<commit_message>
A.B Microwaves projects documents: a. Add more documents. b. Edit SRS for 1526, 1531, 1533.
</commit_message>
<xml_diff>
--- a/Software requierments/1533/SRS_1533.docx
+++ b/Software requierments/1533/SRS_1533.docx
@@ -156,7 +156,7 @@
     <w:p>
       <w:pPr>
         <w:rPr>
-          <w:rFonts w:ascii="Arial" w:hAnsi="Arial" w:cs="Arial" w:hint="cs"/>
+          <w:rFonts w:ascii="Arial" w:hAnsi="Arial" w:cs="Arial"/>
           <w:rtl/>
         </w:rPr>
       </w:pPr>
@@ -173,7 +173,7 @@
       <w:pPr>
         <w:jc w:val="center"/>
         <w:rPr>
-          <w:rFonts w:ascii="Arial" w:hAnsi="Arial" w:cs="Arial" w:hint="cs"/>
+          <w:rFonts w:ascii="Arial" w:hAnsi="Arial" w:cs="Arial"/>
           <w:rtl/>
         </w:rPr>
       </w:pPr>
@@ -205,7 +205,7 @@
     <w:p>
       <w:pPr>
         <w:rPr>
-          <w:rFonts w:ascii="Arial" w:hAnsi="Arial" w:cs="Arial" w:hint="cs"/>
+          <w:rFonts w:ascii="Arial" w:hAnsi="Arial" w:cs="Arial"/>
           <w:szCs w:val="32"/>
         </w:rPr>
       </w:pPr>
@@ -528,7 +528,7 @@
         <w:rPr>
           <w:noProof/>
         </w:rPr>
-        <w:instrText>HYPERLINK \l "_Toc503955003"</w:instrText>
+        <w:instrText>HYPERLINK \l "_Toc504380687"</w:instrText>
       </w:r>
       <w:r>
         <w:rPr>
@@ -536,6 +536,13 @@
           <w:noProof/>
         </w:rPr>
         <w:instrText xml:space="preserve"> </w:instrText>
+      </w:r>
+      <w:r>
+        <w:rPr>
+          <w:rStyle w:val="Hyperlink"/>
+          <w:noProof/>
+          <w:rtl/>
+        </w:rPr>
       </w:r>
       <w:r>
         <w:rPr>
@@ -577,42 +584,46 @@
       </w:r>
       <w:r>
         <w:rPr>
+          <w:rStyle w:val="Hyperlink"/>
+          <w:noProof/>
+          <w:rtl/>
+        </w:rPr>
+        <w:fldChar w:fldCharType="begin"/>
+      </w:r>
+      <w:r>
+        <w:rPr>
           <w:noProof/>
           <w:webHidden/>
         </w:rPr>
-        <w:fldChar w:fldCharType="begin"/>
+        <w:instrText xml:space="preserve"> PAGEREF _Toc504380687 \h </w:instrText>
+      </w:r>
+      <w:r>
+        <w:rPr>
+          <w:rStyle w:val="Hyperlink"/>
+          <w:noProof/>
+          <w:rtl/>
+        </w:rPr>
+      </w:r>
+      <w:r>
+        <w:rPr>
+          <w:rStyle w:val="Hyperlink"/>
+          <w:noProof/>
+          <w:rtl/>
+        </w:rPr>
+        <w:fldChar w:fldCharType="separate"/>
       </w:r>
       <w:r>
         <w:rPr>
           <w:noProof/>
           <w:webHidden/>
         </w:rPr>
-        <w:instrText xml:space="preserve"> PAGEREF _Toc503955003 \h </w:instrText>
-      </w:r>
-      <w:r>
-        <w:rPr>
+        <w:t>3</w:t>
+      </w:r>
+      <w:r>
+        <w:rPr>
+          <w:rStyle w:val="Hyperlink"/>
           <w:noProof/>
-          <w:webHidden/>
-        </w:rPr>
-      </w:r>
-      <w:r>
-        <w:rPr>
-          <w:noProof/>
-          <w:webHidden/>
-        </w:rPr>
-        <w:fldChar w:fldCharType="separate"/>
-      </w:r>
-      <w:r>
-        <w:rPr>
-          <w:noProof/>
-          <w:webHidden/>
-        </w:rPr>
-        <w:t>3</w:t>
-      </w:r>
-      <w:r>
-        <w:rPr>
-          <w:noProof/>
-          <w:webHidden/>
+          <w:rtl/>
         </w:rPr>
         <w:fldChar w:fldCharType="end"/>
       </w:r>
@@ -640,7 +651,7 @@
           <w:szCs w:val="22"/>
         </w:rPr>
       </w:pPr>
-      <w:hyperlink w:anchor="_Toc503955004" w:history="1">
+      <w:hyperlink w:anchor="_Toc504380688" w:history="1">
         <w:r>
           <w:rPr>
             <w:rStyle w:val="Hyperlink"/>
@@ -664,7 +675,7 @@
             <w:iCs/>
             <w:noProof/>
           </w:rPr>
-          <w:t>Project 1526</w:t>
+          <w:t>Project 1533</w:t>
         </w:r>
         <w:r>
           <w:rPr>
@@ -682,8 +693,9 @@
         </w:r>
         <w:r>
           <w:rPr>
+            <w:rStyle w:val="Hyperlink"/>
             <w:noProof/>
-            <w:webHidden/>
+            <w:rtl/>
           </w:rPr>
           <w:fldChar w:fldCharType="begin"/>
         </w:r>
@@ -692,18 +704,20 @@
             <w:noProof/>
             <w:webHidden/>
           </w:rPr>
-          <w:instrText xml:space="preserve"> PAGEREF _Toc503955004 \h </w:instrText>
+          <w:instrText xml:space="preserve"> PAGEREF _Toc504380688 \h </w:instrText>
         </w:r>
         <w:r>
           <w:rPr>
+            <w:rStyle w:val="Hyperlink"/>
             <w:noProof/>
-            <w:webHidden/>
+            <w:rtl/>
           </w:rPr>
         </w:r>
         <w:r>
           <w:rPr>
+            <w:rStyle w:val="Hyperlink"/>
             <w:noProof/>
-            <w:webHidden/>
+            <w:rtl/>
           </w:rPr>
           <w:fldChar w:fldCharType="separate"/>
         </w:r>
@@ -716,8 +730,9 @@
         </w:r>
         <w:r>
           <w:rPr>
+            <w:rStyle w:val="Hyperlink"/>
             <w:noProof/>
-            <w:webHidden/>
+            <w:rtl/>
           </w:rPr>
           <w:fldChar w:fldCharType="end"/>
         </w:r>
@@ -738,7 +753,7 @@
           <w:szCs w:val="22"/>
         </w:rPr>
       </w:pPr>
-      <w:hyperlink w:anchor="_Toc503955005" w:history="1">
+      <w:hyperlink w:anchor="_Toc504380689" w:history="1">
         <w:r>
           <w:rPr>
             <w:rStyle w:val="Hyperlink"/>
@@ -771,8 +786,9 @@
         </w:r>
         <w:r>
           <w:rPr>
+            <w:rStyle w:val="Hyperlink"/>
             <w:noProof/>
-            <w:webHidden/>
+            <w:rtl/>
           </w:rPr>
           <w:fldChar w:fldCharType="begin"/>
         </w:r>
@@ -781,18 +797,20 @@
             <w:noProof/>
             <w:webHidden/>
           </w:rPr>
-          <w:instrText xml:space="preserve"> PAGEREF _Toc503955005 \h </w:instrText>
+          <w:instrText xml:space="preserve"> PAGEREF _Toc504380689 \h </w:instrText>
         </w:r>
         <w:r>
           <w:rPr>
+            <w:rStyle w:val="Hyperlink"/>
             <w:noProof/>
-            <w:webHidden/>
+            <w:rtl/>
           </w:rPr>
         </w:r>
         <w:r>
           <w:rPr>
+            <w:rStyle w:val="Hyperlink"/>
             <w:noProof/>
-            <w:webHidden/>
+            <w:rtl/>
           </w:rPr>
           <w:fldChar w:fldCharType="separate"/>
         </w:r>
@@ -805,8 +823,9 @@
         </w:r>
         <w:r>
           <w:rPr>
+            <w:rStyle w:val="Hyperlink"/>
             <w:noProof/>
-            <w:webHidden/>
+            <w:rtl/>
           </w:rPr>
           <w:fldChar w:fldCharType="end"/>
         </w:r>
@@ -827,7 +846,7 @@
           <w:szCs w:val="22"/>
         </w:rPr>
       </w:pPr>
-      <w:hyperlink w:anchor="_Toc503955006" w:history="1">
+      <w:hyperlink w:anchor="_Toc504380690" w:history="1">
         <w:r>
           <w:rPr>
             <w:rStyle w:val="Hyperlink"/>
@@ -860,8 +879,9 @@
         </w:r>
         <w:r>
           <w:rPr>
+            <w:rStyle w:val="Hyperlink"/>
             <w:noProof/>
-            <w:webHidden/>
+            <w:rtl/>
           </w:rPr>
           <w:fldChar w:fldCharType="begin"/>
         </w:r>
@@ -870,18 +890,20 @@
             <w:noProof/>
             <w:webHidden/>
           </w:rPr>
-          <w:instrText xml:space="preserve"> PAGEREF _Toc503955006 \h </w:instrText>
+          <w:instrText xml:space="preserve"> PAGEREF _Toc504380690 \h </w:instrText>
         </w:r>
         <w:r>
           <w:rPr>
+            <w:rStyle w:val="Hyperlink"/>
             <w:noProof/>
-            <w:webHidden/>
+            <w:rtl/>
           </w:rPr>
         </w:r>
         <w:r>
           <w:rPr>
+            <w:rStyle w:val="Hyperlink"/>
             <w:noProof/>
-            <w:webHidden/>
+            <w:rtl/>
           </w:rPr>
           <w:fldChar w:fldCharType="separate"/>
         </w:r>
@@ -894,8 +916,9 @@
         </w:r>
         <w:r>
           <w:rPr>
+            <w:rStyle w:val="Hyperlink"/>
             <w:noProof/>
-            <w:webHidden/>
+            <w:rtl/>
           </w:rPr>
           <w:fldChar w:fldCharType="end"/>
         </w:r>
@@ -916,7 +939,7 @@
           <w:szCs w:val="22"/>
         </w:rPr>
       </w:pPr>
-      <w:hyperlink w:anchor="_Toc503955007" w:history="1">
+      <w:hyperlink w:anchor="_Toc504380691" w:history="1">
         <w:r>
           <w:rPr>
             <w:rStyle w:val="Hyperlink"/>
@@ -949,8 +972,9 @@
         </w:r>
         <w:r>
           <w:rPr>
+            <w:rStyle w:val="Hyperlink"/>
             <w:noProof/>
-            <w:webHidden/>
+            <w:rtl/>
           </w:rPr>
           <w:fldChar w:fldCharType="begin"/>
         </w:r>
@@ -959,18 +983,20 @@
             <w:noProof/>
             <w:webHidden/>
           </w:rPr>
-          <w:instrText xml:space="preserve"> PAGEREF _Toc503955007 \h </w:instrText>
+          <w:instrText xml:space="preserve"> PAGEREF _Toc504380691 \h </w:instrText>
         </w:r>
         <w:r>
           <w:rPr>
+            <w:rStyle w:val="Hyperlink"/>
             <w:noProof/>
-            <w:webHidden/>
+            <w:rtl/>
           </w:rPr>
         </w:r>
         <w:r>
           <w:rPr>
+            <w:rStyle w:val="Hyperlink"/>
             <w:noProof/>
-            <w:webHidden/>
+            <w:rtl/>
           </w:rPr>
           <w:fldChar w:fldCharType="separate"/>
         </w:r>
@@ -983,8 +1009,9 @@
         </w:r>
         <w:r>
           <w:rPr>
+            <w:rStyle w:val="Hyperlink"/>
             <w:noProof/>
-            <w:webHidden/>
+            <w:rtl/>
           </w:rPr>
           <w:fldChar w:fldCharType="end"/>
         </w:r>
@@ -1005,7 +1032,7 @@
           <w:szCs w:val="22"/>
         </w:rPr>
       </w:pPr>
-      <w:hyperlink w:anchor="_Toc503955008" w:history="1">
+      <w:hyperlink w:anchor="_Toc504380692" w:history="1">
         <w:r>
           <w:rPr>
             <w:rStyle w:val="Hyperlink"/>
@@ -1038,8 +1065,9 @@
         </w:r>
         <w:r>
           <w:rPr>
+            <w:rStyle w:val="Hyperlink"/>
             <w:noProof/>
-            <w:webHidden/>
+            <w:rtl/>
           </w:rPr>
           <w:fldChar w:fldCharType="begin"/>
         </w:r>
@@ -1048,18 +1076,20 @@
             <w:noProof/>
             <w:webHidden/>
           </w:rPr>
-          <w:instrText xml:space="preserve"> PAGEREF _Toc503955008 \h </w:instrText>
+          <w:instrText xml:space="preserve"> PAGEREF _Toc504380692 \h </w:instrText>
         </w:r>
         <w:r>
           <w:rPr>
+            <w:rStyle w:val="Hyperlink"/>
             <w:noProof/>
-            <w:webHidden/>
+            <w:rtl/>
           </w:rPr>
         </w:r>
         <w:r>
           <w:rPr>
+            <w:rStyle w:val="Hyperlink"/>
             <w:noProof/>
-            <w:webHidden/>
+            <w:rtl/>
           </w:rPr>
           <w:fldChar w:fldCharType="separate"/>
         </w:r>
@@ -1072,8 +1102,9 @@
         </w:r>
         <w:r>
           <w:rPr>
+            <w:rStyle w:val="Hyperlink"/>
             <w:noProof/>
-            <w:webHidden/>
+            <w:rtl/>
           </w:rPr>
           <w:fldChar w:fldCharType="end"/>
         </w:r>
@@ -1094,7 +1125,7 @@
           <w:szCs w:val="22"/>
         </w:rPr>
       </w:pPr>
-      <w:hyperlink w:anchor="_Toc503955009" w:history="1">
+      <w:hyperlink w:anchor="_Toc504380693" w:history="1">
         <w:r>
           <w:rPr>
             <w:rStyle w:val="Hyperlink"/>
@@ -1127,8 +1158,9 @@
         </w:r>
         <w:r>
           <w:rPr>
+            <w:rStyle w:val="Hyperlink"/>
             <w:noProof/>
-            <w:webHidden/>
+            <w:rtl/>
           </w:rPr>
           <w:fldChar w:fldCharType="begin"/>
         </w:r>
@@ -1137,18 +1169,20 @@
             <w:noProof/>
             <w:webHidden/>
           </w:rPr>
-          <w:instrText xml:space="preserve"> PAGEREF _Toc503955009 \h </w:instrText>
+          <w:instrText xml:space="preserve"> PAGEREF _Toc504380693 \h </w:instrText>
         </w:r>
         <w:r>
           <w:rPr>
+            <w:rStyle w:val="Hyperlink"/>
             <w:noProof/>
-            <w:webHidden/>
+            <w:rtl/>
           </w:rPr>
         </w:r>
         <w:r>
           <w:rPr>
+            <w:rStyle w:val="Hyperlink"/>
             <w:noProof/>
-            <w:webHidden/>
+            <w:rtl/>
           </w:rPr>
           <w:fldChar w:fldCharType="separate"/>
         </w:r>
@@ -1161,8 +1195,9 @@
         </w:r>
         <w:r>
           <w:rPr>
+            <w:rStyle w:val="Hyperlink"/>
             <w:noProof/>
-            <w:webHidden/>
+            <w:rtl/>
           </w:rPr>
           <w:fldChar w:fldCharType="end"/>
         </w:r>
@@ -1183,7 +1218,7 @@
           <w:szCs w:val="22"/>
         </w:rPr>
       </w:pPr>
-      <w:hyperlink w:anchor="_Toc503955010" w:history="1">
+      <w:hyperlink w:anchor="_Toc504380694" w:history="1">
         <w:r>
           <w:rPr>
             <w:rStyle w:val="Hyperlink"/>
@@ -1216,8 +1251,9 @@
         </w:r>
         <w:r>
           <w:rPr>
+            <w:rStyle w:val="Hyperlink"/>
             <w:noProof/>
-            <w:webHidden/>
+            <w:rtl/>
           </w:rPr>
           <w:fldChar w:fldCharType="begin"/>
         </w:r>
@@ -1226,18 +1262,20 @@
             <w:noProof/>
             <w:webHidden/>
           </w:rPr>
-          <w:instrText xml:space="preserve"> PAGEREF _Toc503955010 \h </w:instrText>
+          <w:instrText xml:space="preserve"> PAGEREF _Toc504380694 \h </w:instrText>
         </w:r>
         <w:r>
           <w:rPr>
+            <w:rStyle w:val="Hyperlink"/>
             <w:noProof/>
-            <w:webHidden/>
+            <w:rtl/>
           </w:rPr>
         </w:r>
         <w:r>
           <w:rPr>
+            <w:rStyle w:val="Hyperlink"/>
             <w:noProof/>
-            <w:webHidden/>
+            <w:rtl/>
           </w:rPr>
           <w:fldChar w:fldCharType="separate"/>
         </w:r>
@@ -1246,12 +1284,13 @@
             <w:noProof/>
             <w:webHidden/>
           </w:rPr>
-          <w:t>7</w:t>
+          <w:t>8</w:t>
         </w:r>
         <w:r>
           <w:rPr>
+            <w:rStyle w:val="Hyperlink"/>
             <w:noProof/>
-            <w:webHidden/>
+            <w:rtl/>
           </w:rPr>
           <w:fldChar w:fldCharType="end"/>
         </w:r>
@@ -1272,7 +1311,7 @@
           <w:szCs w:val="22"/>
         </w:rPr>
       </w:pPr>
-      <w:hyperlink w:anchor="_Toc503955011" w:history="1">
+      <w:hyperlink w:anchor="_Toc504380695" w:history="1">
         <w:r>
           <w:rPr>
             <w:rStyle w:val="Hyperlink"/>
@@ -1305,8 +1344,9 @@
         </w:r>
         <w:r>
           <w:rPr>
+            <w:rStyle w:val="Hyperlink"/>
             <w:noProof/>
-            <w:webHidden/>
+            <w:rtl/>
           </w:rPr>
           <w:fldChar w:fldCharType="begin"/>
         </w:r>
@@ -1315,18 +1355,20 @@
             <w:noProof/>
             <w:webHidden/>
           </w:rPr>
-          <w:instrText xml:space="preserve"> PAGEREF _Toc503955011 \h </w:instrText>
+          <w:instrText xml:space="preserve"> PAGEREF _Toc504380695 \h </w:instrText>
         </w:r>
         <w:r>
           <w:rPr>
+            <w:rStyle w:val="Hyperlink"/>
             <w:noProof/>
-            <w:webHidden/>
+            <w:rtl/>
           </w:rPr>
         </w:r>
         <w:r>
           <w:rPr>
+            <w:rStyle w:val="Hyperlink"/>
             <w:noProof/>
-            <w:webHidden/>
+            <w:rtl/>
           </w:rPr>
           <w:fldChar w:fldCharType="separate"/>
         </w:r>
@@ -1335,12 +1377,13 @@
             <w:noProof/>
             <w:webHidden/>
           </w:rPr>
-          <w:t>7</w:t>
+          <w:t>8</w:t>
         </w:r>
         <w:r>
           <w:rPr>
+            <w:rStyle w:val="Hyperlink"/>
             <w:noProof/>
-            <w:webHidden/>
+            <w:rtl/>
           </w:rPr>
           <w:fldChar w:fldCharType="end"/>
         </w:r>
@@ -1361,7 +1404,7 @@
           <w:szCs w:val="22"/>
         </w:rPr>
       </w:pPr>
-      <w:hyperlink w:anchor="_Toc503955012" w:history="1">
+      <w:hyperlink w:anchor="_Toc504380696" w:history="1">
         <w:r>
           <w:rPr>
             <w:rStyle w:val="Hyperlink"/>
@@ -1394,8 +1437,9 @@
         </w:r>
         <w:r>
           <w:rPr>
+            <w:rStyle w:val="Hyperlink"/>
             <w:noProof/>
-            <w:webHidden/>
+            <w:rtl/>
           </w:rPr>
           <w:fldChar w:fldCharType="begin"/>
         </w:r>
@@ -1404,18 +1448,20 @@
             <w:noProof/>
             <w:webHidden/>
           </w:rPr>
-          <w:instrText xml:space="preserve"> PAGEREF _Toc503955012 \h </w:instrText>
+          <w:instrText xml:space="preserve"> PAGEREF _Toc504380696 \h </w:instrText>
         </w:r>
         <w:r>
           <w:rPr>
+            <w:rStyle w:val="Hyperlink"/>
             <w:noProof/>
-            <w:webHidden/>
+            <w:rtl/>
           </w:rPr>
         </w:r>
         <w:r>
           <w:rPr>
+            <w:rStyle w:val="Hyperlink"/>
             <w:noProof/>
-            <w:webHidden/>
+            <w:rtl/>
           </w:rPr>
           <w:fldChar w:fldCharType="separate"/>
         </w:r>
@@ -1424,12 +1470,13 @@
             <w:noProof/>
             <w:webHidden/>
           </w:rPr>
-          <w:t>8</w:t>
+          <w:t>9</w:t>
         </w:r>
         <w:r>
           <w:rPr>
+            <w:rStyle w:val="Hyperlink"/>
             <w:noProof/>
-            <w:webHidden/>
+            <w:rtl/>
           </w:rPr>
           <w:fldChar w:fldCharType="end"/>
         </w:r>
@@ -1450,7 +1497,7 @@
           <w:szCs w:val="22"/>
         </w:rPr>
       </w:pPr>
-      <w:hyperlink w:anchor="_Toc503955013" w:history="1">
+      <w:hyperlink w:anchor="_Toc504380697" w:history="1">
         <w:r>
           <w:rPr>
             <w:rStyle w:val="Hyperlink"/>
@@ -1483,8 +1530,9 @@
         </w:r>
         <w:r>
           <w:rPr>
+            <w:rStyle w:val="Hyperlink"/>
             <w:noProof/>
-            <w:webHidden/>
+            <w:rtl/>
           </w:rPr>
           <w:fldChar w:fldCharType="begin"/>
         </w:r>
@@ -1493,18 +1541,20 @@
             <w:noProof/>
             <w:webHidden/>
           </w:rPr>
-          <w:instrText xml:space="preserve"> PAGEREF _Toc503955013 \h </w:instrText>
+          <w:instrText xml:space="preserve"> PAGEREF _Toc504380697 \h </w:instrText>
         </w:r>
         <w:r>
           <w:rPr>
+            <w:rStyle w:val="Hyperlink"/>
             <w:noProof/>
-            <w:webHidden/>
+            <w:rtl/>
           </w:rPr>
         </w:r>
         <w:r>
           <w:rPr>
+            <w:rStyle w:val="Hyperlink"/>
             <w:noProof/>
-            <w:webHidden/>
+            <w:rtl/>
           </w:rPr>
           <w:fldChar w:fldCharType="separate"/>
         </w:r>
@@ -1513,12 +1563,13 @@
             <w:noProof/>
             <w:webHidden/>
           </w:rPr>
-          <w:t>8</w:t>
+          <w:t>9</w:t>
         </w:r>
         <w:r>
           <w:rPr>
+            <w:rStyle w:val="Hyperlink"/>
             <w:noProof/>
-            <w:webHidden/>
+            <w:rtl/>
           </w:rPr>
           <w:fldChar w:fldCharType="end"/>
         </w:r>
@@ -1539,7 +1590,7 @@
           <w:szCs w:val="22"/>
         </w:rPr>
       </w:pPr>
-      <w:hyperlink w:anchor="_Toc503955014" w:history="1">
+      <w:hyperlink w:anchor="_Toc504380698" w:history="1">
         <w:r>
           <w:rPr>
             <w:rStyle w:val="Hyperlink"/>
@@ -1572,8 +1623,9 @@
         </w:r>
         <w:r>
           <w:rPr>
+            <w:rStyle w:val="Hyperlink"/>
             <w:noProof/>
-            <w:webHidden/>
+            <w:rtl/>
           </w:rPr>
           <w:fldChar w:fldCharType="begin"/>
         </w:r>
@@ -1582,18 +1634,20 @@
             <w:noProof/>
             <w:webHidden/>
           </w:rPr>
-          <w:instrText xml:space="preserve"> PAGEREF _Toc503955014 \h </w:instrText>
+          <w:instrText xml:space="preserve"> PAGEREF _Toc504380698 \h </w:instrText>
         </w:r>
         <w:r>
           <w:rPr>
+            <w:rStyle w:val="Hyperlink"/>
             <w:noProof/>
-            <w:webHidden/>
+            <w:rtl/>
           </w:rPr>
         </w:r>
         <w:r>
           <w:rPr>
+            <w:rStyle w:val="Hyperlink"/>
             <w:noProof/>
-            <w:webHidden/>
+            <w:rtl/>
           </w:rPr>
           <w:fldChar w:fldCharType="separate"/>
         </w:r>
@@ -1602,12 +1656,13 @@
             <w:noProof/>
             <w:webHidden/>
           </w:rPr>
-          <w:t>9</w:t>
+          <w:t>10</w:t>
         </w:r>
         <w:r>
           <w:rPr>
+            <w:rStyle w:val="Hyperlink"/>
             <w:noProof/>
-            <w:webHidden/>
+            <w:rtl/>
           </w:rPr>
           <w:fldChar w:fldCharType="end"/>
         </w:r>
@@ -1625,7 +1680,7 @@
         <w:lastRenderedPageBreak/>
         <w:fldChar w:fldCharType="end"/>
       </w:r>
-      <w:bookmarkStart w:id="1" w:name="_Toc503955003"/>
+      <w:bookmarkStart w:id="1" w:name="_Toc504380687"/>
       <w:r>
         <w:rPr>
           <w:rStyle w:val="Emphasis"/>
@@ -1948,7 +2003,7 @@
         <w:bidi w:val="0"/>
         <w:jc w:val="center"/>
       </w:pPr>
-      <w:bookmarkStart w:id="3" w:name="_Toc503955004"/>
+      <w:bookmarkStart w:id="3" w:name="_Toc504380688"/>
       <w:r>
         <w:rPr>
           <w:rStyle w:val="Emphasis"/>
@@ -1972,7 +2027,7 @@
         <w:pStyle w:val="Heading2"/>
         <w:bidi w:val="0"/>
       </w:pPr>
-      <w:bookmarkStart w:id="4" w:name="_Toc503955005"/>
+      <w:bookmarkStart w:id="4" w:name="_Toc504380689"/>
       <w:r>
         <w:t>Introduction:</w:t>
       </w:r>
@@ -2018,7 +2073,7 @@
         <w:rPr>
           <w:rFonts w:ascii="Arial" w:hAnsi="Arial" w:cs="Arial"/>
         </w:rPr>
-        <w:t xml:space="preserve">unit. </w:t>
+        <w:t>unit.</w:t>
       </w:r>
     </w:p>
     <w:p>
@@ -2037,28 +2092,109 @@
         <w:rPr>
           <w:rFonts w:ascii="Arial" w:hAnsi="Arial" w:cs="Arial"/>
         </w:rPr>
-        <w:t xml:space="preserve">The </w:t>
-      </w:r>
-      <w:r>
-        <w:rPr>
-          <w:rFonts w:ascii="Arial" w:hAnsi="Arial" w:cs="Arial"/>
-        </w:rPr>
-        <w:t>CORAL VER2</w:t>
-      </w:r>
-      <w:r>
-        <w:rPr>
-          <w:rFonts w:ascii="Arial" w:hAnsi="Arial" w:cs="Arial"/>
-        </w:rPr>
-        <w:t xml:space="preserve"> main goal is to output two signals frequencies at frequency of:</w:t>
-      </w:r>
-    </w:p>
-    <w:p>
-      <w:pPr>
-        <w:pStyle w:val="ListParagraph"/>
-        <w:numPr>
-          <w:ilvl w:val="0"/>
-          <w:numId w:val="5"/>
-        </w:numPr>
+        <w:t xml:space="preserve">The system will </w:t>
+      </w:r>
+      <w:r>
+        <w:rPr>
+          <w:rFonts w:ascii="Arial" w:hAnsi="Arial" w:cs="Arial"/>
+        </w:rPr>
+        <w:t xml:space="preserve">consist </w:t>
+      </w:r>
+      <w:r>
+        <w:rPr>
+          <w:rFonts w:ascii="Arial" w:hAnsi="Arial" w:cs="Arial"/>
+        </w:rPr>
+        <w:t>two</w:t>
+      </w:r>
+      <w:r>
+        <w:rPr>
+          <w:rFonts w:ascii="Arial" w:hAnsi="Arial" w:cs="Arial"/>
+        </w:rPr>
+        <w:t xml:space="preserve"> RF channels</w:t>
+      </w:r>
+      <w:r>
+        <w:rPr>
+          <w:rFonts w:ascii="Arial" w:hAnsi="Arial" w:cs="Arial"/>
+        </w:rPr>
+        <w:t>:</w:t>
+      </w:r>
+    </w:p>
+    <w:p>
+      <w:pPr>
+        <w:autoSpaceDE w:val="0"/>
+        <w:autoSpaceDN w:val="0"/>
+        <w:bidi w:val="0"/>
+        <w:adjustRightInd w:val="0"/>
+        <w:spacing w:after="120"/>
+        <w:ind w:left="720" w:right="-374"/>
+        <w:rPr>
+          <w:rFonts w:ascii="Arial" w:hAnsi="Arial" w:cs="Arial"/>
+        </w:rPr>
+      </w:pPr>
+      <w:r>
+        <w:rPr>
+          <w:rFonts w:ascii="Arial" w:hAnsi="Arial" w:cs="Arial"/>
+        </w:rPr>
+        <w:t xml:space="preserve">Transmit channel: will output RF signal </w:t>
+      </w:r>
+      <w:r>
+        <w:rPr>
+          <w:rFonts w:ascii="Arial" w:hAnsi="Arial" w:cs="Arial"/>
+        </w:rPr>
+        <w:t>with</w:t>
+      </w:r>
+      <w:r>
+        <w:rPr>
+          <w:rFonts w:ascii="Arial" w:hAnsi="Arial" w:cs="Arial"/>
+        </w:rPr>
+        <w:t xml:space="preserve"> </w:t>
+      </w:r>
+      <w:r>
+        <w:rPr>
+          <w:rFonts w:ascii="Arial" w:hAnsi="Arial" w:cs="Arial"/>
+        </w:rPr>
+        <w:t xml:space="preserve">unique pattern that </w:t>
+      </w:r>
+      <w:r>
+        <w:rPr>
+          <w:rFonts w:ascii="Arial" w:hAnsi="Arial" w:cs="Arial"/>
+        </w:rPr>
+        <w:t>generated by the on board CPLD u</w:t>
+      </w:r>
+      <w:r>
+        <w:rPr>
+          <w:rFonts w:ascii="Arial" w:hAnsi="Arial" w:cs="Arial"/>
+        </w:rPr>
+        <w:t>nit.</w:t>
+      </w:r>
+    </w:p>
+    <w:p>
+      <w:pPr>
+        <w:autoSpaceDE w:val="0"/>
+        <w:autoSpaceDN w:val="0"/>
+        <w:bidi w:val="0"/>
+        <w:adjustRightInd w:val="0"/>
+        <w:spacing w:after="120"/>
+        <w:ind w:left="720" w:right="-374"/>
+        <w:rPr>
+          <w:rFonts w:ascii="Arial" w:hAnsi="Arial" w:cs="Arial"/>
+        </w:rPr>
+      </w:pPr>
+      <w:r>
+        <w:rPr>
+          <w:rFonts w:ascii="Arial" w:hAnsi="Arial" w:cs="Arial"/>
+        </w:rPr>
+        <w:t>Receive channel: Will receive RF signal, if the signal match by his pattern to what expected the CPLD unit will indicate it to the on board MCU (which in final blink a connected LED to indicate about it).</w:t>
+      </w:r>
+      <w:r>
+        <w:rPr>
+          <w:rFonts w:ascii="Arial" w:hAnsi="Arial" w:cs="Arial"/>
+        </w:rPr>
+        <w:t xml:space="preserve"> </w:t>
+      </w:r>
+    </w:p>
+    <w:p>
+      <w:pPr>
         <w:autoSpaceDE w:val="0"/>
         <w:autoSpaceDN w:val="0"/>
         <w:bidi w:val="0"/>
@@ -2073,16 +2209,46 @@
         <w:rPr>
           <w:rFonts w:ascii="Arial" w:hAnsi="Arial" w:cs="Arial"/>
         </w:rPr>
-        <w:t>1.95 GHz.</w:t>
-      </w:r>
-    </w:p>
-    <w:p>
-      <w:pPr>
-        <w:pStyle w:val="ListParagraph"/>
-        <w:numPr>
-          <w:ilvl w:val="0"/>
-          <w:numId w:val="5"/>
-        </w:numPr>
+        <w:t xml:space="preserve">Via serial connection we will able to control state </w:t>
+      </w:r>
+      <w:r>
+        <w:rPr>
+          <w:rFonts w:ascii="Arial" w:hAnsi="Arial" w:cs="Arial"/>
+        </w:rPr>
+        <w:t>of the transmitting / receiving and transmitting pattern.</w:t>
+      </w:r>
+      <w:r>
+        <w:rPr>
+          <w:rFonts w:ascii="Arial" w:hAnsi="Arial" w:cs="Arial"/>
+        </w:rPr>
+        <w:t xml:space="preserve"> The system also have connect to MCU LEDs to indicate </w:t>
+      </w:r>
+      <w:r>
+        <w:rPr>
+          <w:rFonts w:ascii="Arial" w:hAnsi="Arial" w:cs="Arial"/>
+        </w:rPr>
+        <w:t xml:space="preserve">about the </w:t>
+      </w:r>
+      <w:r>
+        <w:rPr>
+          <w:rFonts w:ascii="Arial" w:hAnsi="Arial" w:cs="Arial"/>
+        </w:rPr>
+        <w:t xml:space="preserve">state of the system. </w:t>
+      </w:r>
+    </w:p>
+    <w:p>
+      <w:pPr>
+        <w:pStyle w:val="Heading2"/>
+        <w:bidi w:val="0"/>
+      </w:pPr>
+      <w:bookmarkStart w:id="5" w:name="_Toc504380690"/>
+      <w:r>
+        <w:t>System block diagram</w:t>
+      </w:r>
+      <w:bookmarkEnd w:id="5"/>
+    </w:p>
+    <w:p>
+      <w:pPr>
         <w:autoSpaceDE w:val="0"/>
         <w:autoSpaceDN w:val="0"/>
         <w:bidi w:val="0"/>
@@ -2090,222 +2256,24 @@
         <w:spacing w:after="120"/>
         <w:ind w:right="-374"/>
         <w:rPr>
-          <w:rFonts w:ascii="Arial" w:hAnsi="Arial" w:cs="Arial"/>
-        </w:rPr>
-      </w:pPr>
-      <w:r>
-        <w:rPr>
-          <w:rFonts w:ascii="Arial" w:hAnsi="Arial" w:cs="Arial"/>
-        </w:rPr>
-        <w:t>2.8 GHz.</w:t>
-      </w:r>
-    </w:p>
-    <w:p>
-      <w:pPr>
-        <w:autoSpaceDE w:val="0"/>
-        <w:autoSpaceDN w:val="0"/>
-        <w:bidi w:val="0"/>
-        <w:adjustRightInd w:val="0"/>
-        <w:spacing w:after="120"/>
-        <w:ind w:right="-374"/>
-        <w:rPr>
-          <w:rFonts w:ascii="Arial" w:hAnsi="Arial" w:cs="Arial"/>
-        </w:rPr>
-      </w:pPr>
-      <w:r>
-        <w:rPr>
-          <w:rFonts w:ascii="Arial" w:hAnsi="Arial" w:cs="Arial"/>
-        </w:rPr>
-        <w:t>This achieved by written digital configuration words that exit from on board MCU (</w:t>
-      </w:r>
-      <w:r>
-        <w:rPr>
-          <w:rFonts w:ascii="Arial" w:hAnsi="Arial" w:cs="Arial"/>
-        </w:rPr>
-        <w:t>PIC16LF1823</w:t>
-      </w:r>
-      <w:r>
-        <w:rPr>
-          <w:rFonts w:ascii="Arial" w:hAnsi="Arial" w:cs="Arial"/>
-        </w:rPr>
-        <w:t xml:space="preserve">) </w:t>
-      </w:r>
-      <w:r>
-        <w:rPr>
-          <w:rFonts w:ascii="Arial" w:hAnsi="Arial" w:cs="Arial"/>
-        </w:rPr>
-        <w:t xml:space="preserve">and already stored by the MCU </w:t>
-      </w:r>
-      <w:r>
-        <w:rPr>
-          <w:rFonts w:ascii="Arial" w:hAnsi="Arial" w:cs="Arial"/>
-        </w:rPr>
-        <w:t xml:space="preserve">to </w:t>
-      </w:r>
-      <w:r>
-        <w:rPr>
-          <w:rFonts w:ascii="Arial" w:hAnsi="Arial" w:cs="Arial"/>
-        </w:rPr>
-        <w:t xml:space="preserve">synthesizer </w:t>
-      </w:r>
-      <w:r>
-        <w:rPr>
-          <w:rFonts w:ascii="Arial" w:hAnsi="Arial" w:cs="Arial"/>
-        </w:rPr>
-        <w:t>(ADF-4351) unit.</w:t>
-      </w:r>
-    </w:p>
-    <w:p>
-      <w:pPr>
-        <w:autoSpaceDE w:val="0"/>
-        <w:autoSpaceDN w:val="0"/>
-        <w:bidi w:val="0"/>
-        <w:adjustRightInd w:val="0"/>
-        <w:spacing w:after="120"/>
-        <w:ind w:right="-374"/>
-        <w:rPr>
-          <w:rFonts w:ascii="Arial" w:hAnsi="Arial" w:cs="Arial"/>
-        </w:rPr>
-      </w:pPr>
-      <w:r>
-        <w:rPr>
-          <w:rFonts w:ascii="Arial" w:hAnsi="Arial" w:cs="Arial"/>
-        </w:rPr>
-        <w:t xml:space="preserve">The system user will able to choose the desire output frequency signal by external switch that connected to the MCU. </w:t>
-      </w:r>
-      <w:r>
-        <w:rPr>
-          <w:rFonts w:ascii="Arial" w:hAnsi="Arial" w:cs="Arial"/>
-        </w:rPr>
-        <w:t xml:space="preserve"> </w:t>
-      </w:r>
-    </w:p>
-    <w:p>
-      <w:pPr>
-        <w:bidi w:val="0"/>
-      </w:pPr>
-    </w:p>
-    <w:p>
-      <w:pPr>
-        <w:autoSpaceDE w:val="0"/>
-        <w:autoSpaceDN w:val="0"/>
-        <w:bidi w:val="0"/>
-        <w:adjustRightInd w:val="0"/>
-        <w:spacing w:after="120"/>
-        <w:ind w:right="-374"/>
-        <w:rPr>
-          <w:rFonts w:ascii="Arial" w:hAnsi="Arial" w:cs="Arial"/>
-        </w:rPr>
-      </w:pPr>
-      <w:r>
-        <w:rPr>
-          <w:rFonts w:ascii="Arial" w:hAnsi="Arial" w:cs="Arial"/>
-        </w:rPr>
-        <w:t xml:space="preserve">The MCU will also have LEDs </w:t>
-      </w:r>
-      <w:bookmarkStart w:id="5" w:name="_GoBack"/>
-      <w:bookmarkEnd w:id="5"/>
-      <w:r>
-        <w:rPr>
-          <w:rFonts w:ascii="Arial" w:hAnsi="Arial" w:cs="Arial"/>
-        </w:rPr>
-        <w:t xml:space="preserve">indication of the </w:t>
-      </w:r>
-      <w:r>
-        <w:rPr>
-          <w:rFonts w:ascii="Arial" w:hAnsi="Arial" w:cs="Arial"/>
-        </w:rPr>
-        <w:t xml:space="preserve">synthesizer </w:t>
-      </w:r>
-      <w:r>
-        <w:rPr>
-          <w:rFonts w:ascii="Arial" w:hAnsi="Arial" w:cs="Arial"/>
-        </w:rPr>
-        <w:t>operation (</w:t>
-      </w:r>
-      <w:r>
-        <w:rPr>
-          <w:rFonts w:ascii="Arial" w:hAnsi="Arial" w:cs="Arial"/>
-        </w:rPr>
-        <w:t>that indicate</w:t>
-      </w:r>
-      <w:r>
-        <w:rPr>
-          <w:rFonts w:ascii="Arial" w:hAnsi="Arial" w:cs="Arial"/>
-        </w:rPr>
-        <w:t xml:space="preserve"> </w:t>
-      </w:r>
-      <w:r>
-        <w:rPr>
-          <w:rFonts w:ascii="Arial" w:hAnsi="Arial" w:cs="Arial"/>
-        </w:rPr>
-        <w:t xml:space="preserve">about the </w:t>
-      </w:r>
-      <w:r>
-        <w:rPr>
-          <w:rFonts w:ascii="Arial" w:hAnsi="Arial" w:cs="Arial"/>
-        </w:rPr>
-        <w:t xml:space="preserve">frequency </w:t>
-      </w:r>
-      <w:r>
-        <w:rPr>
-          <w:rFonts w:ascii="Arial" w:hAnsi="Arial" w:cs="Arial"/>
-        </w:rPr>
-        <w:t>that</w:t>
-      </w:r>
-      <w:r>
-        <w:rPr>
-          <w:rFonts w:ascii="Arial" w:hAnsi="Arial" w:cs="Arial"/>
-        </w:rPr>
-        <w:t xml:space="preserve"> selected and if the frequency is latched). The opposite results of the above can also be viewed by 2 GPIO that exit from the MCU.</w:t>
-      </w:r>
-    </w:p>
-    <w:p>
-      <w:pPr>
-        <w:autoSpaceDE w:val="0"/>
-        <w:autoSpaceDN w:val="0"/>
-        <w:bidi w:val="0"/>
-        <w:adjustRightInd w:val="0"/>
-        <w:spacing w:after="120"/>
-        <w:ind w:right="-374"/>
-        <w:rPr>
-          <w:rFonts w:ascii="Arial" w:hAnsi="Arial" w:cs="Arial"/>
-        </w:rPr>
-      </w:pPr>
-    </w:p>
-    <w:p>
-      <w:pPr>
-        <w:pStyle w:val="Heading2"/>
-        <w:bidi w:val="0"/>
-      </w:pPr>
-      <w:bookmarkStart w:id="6" w:name="_Toc503955006"/>
-      <w:r>
-        <w:t>System block diagram</w:t>
-      </w:r>
-      <w:bookmarkEnd w:id="6"/>
-    </w:p>
-    <w:p>
-      <w:pPr>
-        <w:autoSpaceDE w:val="0"/>
-        <w:autoSpaceDN w:val="0"/>
-        <w:bidi w:val="0"/>
-        <w:adjustRightInd w:val="0"/>
-        <w:spacing w:after="120"/>
-        <w:ind w:right="-374"/>
-        <w:jc w:val="center"/>
-        <w:rPr>
-          <w:rFonts w:ascii="Arial" w:hAnsi="Arial" w:cs="Arial"/>
-        </w:rPr>
-      </w:pPr>
-      <w:r>
-        <w:rPr>
           <w:noProof/>
         </w:rPr>
+      </w:pPr>
+      <w:r>
+        <w:rPr>
+          <w:noProof/>
+        </w:rPr>
+        <w:tab/>
+      </w:r>
+      <w:r>
+        <w:rPr>
+          <w:noProof/>
+        </w:rPr>
         <w:drawing>
-          <wp:inline distT="0" distB="0" distL="0" distR="0" wp14:anchorId="042B8AD0" wp14:editId="1578FC78">
-            <wp:extent cx="5302441" cy="2933904"/>
-            <wp:effectExtent l="0" t="0" r="0" b="0"/>
-            <wp:docPr id="7" name="Picture 7"/>
+          <wp:inline distT="0" distB="0" distL="0" distR="0" wp14:anchorId="40367261" wp14:editId="03CEBA59">
+            <wp:extent cx="4613325" cy="4951849"/>
+            <wp:effectExtent l="0" t="0" r="0" b="1270"/>
+            <wp:docPr id="10" name="תמונה 4"/>
             <wp:cNvGraphicFramePr>
               <a:graphicFrameLocks xmlns:a="http://schemas.openxmlformats.org/drawingml/2006/main" noChangeAspect="1"/>
             </wp:cNvGraphicFramePr>
@@ -2313,8 +2281,10 @@
               <a:graphicData uri="http://schemas.openxmlformats.org/drawingml/2006/picture">
                 <pic:pic xmlns:pic="http://schemas.openxmlformats.org/drawingml/2006/picture">
                   <pic:nvPicPr>
-                    <pic:cNvPr id="0" name=""/>
-                    <pic:cNvPicPr/>
+                    <pic:cNvPr id="5" name="תמונה 4"/>
+                    <pic:cNvPicPr>
+                      <a:picLocks noChangeAspect="1"/>
+                    </pic:cNvPicPr>
                   </pic:nvPicPr>
                   <pic:blipFill>
                     <a:blip r:embed="rId11"/>
@@ -2325,7 +2295,7 @@
                   <pic:spPr>
                     <a:xfrm>
                       <a:off x="0" y="0"/>
-                      <a:ext cx="5300261" cy="2932698"/>
+                      <a:ext cx="4613325" cy="4951849"/>
                     </a:xfrm>
                     <a:prstGeom prst="rect">
                       <a:avLst/>
@@ -2340,88 +2310,87 @@
     </w:p>
     <w:p>
       <w:pPr>
-        <w:bidi w:val="0"/>
-        <w:rPr>
-          <w:rFonts w:ascii="Arial" w:hAnsi="Arial" w:cs="Arial"/>
-          <w:b/>
-          <w:bCs/>
-          <w:kern w:val="32"/>
-          <w:sz w:val="32"/>
-          <w:szCs w:val="32"/>
-        </w:rPr>
-      </w:pPr>
-      <w:r>
-        <w:br w:type="page"/>
-      </w:r>
-    </w:p>
-    <w:p>
-      <w:pPr>
         <w:pStyle w:val="Heading2"/>
         <w:bidi w:val="0"/>
       </w:pPr>
-      <w:bookmarkStart w:id="7" w:name="_Toc503955007"/>
+      <w:bookmarkStart w:id="6" w:name="_Toc504380691"/>
       <w:r>
         <w:lastRenderedPageBreak/>
         <w:t>Objective</w:t>
       </w:r>
-      <w:bookmarkEnd w:id="7"/>
-    </w:p>
-    <w:p>
-      <w:pPr>
-        <w:bidi w:val="0"/>
-        <w:ind w:firstLine="720"/>
-        <w:rPr>
-          <w:rFonts w:ascii="Arial" w:hAnsi="Arial" w:cs="Arial"/>
-        </w:rPr>
-      </w:pPr>
-      <w:r>
-        <w:rPr>
-          <w:rFonts w:ascii="Arial" w:hAnsi="Arial" w:cs="Arial"/>
-        </w:rPr>
-        <w:t xml:space="preserve">Main object of the MCU is two configure </w:t>
-      </w:r>
-      <w:r>
-        <w:rPr>
-          <w:rFonts w:ascii="Arial" w:hAnsi="Arial" w:cs="Arial"/>
-        </w:rPr>
-        <w:t>synthesizer</w:t>
-      </w:r>
-      <w:r>
-        <w:rPr>
-          <w:rFonts w:ascii="Arial" w:hAnsi="Arial" w:cs="Arial"/>
-        </w:rPr>
-        <w:t xml:space="preserve"> ADF-4351 to output 2 frequencies </w:t>
-      </w:r>
-      <w:r>
-        <w:rPr>
-          <w:rFonts w:ascii="Arial" w:hAnsi="Arial" w:cs="Arial"/>
-        </w:rPr>
-        <w:tab/>
-        <w:t>RF signals at frequencies: a. 1.95 GHz b. 2.8 GHz according to user selection.</w:t>
-      </w:r>
-    </w:p>
-    <w:p>
-      <w:pPr>
-        <w:bidi w:val="0"/>
-        <w:ind w:firstLine="720"/>
-        <w:rPr>
-          <w:rFonts w:ascii="Arial" w:hAnsi="Arial" w:cs="Arial"/>
-        </w:rPr>
-      </w:pPr>
-    </w:p>
-    <w:p>
-      <w:pPr>
-        <w:bidi w:val="0"/>
-        <w:ind w:firstLine="720"/>
-        <w:rPr>
-          <w:rFonts w:ascii="Arial" w:hAnsi="Arial" w:cs="Arial"/>
-        </w:rPr>
-      </w:pPr>
-      <w:r>
-        <w:rPr>
-          <w:rFonts w:ascii="Arial" w:hAnsi="Arial" w:cs="Arial"/>
-        </w:rPr>
-        <w:t>Beside that the system will able to:</w:t>
+      <w:bookmarkEnd w:id="6"/>
+    </w:p>
+    <w:p>
+      <w:pPr>
+        <w:bidi w:val="0"/>
+        <w:ind w:left="720"/>
+        <w:rPr>
+          <w:rFonts w:ascii="Arial" w:hAnsi="Arial" w:cs="Arial"/>
+        </w:rPr>
+      </w:pPr>
+      <w:r>
+        <w:rPr>
+          <w:rFonts w:ascii="Arial" w:hAnsi="Arial" w:cs="Arial"/>
+        </w:rPr>
+        <w:t>Main obj</w:t>
+      </w:r>
+      <w:r>
+        <w:rPr>
+          <w:rFonts w:ascii="Arial" w:hAnsi="Arial" w:cs="Arial"/>
+        </w:rPr>
+        <w:t xml:space="preserve">ect of the MCU is </w:t>
+      </w:r>
+      <w:r>
+        <w:rPr>
+          <w:rFonts w:ascii="Arial" w:hAnsi="Arial" w:cs="Arial"/>
+        </w:rPr>
+        <w:t>collection data and indicate the user system about the RF signals states.</w:t>
+      </w:r>
+    </w:p>
+    <w:p>
+      <w:pPr>
+        <w:bidi w:val="0"/>
+        <w:ind w:left="720"/>
+        <w:rPr>
+          <w:rFonts w:ascii="Arial" w:hAnsi="Arial" w:cs="Arial"/>
+        </w:rPr>
+      </w:pPr>
+    </w:p>
+    <w:p>
+      <w:pPr>
+        <w:bidi w:val="0"/>
+        <w:ind w:left="720"/>
+        <w:rPr>
+          <w:rFonts w:ascii="Arial" w:hAnsi="Arial" w:cs="Arial"/>
+        </w:rPr>
+      </w:pPr>
+      <w:r>
+        <w:rPr>
+          <w:rFonts w:ascii="Arial" w:hAnsi="Arial" w:cs="Arial"/>
+        </w:rPr>
+        <w:t xml:space="preserve">Goals of the </w:t>
+      </w:r>
+      <w:proofErr w:type="spellStart"/>
+      <w:proofErr w:type="gramStart"/>
+      <w:r>
+        <w:rPr>
+          <w:rFonts w:ascii="Arial" w:hAnsi="Arial" w:cs="Arial"/>
+        </w:rPr>
+        <w:t>T</w:t>
+      </w:r>
+      <w:r>
+        <w:rPr>
+          <w:rFonts w:ascii="Arial" w:hAnsi="Arial" w:cs="Arial"/>
+        </w:rPr>
+        <w:t>x</w:t>
+      </w:r>
+      <w:proofErr w:type="spellEnd"/>
+      <w:proofErr w:type="gramEnd"/>
+      <w:r>
+        <w:rPr>
+          <w:rFonts w:ascii="Arial" w:hAnsi="Arial" w:cs="Arial"/>
+        </w:rPr>
+        <w:t xml:space="preserve"> channel:</w:t>
       </w:r>
     </w:p>
     <w:p>
@@ -2429,7 +2398,7 @@
         <w:pStyle w:val="ListParagraph"/>
         <w:numPr>
           <w:ilvl w:val="0"/>
-          <w:numId w:val="8"/>
+          <w:numId w:val="20"/>
         </w:numPr>
         <w:bidi w:val="0"/>
         <w:rPr>
@@ -2440,19 +2409,61 @@
         <w:rPr>
           <w:rFonts w:ascii="Arial" w:hAnsi="Arial" w:cs="Arial"/>
         </w:rPr>
-        <w:t xml:space="preserve">Operate immediate after system power on or system reset. (In case of system boot failure the LEDs will blinks which in a way that it indicate </w:t>
-      </w:r>
-      <w:r>
-        <w:rPr>
-          <w:rFonts w:ascii="Arial" w:hAnsi="Arial" w:cs="Arial"/>
-        </w:rPr>
-        <w:t>an</w:t>
-      </w:r>
-      <w:r>
-        <w:rPr>
-          <w:rFonts w:ascii="Arial" w:hAnsi="Arial" w:cs="Arial"/>
-        </w:rPr>
-        <w:t xml:space="preserve"> issue to the system user).</w:t>
+        <w:t xml:space="preserve">To </w:t>
+      </w:r>
+      <w:r>
+        <w:rPr>
+          <w:rFonts w:ascii="Arial" w:hAnsi="Arial" w:cs="Arial"/>
+        </w:rPr>
+        <w:t>configure</w:t>
+      </w:r>
+      <w:r>
+        <w:rPr>
+          <w:rFonts w:ascii="Arial" w:hAnsi="Arial" w:cs="Arial"/>
+        </w:rPr>
+        <w:t xml:space="preserve"> </w:t>
+      </w:r>
+      <w:r>
+        <w:rPr>
+          <w:rFonts w:ascii="Arial" w:hAnsi="Arial" w:cs="Arial"/>
+        </w:rPr>
+        <w:t>synthesizer unit</w:t>
+      </w:r>
+      <w:r>
+        <w:rPr>
+          <w:rFonts w:ascii="Arial" w:hAnsi="Arial" w:cs="Arial"/>
+        </w:rPr>
+        <w:t xml:space="preserve"> (ADF4113)</w:t>
+      </w:r>
+      <w:r>
+        <w:rPr>
+          <w:rFonts w:ascii="Arial" w:hAnsi="Arial" w:cs="Arial"/>
+        </w:rPr>
+        <w:t xml:space="preserve"> to output</w:t>
+      </w:r>
+      <w:r>
+        <w:rPr>
+          <w:rFonts w:ascii="Arial" w:hAnsi="Arial" w:cs="Arial"/>
+        </w:rPr>
+        <w:t xml:space="preserve"> </w:t>
+      </w:r>
+      <w:r>
+        <w:rPr>
+          <w:rFonts w:ascii="Arial" w:hAnsi="Arial" w:cs="Arial"/>
+        </w:rPr>
+        <w:t xml:space="preserve">RF signal </w:t>
+      </w:r>
+      <w:r>
+        <w:rPr>
+          <w:rFonts w:ascii="Arial" w:hAnsi="Arial" w:cs="Arial"/>
+        </w:rPr>
+        <w:t>in parameters of</w:t>
+      </w:r>
+      <w:r>
+        <w:rPr>
+          <w:rFonts w:ascii="Arial" w:hAnsi="Arial" w:cs="Arial"/>
+        </w:rPr>
+        <w:t>:</w:t>
       </w:r>
     </w:p>
     <w:p>
@@ -2460,7 +2471,7 @@
         <w:pStyle w:val="ListParagraph"/>
         <w:numPr>
           <w:ilvl w:val="0"/>
-          <w:numId w:val="8"/>
+          <w:numId w:val="22"/>
         </w:numPr>
         <w:bidi w:val="0"/>
         <w:rPr>
@@ -2471,37 +2482,45 @@
         <w:rPr>
           <w:rFonts w:ascii="Arial" w:hAnsi="Arial" w:cs="Arial"/>
         </w:rPr>
-        <w:t xml:space="preserve">Will indicate to the system user the state of </w:t>
-      </w:r>
-      <w:r>
-        <w:rPr>
-          <w:rFonts w:ascii="Arial" w:hAnsi="Arial" w:cs="Arial"/>
-        </w:rPr>
-        <w:t>synthesizer</w:t>
-      </w:r>
-      <w:r>
-        <w:rPr>
-          <w:rFonts w:ascii="Arial" w:hAnsi="Arial" w:cs="Arial"/>
-        </w:rPr>
-        <w:t xml:space="preserve"> mode (if the output RF signal is latch</w:t>
-      </w:r>
-      <w:r>
-        <w:rPr>
-          <w:rFonts w:ascii="Arial" w:hAnsi="Arial" w:cs="Arial"/>
-        </w:rPr>
-        <w:t xml:space="preserve">ed or there is an issue in the </w:t>
-      </w:r>
-      <w:r>
-        <w:rPr>
-          <w:rFonts w:ascii="Arial" w:hAnsi="Arial" w:cs="Arial"/>
-        </w:rPr>
-        <w:t>synthesizer</w:t>
-      </w:r>
-      <w:r>
-        <w:rPr>
-          <w:rFonts w:ascii="Arial" w:hAnsi="Arial" w:cs="Arial"/>
-        </w:rPr>
-        <w:t xml:space="preserve"> unit).</w:t>
+        <w:t>Frequency</w:t>
+      </w:r>
+      <w:r>
+        <w:rPr>
+          <w:rFonts w:ascii="Arial" w:hAnsi="Arial" w:cs="Arial"/>
+        </w:rPr>
+        <w:t xml:space="preserve"> of output signal</w:t>
+      </w:r>
+      <w:r>
+        <w:rPr>
+          <w:rFonts w:ascii="Arial" w:hAnsi="Arial" w:cs="Arial"/>
+        </w:rPr>
+        <w:t xml:space="preserve">: the </w:t>
+      </w:r>
+      <w:proofErr w:type="spellStart"/>
+      <w:r>
+        <w:rPr>
+          <w:rFonts w:ascii="Arial" w:hAnsi="Arial" w:cs="Arial"/>
+        </w:rPr>
+        <w:t>Tx</w:t>
+      </w:r>
+      <w:proofErr w:type="spellEnd"/>
+      <w:r>
+        <w:rPr>
+          <w:rFonts w:ascii="Arial" w:hAnsi="Arial" w:cs="Arial"/>
+        </w:rPr>
+        <w:t xml:space="preserve"> </w:t>
+      </w:r>
+      <w:r>
+        <w:rPr>
+          <w:rFonts w:ascii="Arial" w:hAnsi="Arial" w:cs="Arial"/>
+        </w:rPr>
+        <w:t>RF signal</w:t>
+      </w:r>
+      <w:r>
+        <w:rPr>
+          <w:rFonts w:ascii="Arial" w:hAnsi="Arial" w:cs="Arial"/>
+        </w:rPr>
+        <w:t xml:space="preserve"> work at two ranges:</w:t>
       </w:r>
     </w:p>
     <w:p>
@@ -2509,7 +2528,7 @@
         <w:pStyle w:val="ListParagraph"/>
         <w:numPr>
           <w:ilvl w:val="0"/>
-          <w:numId w:val="8"/>
+          <w:numId w:val="24"/>
         </w:numPr>
         <w:bidi w:val="0"/>
         <w:rPr>
@@ -2520,19 +2539,461 @@
         <w:rPr>
           <w:rFonts w:ascii="Arial" w:hAnsi="Arial" w:cs="Arial"/>
         </w:rPr>
-        <w:t xml:space="preserve">Will output the </w:t>
-      </w:r>
-      <w:r>
-        <w:rPr>
-          <w:rFonts w:ascii="Arial" w:hAnsi="Arial" w:cs="Arial"/>
-        </w:rPr>
-        <w:t>synthesizer</w:t>
-      </w:r>
-      <w:r>
-        <w:rPr>
-          <w:rFonts w:ascii="Arial" w:hAnsi="Arial" w:cs="Arial"/>
-        </w:rPr>
-        <w:t xml:space="preserve"> values by 2 GPIO pins that are connected to the MCU.</w:t>
+        <w:t>Low</w:t>
+      </w:r>
+      <w:r>
+        <w:rPr>
+          <w:rFonts w:ascii="Arial" w:hAnsi="Arial" w:cs="Arial"/>
+        </w:rPr>
+        <w:t xml:space="preserve"> frequency: at range of: 5.75 – 5.85 GHz. </w:t>
+      </w:r>
+    </w:p>
+    <w:p>
+      <w:pPr>
+        <w:pStyle w:val="ListParagraph"/>
+        <w:numPr>
+          <w:ilvl w:val="0"/>
+          <w:numId w:val="24"/>
+        </w:numPr>
+        <w:bidi w:val="0"/>
+        <w:rPr>
+          <w:rFonts w:ascii="Arial" w:hAnsi="Arial" w:cs="Arial"/>
+        </w:rPr>
+      </w:pPr>
+      <w:r>
+        <w:rPr>
+          <w:rFonts w:ascii="Arial" w:hAnsi="Arial" w:cs="Arial"/>
+        </w:rPr>
+        <w:t xml:space="preserve">High frequency: at range of: 5.15 – 5.25 GHz. </w:t>
+      </w:r>
+    </w:p>
+    <w:p>
+      <w:pPr>
+        <w:pStyle w:val="ListParagraph"/>
+        <w:bidi w:val="0"/>
+        <w:ind w:left="2520"/>
+        <w:rPr>
+          <w:rFonts w:ascii="Arial" w:hAnsi="Arial" w:cs="Arial"/>
+        </w:rPr>
+      </w:pPr>
+      <w:r>
+        <w:rPr>
+          <w:rFonts w:ascii="Arial" w:hAnsi="Arial" w:cs="Arial"/>
+        </w:rPr>
+        <w:t xml:space="preserve">Both ranges have step size of: 1 </w:t>
+      </w:r>
+      <w:proofErr w:type="spellStart"/>
+      <w:r>
+        <w:rPr>
+          <w:rFonts w:ascii="Arial" w:hAnsi="Arial" w:cs="Arial"/>
+        </w:rPr>
+        <w:t>MHz.</w:t>
+      </w:r>
+      <w:proofErr w:type="spellEnd"/>
+    </w:p>
+    <w:p>
+      <w:pPr>
+        <w:pStyle w:val="ListParagraph"/>
+        <w:numPr>
+          <w:ilvl w:val="0"/>
+          <w:numId w:val="22"/>
+        </w:numPr>
+        <w:bidi w:val="0"/>
+        <w:rPr>
+          <w:rFonts w:ascii="Arial" w:hAnsi="Arial" w:cs="Arial"/>
+        </w:rPr>
+      </w:pPr>
+      <w:r>
+        <w:rPr>
+          <w:rFonts w:ascii="Arial" w:hAnsi="Arial" w:cs="Arial"/>
+        </w:rPr>
+        <w:t xml:space="preserve">Frequency of </w:t>
+      </w:r>
+      <w:r>
+        <w:rPr>
+          <w:rFonts w:ascii="Arial" w:hAnsi="Arial" w:cs="Arial"/>
+        </w:rPr>
+        <w:t>PLL signal: the PLL will receive signals at range of:</w:t>
+      </w:r>
+    </w:p>
+    <w:p>
+      <w:pPr>
+        <w:pStyle w:val="ListParagraph"/>
+        <w:numPr>
+          <w:ilvl w:val="0"/>
+          <w:numId w:val="25"/>
+        </w:numPr>
+        <w:bidi w:val="0"/>
+        <w:rPr>
+          <w:rFonts w:ascii="Arial" w:hAnsi="Arial" w:cs="Arial"/>
+        </w:rPr>
+      </w:pPr>
+      <w:r>
+        <w:rPr>
+          <w:rFonts w:ascii="Arial" w:hAnsi="Arial" w:cs="Arial"/>
+        </w:rPr>
+        <w:t>Low frequency: 2.575 – 2.625 GHz.</w:t>
+      </w:r>
+    </w:p>
+    <w:p>
+      <w:pPr>
+        <w:pStyle w:val="ListParagraph"/>
+        <w:numPr>
+          <w:ilvl w:val="0"/>
+          <w:numId w:val="25"/>
+        </w:numPr>
+        <w:bidi w:val="0"/>
+        <w:rPr>
+          <w:rFonts w:ascii="Arial" w:hAnsi="Arial" w:cs="Arial"/>
+        </w:rPr>
+      </w:pPr>
+      <w:r>
+        <w:rPr>
+          <w:rFonts w:ascii="Arial" w:hAnsi="Arial" w:cs="Arial"/>
+        </w:rPr>
+        <w:t>High frequency: 2.8625 - 2.9125 GHz.</w:t>
+      </w:r>
+    </w:p>
+    <w:p>
+      <w:pPr>
+        <w:pStyle w:val="ListParagraph"/>
+        <w:bidi w:val="0"/>
+        <w:ind w:left="2520"/>
+        <w:rPr>
+          <w:rFonts w:ascii="Arial" w:hAnsi="Arial" w:cs="Arial"/>
+        </w:rPr>
+      </w:pPr>
+      <w:r>
+        <w:rPr>
+          <w:rFonts w:ascii="Arial" w:hAnsi="Arial" w:cs="Arial"/>
+        </w:rPr>
+        <w:t>Both are divided by factor of 2.</w:t>
+      </w:r>
+    </w:p>
+    <w:p>
+      <w:pPr>
+        <w:bidi w:val="0"/>
+        <w:ind w:left="2520"/>
+        <w:rPr>
+          <w:rFonts w:ascii="Arial" w:hAnsi="Arial" w:cs="Arial"/>
+        </w:rPr>
+      </w:pPr>
+      <w:r>
+        <w:rPr>
+          <w:rFonts w:ascii="Arial" w:hAnsi="Arial" w:cs="Arial"/>
+        </w:rPr>
+        <w:t xml:space="preserve">Both ranges have step size of: </w:t>
+      </w:r>
+      <w:r>
+        <w:rPr>
+          <w:rFonts w:ascii="Arial" w:hAnsi="Arial" w:cs="Arial"/>
+        </w:rPr>
+        <w:t>0.5</w:t>
+      </w:r>
+      <w:r>
+        <w:rPr>
+          <w:rFonts w:ascii="Arial" w:hAnsi="Arial" w:cs="Arial"/>
+        </w:rPr>
+        <w:t xml:space="preserve"> </w:t>
+      </w:r>
+      <w:proofErr w:type="spellStart"/>
+      <w:r>
+        <w:rPr>
+          <w:rFonts w:ascii="Arial" w:hAnsi="Arial" w:cs="Arial"/>
+        </w:rPr>
+        <w:t>MHz.</w:t>
+      </w:r>
+      <w:proofErr w:type="spellEnd"/>
+    </w:p>
+    <w:p>
+      <w:pPr>
+        <w:pStyle w:val="ListParagraph"/>
+        <w:numPr>
+          <w:ilvl w:val="0"/>
+          <w:numId w:val="22"/>
+        </w:numPr>
+        <w:bidi w:val="0"/>
+        <w:rPr>
+          <w:rFonts w:ascii="Arial" w:hAnsi="Arial" w:cs="Arial"/>
+        </w:rPr>
+      </w:pPr>
+      <w:r>
+        <w:rPr>
+          <w:rFonts w:ascii="Arial" w:hAnsi="Arial" w:cs="Arial"/>
+        </w:rPr>
+        <w:t>Advance power.</w:t>
+      </w:r>
+      <w:bookmarkStart w:id="7" w:name="_GoBack"/>
+      <w:bookmarkEnd w:id="7"/>
+    </w:p>
+    <w:p>
+      <w:pPr>
+        <w:pStyle w:val="ListParagraph"/>
+        <w:numPr>
+          <w:ilvl w:val="0"/>
+          <w:numId w:val="22"/>
+        </w:numPr>
+        <w:bidi w:val="0"/>
+        <w:rPr>
+          <w:rFonts w:ascii="Arial" w:hAnsi="Arial" w:cs="Arial"/>
+        </w:rPr>
+      </w:pPr>
+      <w:r>
+        <w:rPr>
+          <w:rFonts w:ascii="Arial" w:hAnsi="Arial" w:cs="Arial"/>
+        </w:rPr>
+        <w:t xml:space="preserve">If the signal latched by the receiving unit. </w:t>
+      </w:r>
+    </w:p>
+    <w:p>
+      <w:pPr>
+        <w:pStyle w:val="ListParagraph"/>
+        <w:numPr>
+          <w:ilvl w:val="0"/>
+          <w:numId w:val="22"/>
+        </w:numPr>
+        <w:bidi w:val="0"/>
+        <w:rPr>
+          <w:rFonts w:ascii="Arial" w:hAnsi="Arial" w:cs="Arial"/>
+        </w:rPr>
+      </w:pPr>
+      <w:r>
+        <w:rPr>
+          <w:rFonts w:ascii="Arial" w:hAnsi="Arial" w:cs="Arial"/>
+        </w:rPr>
+        <w:t xml:space="preserve">Return power. </w:t>
+      </w:r>
+    </w:p>
+    <w:p>
+      <w:pPr>
+        <w:pStyle w:val="ListParagraph"/>
+        <w:numPr>
+          <w:ilvl w:val="0"/>
+          <w:numId w:val="20"/>
+        </w:numPr>
+        <w:bidi w:val="0"/>
+        <w:rPr>
+          <w:rFonts w:ascii="Arial" w:hAnsi="Arial" w:cs="Arial"/>
+        </w:rPr>
+      </w:pPr>
+      <w:r>
+        <w:rPr>
+          <w:rFonts w:ascii="Arial" w:hAnsi="Arial" w:cs="Arial"/>
+        </w:rPr>
+        <w:t xml:space="preserve">Transfer </w:t>
+      </w:r>
+      <w:proofErr w:type="spellStart"/>
+      <w:proofErr w:type="gramStart"/>
+      <w:r>
+        <w:rPr>
+          <w:rFonts w:ascii="Arial" w:hAnsi="Arial" w:cs="Arial"/>
+        </w:rPr>
+        <w:t>Tx</w:t>
+      </w:r>
+      <w:proofErr w:type="spellEnd"/>
+      <w:proofErr w:type="gramEnd"/>
+      <w:r>
+        <w:rPr>
+          <w:rFonts w:ascii="Arial" w:hAnsi="Arial" w:cs="Arial"/>
+        </w:rPr>
+        <w:t xml:space="preserve"> channel to stand-by mode (at this mode no transmission will occur).</w:t>
+      </w:r>
+    </w:p>
+    <w:p>
+      <w:pPr>
+        <w:pStyle w:val="ListParagraph"/>
+        <w:numPr>
+          <w:ilvl w:val="0"/>
+          <w:numId w:val="20"/>
+        </w:numPr>
+        <w:bidi w:val="0"/>
+        <w:rPr>
+          <w:rFonts w:ascii="Arial" w:hAnsi="Arial" w:cs="Arial"/>
+        </w:rPr>
+      </w:pPr>
+      <w:r>
+        <w:rPr>
+          <w:rFonts w:ascii="Arial" w:hAnsi="Arial" w:cs="Arial"/>
+        </w:rPr>
+        <w:t xml:space="preserve">Turn on and off the power sensor. </w:t>
+      </w:r>
+    </w:p>
+    <w:p>
+      <w:pPr>
+        <w:pStyle w:val="ListParagraph"/>
+        <w:bidi w:val="0"/>
+        <w:ind w:left="1080"/>
+        <w:rPr>
+          <w:rFonts w:ascii="Arial" w:hAnsi="Arial" w:cs="Arial"/>
+        </w:rPr>
+      </w:pPr>
+      <w:r>
+        <w:rPr>
+          <w:rFonts w:ascii="Arial" w:hAnsi="Arial" w:cs="Arial"/>
+        </w:rPr>
+        <w:tab/>
+      </w:r>
+    </w:p>
+    <w:p>
+      <w:pPr>
+        <w:bidi w:val="0"/>
+        <w:ind w:firstLine="720"/>
+        <w:rPr>
+          <w:rFonts w:ascii="Arial" w:hAnsi="Arial" w:cs="Arial"/>
+        </w:rPr>
+      </w:pPr>
+      <w:r>
+        <w:rPr>
+          <w:rFonts w:ascii="Arial" w:hAnsi="Arial" w:cs="Arial"/>
+        </w:rPr>
+        <w:t xml:space="preserve">Goals of the </w:t>
+      </w:r>
+      <w:r>
+        <w:rPr>
+          <w:rFonts w:ascii="Arial" w:hAnsi="Arial" w:cs="Arial"/>
+        </w:rPr>
+        <w:t>R</w:t>
+      </w:r>
+      <w:r>
+        <w:rPr>
+          <w:rFonts w:ascii="Arial" w:hAnsi="Arial" w:cs="Arial"/>
+        </w:rPr>
+        <w:t>x channel:</w:t>
+      </w:r>
+    </w:p>
+    <w:p>
+      <w:pPr>
+        <w:pStyle w:val="ListParagraph"/>
+        <w:numPr>
+          <w:ilvl w:val="0"/>
+          <w:numId w:val="21"/>
+        </w:numPr>
+        <w:bidi w:val="0"/>
+        <w:rPr>
+          <w:rFonts w:ascii="Arial" w:hAnsi="Arial" w:cs="Arial"/>
+        </w:rPr>
+      </w:pPr>
+      <w:r>
+        <w:rPr>
+          <w:rFonts w:ascii="Arial" w:hAnsi="Arial" w:cs="Arial"/>
+        </w:rPr>
+        <w:t>Transfer Rx channel to stand-by mode (at this mode the system will not listen to any income RF signals).</w:t>
+      </w:r>
+    </w:p>
+    <w:p>
+      <w:pPr>
+        <w:pStyle w:val="ListParagraph"/>
+        <w:numPr>
+          <w:ilvl w:val="0"/>
+          <w:numId w:val="21"/>
+        </w:numPr>
+        <w:bidi w:val="0"/>
+        <w:rPr>
+          <w:rFonts w:ascii="Arial" w:hAnsi="Arial" w:cs="Arial"/>
+        </w:rPr>
+      </w:pPr>
+      <w:r>
+        <w:rPr>
+          <w:rFonts w:ascii="Arial" w:hAnsi="Arial" w:cs="Arial"/>
+        </w:rPr>
+        <w:t>Change working frequency mode of the frequency RF signal.</w:t>
+      </w:r>
+    </w:p>
+    <w:p>
+      <w:pPr>
+        <w:pStyle w:val="ListParagraph"/>
+        <w:numPr>
+          <w:ilvl w:val="0"/>
+          <w:numId w:val="21"/>
+        </w:numPr>
+        <w:bidi w:val="0"/>
+        <w:rPr>
+          <w:rFonts w:ascii="Arial" w:hAnsi="Arial" w:cs="Arial"/>
+        </w:rPr>
+      </w:pPr>
+      <w:r>
+        <w:rPr>
+          <w:rFonts w:ascii="Arial" w:hAnsi="Arial" w:cs="Arial"/>
+        </w:rPr>
+        <w:t xml:space="preserve">Turn on and off the RSSI </w:t>
+      </w:r>
+      <w:r>
+        <w:rPr>
+          <w:rFonts w:ascii="Arial" w:hAnsi="Arial" w:cs="Arial"/>
+          <w:lang w:val="en-GB"/>
+        </w:rPr>
+        <w:t>sensor.</w:t>
+      </w:r>
+    </w:p>
+    <w:p>
+      <w:pPr>
+        <w:bidi w:val="0"/>
+        <w:rPr>
+          <w:rFonts w:ascii="Arial" w:hAnsi="Arial" w:cs="Arial"/>
+        </w:rPr>
+      </w:pPr>
+    </w:p>
+    <w:p>
+      <w:pPr>
+        <w:bidi w:val="0"/>
+        <w:ind w:left="720"/>
+        <w:rPr>
+          <w:rFonts w:ascii="Arial" w:hAnsi="Arial" w:cs="Arial"/>
+        </w:rPr>
+      </w:pPr>
+      <w:r>
+        <w:rPr>
+          <w:rFonts w:ascii="Arial" w:hAnsi="Arial" w:cs="Arial"/>
+        </w:rPr>
+        <w:t>The above</w:t>
+      </w:r>
+      <w:r>
+        <w:rPr>
+          <w:rFonts w:ascii="Arial" w:hAnsi="Arial" w:cs="Arial"/>
+        </w:rPr>
+        <w:t xml:space="preserve"> operation mode</w:t>
+      </w:r>
+      <w:r>
+        <w:rPr>
+          <w:rFonts w:ascii="Arial" w:hAnsi="Arial" w:cs="Arial"/>
+        </w:rPr>
+        <w:t>s</w:t>
+      </w:r>
+      <w:r>
+        <w:rPr>
+          <w:rFonts w:ascii="Arial" w:hAnsi="Arial" w:cs="Arial"/>
+        </w:rPr>
+        <w:t xml:space="preserve"> set by serial communication channel (using user inputs commands that set by terminal application).</w:t>
+      </w:r>
+    </w:p>
+    <w:p>
+      <w:pPr>
+        <w:bidi w:val="0"/>
+        <w:ind w:left="720"/>
+        <w:rPr>
+          <w:rFonts w:ascii="Arial" w:hAnsi="Arial" w:cs="Arial"/>
+        </w:rPr>
+      </w:pPr>
+    </w:p>
+    <w:p>
+      <w:pPr>
+        <w:bidi w:val="0"/>
+        <w:ind w:left="720"/>
+        <w:rPr>
+          <w:rFonts w:ascii="Arial" w:hAnsi="Arial" w:cs="Arial"/>
+        </w:rPr>
+      </w:pPr>
+      <w:r>
+        <w:rPr>
+          <w:rFonts w:ascii="Arial" w:hAnsi="Arial" w:cs="Arial"/>
+        </w:rPr>
+        <w:t xml:space="preserve">The on board MCU unit also will collect samples data from on board ADC unit, write them to internal flash and will output them to user via serial channel at user request. </w:t>
+      </w:r>
+      <w:r>
+        <w:rPr>
+          <w:rFonts w:ascii="Arial" w:hAnsi="Arial" w:cs="Arial"/>
+        </w:rPr>
+        <w:t xml:space="preserve"> </w:t>
       </w:r>
     </w:p>
     <w:p>
@@ -2551,7 +3012,7 @@
         <w:pStyle w:val="Heading2"/>
         <w:bidi w:val="0"/>
       </w:pPr>
-      <w:bookmarkStart w:id="8" w:name="_Toc503955008"/>
+      <w:bookmarkStart w:id="8" w:name="_Toc504380692"/>
       <w:r>
         <w:t>Error</w:t>
       </w:r>
@@ -2794,108 +3255,11 @@
     </w:p>
     <w:p>
       <w:pPr>
-        <w:bidi w:val="0"/>
-        <w:rPr>
-          <w:rFonts w:ascii="Arial" w:hAnsi="Arial" w:cs="Arial"/>
-        </w:rPr>
-      </w:pPr>
-    </w:p>
-    <w:p>
-      <w:pPr>
-        <w:bidi w:val="0"/>
-        <w:rPr>
-          <w:rFonts w:ascii="Arial" w:hAnsi="Arial" w:cs="Arial"/>
-        </w:rPr>
-      </w:pPr>
-    </w:p>
-    <w:p>
-      <w:pPr>
-        <w:bidi w:val="0"/>
-        <w:rPr>
-          <w:rFonts w:ascii="Arial" w:hAnsi="Arial" w:cs="Arial"/>
-        </w:rPr>
-      </w:pPr>
-    </w:p>
-    <w:p>
-      <w:pPr>
-        <w:bidi w:val="0"/>
-        <w:rPr>
-          <w:rFonts w:ascii="Arial" w:hAnsi="Arial" w:cs="Arial"/>
-        </w:rPr>
-      </w:pPr>
-    </w:p>
-    <w:p>
-      <w:pPr>
-        <w:bidi w:val="0"/>
-        <w:rPr>
-          <w:rFonts w:ascii="Arial" w:hAnsi="Arial" w:cs="Arial"/>
-        </w:rPr>
-      </w:pPr>
-    </w:p>
-    <w:p>
-      <w:pPr>
-        <w:bidi w:val="0"/>
-        <w:rPr>
-          <w:rFonts w:ascii="Arial" w:hAnsi="Arial" w:cs="Arial"/>
-        </w:rPr>
-      </w:pPr>
-    </w:p>
-    <w:p>
-      <w:pPr>
-        <w:bidi w:val="0"/>
-        <w:rPr>
-          <w:rFonts w:ascii="Arial" w:hAnsi="Arial" w:cs="Arial"/>
-        </w:rPr>
-      </w:pPr>
-    </w:p>
-    <w:p>
-      <w:pPr>
-        <w:bidi w:val="0"/>
-        <w:rPr>
-          <w:rFonts w:ascii="Arial" w:hAnsi="Arial" w:cs="Arial"/>
-        </w:rPr>
-      </w:pPr>
-    </w:p>
-    <w:p>
-      <w:pPr>
-        <w:bidi w:val="0"/>
-        <w:rPr>
-          <w:rFonts w:ascii="Arial" w:hAnsi="Arial" w:cs="Arial"/>
-        </w:rPr>
-      </w:pPr>
-    </w:p>
-    <w:p>
-      <w:pPr>
-        <w:bidi w:val="0"/>
-        <w:rPr>
-          <w:rFonts w:ascii="Arial" w:hAnsi="Arial" w:cs="Arial"/>
-        </w:rPr>
-      </w:pPr>
-    </w:p>
-    <w:p>
-      <w:pPr>
-        <w:bidi w:val="0"/>
-        <w:rPr>
-          <w:rFonts w:ascii="Arial" w:hAnsi="Arial" w:cs="Arial"/>
-        </w:rPr>
-      </w:pPr>
-    </w:p>
-    <w:p>
-      <w:pPr>
-        <w:bidi w:val="0"/>
-        <w:rPr>
-          <w:rFonts w:ascii="Arial" w:hAnsi="Arial" w:cs="Arial"/>
-        </w:rPr>
-      </w:pPr>
-    </w:p>
-    <w:p>
-      <w:pPr>
         <w:pStyle w:val="Heading2"/>
         <w:bidi w:val="0"/>
       </w:pPr>
-      <w:bookmarkStart w:id="9" w:name="_Toc503955009"/>
-      <w:r>
-        <w:lastRenderedPageBreak/>
+      <w:bookmarkStart w:id="9" w:name="_Toc504380693"/>
+      <w:r>
         <w:t>S</w:t>
       </w:r>
       <w:r>
@@ -3116,6 +3480,7 @@
         <w:rPr>
           <w:noProof/>
         </w:rPr>
+        <w:lastRenderedPageBreak/>
         <w:drawing>
           <wp:anchor distT="0" distB="0" distL="114300" distR="114300" simplePos="0" relativeHeight="251656192" behindDoc="1" locked="0" layoutInCell="1" allowOverlap="1" wp14:anchorId="3C710592" wp14:editId="56EF7D57">
             <wp:simplePos x="0" y="0"/>
@@ -3223,7 +3588,7 @@
         <w:bidi w:val="0"/>
         <w:spacing w:after="120"/>
       </w:pPr>
-      <w:bookmarkStart w:id="10" w:name="_Toc503955010"/>
+      <w:bookmarkStart w:id="10" w:name="_Toc504380694"/>
       <w:r>
         <w:lastRenderedPageBreak/>
         <w:t>Hardware</w:t>
@@ -3236,7 +3601,7 @@
         <w:bidi w:val="0"/>
         <w:spacing w:after="120"/>
       </w:pPr>
-      <w:bookmarkStart w:id="11" w:name="_Toc503955011"/>
+      <w:bookmarkStart w:id="11" w:name="_Toc504380695"/>
       <w:r>
         <w:t xml:space="preserve">MCU </w:t>
       </w:r>
@@ -3255,13 +3620,15 @@
       </w:pPr>
       <w:r>
         <w:rPr>
+          <w:rFonts w:cs="David"/>
           <w:noProof/>
+          <w:rtl/>
         </w:rPr>
         <w:drawing>
-          <wp:inline distT="0" distB="0" distL="0" distR="0" wp14:anchorId="4E2BDBF2" wp14:editId="03A1AFD4">
-            <wp:extent cx="5194300" cy="3594100"/>
-            <wp:effectExtent l="0" t="0" r="6350" b="6350"/>
-            <wp:docPr id="8" name="Picture 8"/>
+          <wp:inline distT="0" distB="0" distL="0" distR="0" wp14:anchorId="6FD91431" wp14:editId="75E883A6">
+            <wp:extent cx="6344920" cy="4608156"/>
+            <wp:effectExtent l="0" t="0" r="0" b="2540"/>
+            <wp:docPr id="12" name="Picture 12"/>
             <wp:cNvGraphicFramePr>
               <a:graphicFrameLocks xmlns:a="http://schemas.openxmlformats.org/drawingml/2006/main" noChangeAspect="1"/>
             </wp:cNvGraphicFramePr>
@@ -3269,23 +3636,33 @@
               <a:graphicData uri="http://schemas.openxmlformats.org/drawingml/2006/picture">
                 <pic:pic xmlns:pic="http://schemas.openxmlformats.org/drawingml/2006/picture">
                   <pic:nvPicPr>
-                    <pic:cNvPr id="0" name=""/>
-                    <pic:cNvPicPr/>
+                    <pic:cNvPr id="0" name="Picture 3"/>
+                    <pic:cNvPicPr>
+                      <a:picLocks noChangeAspect="1" noChangeArrowheads="1"/>
+                    </pic:cNvPicPr>
                   </pic:nvPicPr>
                   <pic:blipFill>
-                    <a:blip r:embed="rId14"/>
+                    <a:blip r:embed="rId14" cstate="print"/>
+                    <a:srcRect/>
                     <a:stretch>
                       <a:fillRect/>
                     </a:stretch>
                   </pic:blipFill>
-                  <pic:spPr>
+                  <pic:spPr bwMode="auto">
                     <a:xfrm>
                       <a:off x="0" y="0"/>
-                      <a:ext cx="5194300" cy="3594100"/>
+                      <a:ext cx="6344920" cy="4608156"/>
                     </a:xfrm>
                     <a:prstGeom prst="rect">
                       <a:avLst/>
                     </a:prstGeom>
+                    <a:noFill/>
+                    <a:ln w="9525">
+                      <a:noFill/>
+                      <a:miter lim="800000"/>
+                      <a:headEnd/>
+                      <a:tailEnd/>
+                    </a:ln>
                   </pic:spPr>
                 </pic:pic>
               </a:graphicData>
@@ -3371,30 +3748,10 @@
     </w:p>
     <w:p>
       <w:pPr>
-        <w:bidi w:val="0"/>
-      </w:pPr>
-    </w:p>
-    <w:p>
-      <w:pPr>
-        <w:bidi w:val="0"/>
-      </w:pPr>
-    </w:p>
-    <w:p>
-      <w:pPr>
-        <w:bidi w:val="0"/>
-      </w:pPr>
-    </w:p>
-    <w:p>
-      <w:pPr>
-        <w:bidi w:val="0"/>
-      </w:pPr>
-    </w:p>
-    <w:p>
-      <w:pPr>
         <w:pStyle w:val="Heading2"/>
         <w:bidi w:val="0"/>
       </w:pPr>
-      <w:bookmarkStart w:id="12" w:name="_Toc503955012"/>
+      <w:bookmarkStart w:id="12" w:name="_Toc504380696"/>
       <w:r>
         <w:lastRenderedPageBreak/>
         <w:t>Microcontroller</w:t>
@@ -4051,7 +4408,7 @@
         <w:pStyle w:val="ListParagraph"/>
         <w:numPr>
           <w:ilvl w:val="0"/>
-          <w:numId w:val="7"/>
+          <w:numId w:val="23"/>
         </w:numPr>
         <w:bidi w:val="0"/>
         <w:rPr>
@@ -4061,40 +4418,12 @@
       <w:r>
         <w:rPr>
           <w:rFonts w:ascii="Arial" w:hAnsi="Arial" w:cs="Arial"/>
-          <w:color w:val="383739"/>
-          <w:sz w:val="23"/>
-          <w:szCs w:val="23"/>
-          <w:shd w:val="clear" w:color="auto" w:fill="FFFFFF"/>
-        </w:rPr>
-        <w:t>Connectivity</w:t>
-      </w:r>
-      <w:r>
-        <w:rPr>
-          <w:rFonts w:ascii="Arial" w:hAnsi="Arial" w:cs="Arial"/>
-          <w:color w:val="383739"/>
-          <w:sz w:val="23"/>
-          <w:szCs w:val="23"/>
-          <w:shd w:val="clear" w:color="auto" w:fill="FFFFFF"/>
-        </w:rPr>
-        <w:t>:</w:t>
-      </w:r>
-      <w:r>
-        <w:rPr>
-          <w:rFonts w:ascii="Arial" w:hAnsi="Arial" w:cs="Arial"/>
-          <w:color w:val="383739"/>
-          <w:sz w:val="23"/>
-          <w:szCs w:val="23"/>
-          <w:shd w:val="clear" w:color="auto" w:fill="FFFFFF"/>
-        </w:rPr>
-        <w:t xml:space="preserve"> </w:t>
-      </w:r>
-      <w:r>
-        <w:rPr>
-          <w:rFonts w:ascii="Arial" w:hAnsi="Arial" w:cs="Arial"/>
-          <w:color w:val="383739"/>
-          <w:sz w:val="23"/>
-          <w:szCs w:val="23"/>
-          <w:shd w:val="clear" w:color="auto" w:fill="FFFFFF"/>
+        </w:rPr>
+        <w:t xml:space="preserve">Connectivity: </w:t>
+      </w:r>
+      <w:r>
+        <w:rPr>
+          <w:rFonts w:ascii="Arial" w:hAnsi="Arial" w:cs="Arial"/>
         </w:rPr>
         <w:t>1-UART, 1-SPI, 1-I2C1-</w:t>
       </w:r>
@@ -4102,10 +4431,6 @@
       <w:r>
         <w:rPr>
           <w:rFonts w:ascii="Arial" w:hAnsi="Arial" w:cs="Arial"/>
-          <w:color w:val="383739"/>
-          <w:sz w:val="23"/>
-          <w:szCs w:val="23"/>
-          <w:shd w:val="clear" w:color="auto" w:fill="FFFFFF"/>
         </w:rPr>
         <w:t>MSSP(</w:t>
       </w:r>
@@ -4113,10 +4438,6 @@
       <w:r>
         <w:rPr>
           <w:rFonts w:ascii="Arial" w:hAnsi="Arial" w:cs="Arial"/>
-          <w:color w:val="383739"/>
-          <w:sz w:val="23"/>
-          <w:szCs w:val="23"/>
-          <w:shd w:val="clear" w:color="auto" w:fill="FFFFFF"/>
         </w:rPr>
         <w:t>SPI/I2C).</w:t>
       </w:r>
@@ -4137,8 +4458,6 @@
         <w:rPr>
           <w:rFonts w:ascii="Arial" w:hAnsi="Arial" w:cs="Arial"/>
           <w:color w:val="383739"/>
-          <w:sz w:val="23"/>
-          <w:szCs w:val="23"/>
           <w:shd w:val="clear" w:color="auto" w:fill="FFFFFF"/>
         </w:rPr>
         <w:t xml:space="preserve">ADC: 8 </w:t>
@@ -4148,8 +4467,6 @@
         <w:rPr>
           <w:rFonts w:ascii="Arial" w:hAnsi="Arial" w:cs="Arial"/>
           <w:color w:val="383739"/>
-          <w:sz w:val="23"/>
-          <w:szCs w:val="23"/>
           <w:shd w:val="clear" w:color="auto" w:fill="FFFFFF"/>
         </w:rPr>
         <w:t>ch</w:t>
@@ -4159,8 +4476,6 @@
         <w:rPr>
           <w:rFonts w:ascii="Arial" w:hAnsi="Arial" w:cs="Arial"/>
           <w:color w:val="383739"/>
-          <w:sz w:val="23"/>
-          <w:szCs w:val="23"/>
           <w:shd w:val="clear" w:color="auto" w:fill="FFFFFF"/>
         </w:rPr>
         <w:t>, 10-bit.</w:t>
@@ -4171,7 +4486,7 @@
         <w:pStyle w:val="Heading2"/>
         <w:bidi w:val="0"/>
       </w:pPr>
-      <w:bookmarkStart w:id="13" w:name="_Toc503955013"/>
+      <w:bookmarkStart w:id="13" w:name="_Toc504380697"/>
       <w:r>
         <w:t>GPIO and Analog Pin Assignments</w:t>
       </w:r>
@@ -6517,7 +6832,7 @@
         </w:rPr>
       </w:pPr>
       <w:bookmarkStart w:id="14" w:name="_Appendix_A_–"/>
-      <w:bookmarkStart w:id="15" w:name="_Toc503955014"/>
+      <w:bookmarkStart w:id="15" w:name="_Toc504380698"/>
       <w:bookmarkEnd w:id="14"/>
       <w:r>
         <w:rPr>
@@ -7584,19 +7899,7 @@
       <w:rPr>
         <w:rFonts w:ascii="Arial" w:hAnsi="Arial" w:cs="Arial"/>
       </w:rPr>
-      <w:t>15</w:t>
-    </w:r>
-    <w:r>
-      <w:rPr>
-        <w:rFonts w:ascii="Arial" w:hAnsi="Arial" w:cs="Arial"/>
-      </w:rPr>
-      <w:t xml:space="preserve">33 </w:t>
-    </w:r>
-    <w:r>
-      <w:rPr>
-        <w:rFonts w:ascii="Arial" w:hAnsi="Arial" w:cs="Arial"/>
-      </w:rPr>
-      <w:t>V1.0</w:t>
+      <w:t>1533 V1.0</w:t>
     </w:r>
     <w:r>
       <w:rPr>
@@ -7632,7 +7935,7 @@
         <w:rFonts w:ascii="Arial" w:hAnsi="Arial" w:cs="Arial"/>
         <w:noProof/>
       </w:rPr>
-      <w:t>5</w:t>
+      <w:t>6</w:t>
     </w:r>
     <w:r>
       <w:rPr>
@@ -7675,7 +7978,7 @@
         <w:rFonts w:ascii="Arial" w:hAnsi="Arial" w:cs="Arial"/>
         <w:noProof/>
       </w:rPr>
-      <w:t>9</w:t>
+      <w:t>10</w:t>
     </w:r>
     <w:r>
       <w:rPr>
@@ -7797,7 +8100,7 @@
         </mc:Choice>
         <mc:Fallback>
           <w:pict>
-            <v:line w14:anchorId="5204477D" id="Line 3" o:spid="_x0000_s1026" style="position:absolute;left:0;text-align:left;z-index:251657728;visibility:visible;mso-wrap-style:square;mso-width-percent:0;mso-height-percent:0;mso-wrap-distance-left:9pt;mso-wrap-distance-top:0;mso-wrap-distance-right:9pt;mso-wrap-distance-bottom:0;mso-position-horizontal:absolute;mso-position-horizontal-relative:page;mso-position-vertical:absolute;mso-position-vertical-relative:text;mso-width-percent:0;mso-height-percent:0;mso-width-relative:page;mso-height-relative:page" from=".05pt,.95pt" to="612.05pt,.95pt" o:gfxdata="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">
+            <v:line w14:anchorId="163846DC" id="Line 3" o:spid="_x0000_s1026" style="position:absolute;left:0;text-align:left;z-index:251657728;visibility:visible;mso-wrap-style:square;mso-width-percent:0;mso-height-percent:0;mso-wrap-distance-left:9pt;mso-wrap-distance-top:0;mso-wrap-distance-right:9pt;mso-wrap-distance-bottom:0;mso-position-horizontal:absolute;mso-position-horizontal-relative:page;mso-position-vertical:absolute;mso-position-vertical-relative:text;mso-width-percent:0;mso-height-percent:0;mso-width-relative:page;mso-height-relative:page" from=".05pt,.95pt" to="612.05pt,.95pt" o:gfxdata="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">
               <w10:wrap anchorx="page"/>
             </v:line>
           </w:pict>
@@ -8167,7 +8470,7 @@
         <v:shape id="_x0000_i1025" type="#_x0000_t75" style="width:63.75pt;height:66.75pt" o:ole="" fillcolor="window">
           <v:imagedata r:id="rId1" o:title=""/>
         </v:shape>
-        <o:OLEObject Type="Embed" ProgID="Word.Picture.8" ShapeID="_x0000_i1025" DrawAspect="Content" ObjectID="_1577777608" r:id="rId2"/>
+        <o:OLEObject Type="Embed" ProgID="Word.Picture.8" ShapeID="_x0000_i1025" DrawAspect="Content" ObjectID="_1578143131" r:id="rId2"/>
       </w:object>
     </w:r>
   </w:p>
@@ -8247,7 +8550,7 @@
         </mc:Choice>
         <mc:Fallback>
           <w:pict>
-            <v:line w14:anchorId="2BC59CB2" id="Line 1" o:spid="_x0000_s1026" style="position:absolute;left:0;text-align:left;flip:x;z-index:251656704;visibility:visible;mso-wrap-style:square;mso-width-percent:0;mso-height-percent:0;mso-wrap-distance-left:9pt;mso-wrap-distance-top:0;mso-wrap-distance-right:9pt;mso-wrap-distance-bottom:0;mso-position-horizontal:absolute;mso-position-horizontal-relative:page;mso-position-vertical:absolute;mso-position-vertical-relative:text;mso-width-percent:0;mso-height-percent:0;mso-width-relative:page;mso-height-relative:page" from="64.8pt,53.25pt" to="7in,53.3pt" o:gfxdata="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" o:allowincell="f" strokeweight="1pt">
+            <v:line w14:anchorId="0440DEDD" id="Line 1" o:spid="_x0000_s1026" style="position:absolute;left:0;text-align:left;flip:x;z-index:251656704;visibility:visible;mso-wrap-style:square;mso-width-percent:0;mso-height-percent:0;mso-wrap-distance-left:9pt;mso-wrap-distance-top:0;mso-wrap-distance-right:9pt;mso-wrap-distance-bottom:0;mso-position-horizontal:absolute;mso-position-horizontal-relative:page;mso-position-vertical:absolute;mso-position-vertical-relative:text;mso-width-percent:0;mso-height-percent:0;mso-width-relative:page;mso-height-relative:page" from="64.8pt,53.25pt" to="7in,53.3pt" o:gfxdata="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" o:allowincell="f" strokeweight="1pt">
               <v:stroke startarrowwidth="narrow" startarrowlength="short" endarrowwidth="narrow" endarrowlength="short"/>
               <w10:wrap anchorx="page"/>
             </v:line>
@@ -8270,6 +8573,95 @@
 <file path=word/numbering.xml><?xml version="1.0" encoding="utf-8"?>
 <w:numbering xmlns:wpc="http://schemas.microsoft.com/office/word/2010/wordprocessingCanvas" xmlns:mc="http://schemas.openxmlformats.org/markup-compatibility/2006" xmlns:o="urn:schemas-microsoft-com:office:office" xmlns:r="http://schemas.openxmlformats.org/officeDocument/2006/relationships" xmlns:m="http://schemas.openxmlformats.org/officeDocument/2006/math" xmlns:v="urn:schemas-microsoft-com:vml" xmlns:wp14="http://schemas.microsoft.com/office/word/2010/wordprocessingDrawing" xmlns:wp="http://schemas.openxmlformats.org/drawingml/2006/wordprocessingDrawing" xmlns:w10="urn:schemas-microsoft-com:office:word" xmlns:w="http://schemas.openxmlformats.org/wordprocessingml/2006/main" xmlns:w14="http://schemas.microsoft.com/office/word/2010/wordml" xmlns:w15="http://schemas.microsoft.com/office/word/2012/wordml" xmlns:wpg="http://schemas.microsoft.com/office/word/2010/wordprocessingGroup" xmlns:wpi="http://schemas.microsoft.com/office/word/2010/wordprocessingInk" xmlns:wne="http://schemas.microsoft.com/office/word/2006/wordml" xmlns:wps="http://schemas.microsoft.com/office/word/2010/wordprocessingShape" mc:Ignorable="w14 w15 wp14">
   <w:abstractNum w:abstractNumId="0">
+    <w:nsid w:val="04AD1100"/>
+    <w:multiLevelType w:val="hybridMultilevel"/>
+    <w:tmpl w:val="688A16CC"/>
+    <w:lvl w:ilvl="0" w:tplc="58D2EB16">
+      <w:start w:val="1"/>
+      <w:numFmt w:val="lowerLetter"/>
+      <w:lvlText w:val="%1."/>
+      <w:lvlJc w:val="left"/>
+      <w:pPr>
+        <w:ind w:left="1080" w:hanging="360"/>
+      </w:pPr>
+      <w:rPr>
+        <w:rFonts w:hint="default"/>
+      </w:rPr>
+    </w:lvl>
+    <w:lvl w:ilvl="1" w:tplc="04090019" w:tentative="1">
+      <w:start w:val="1"/>
+      <w:numFmt w:val="lowerLetter"/>
+      <w:lvlText w:val="%2."/>
+      <w:lvlJc w:val="left"/>
+      <w:pPr>
+        <w:ind w:left="1800" w:hanging="360"/>
+      </w:pPr>
+    </w:lvl>
+    <w:lvl w:ilvl="2" w:tplc="0409001B" w:tentative="1">
+      <w:start w:val="1"/>
+      <w:numFmt w:val="lowerRoman"/>
+      <w:lvlText w:val="%3."/>
+      <w:lvlJc w:val="right"/>
+      <w:pPr>
+        <w:ind w:left="2520" w:hanging="180"/>
+      </w:pPr>
+    </w:lvl>
+    <w:lvl w:ilvl="3" w:tplc="0409000F" w:tentative="1">
+      <w:start w:val="1"/>
+      <w:numFmt w:val="decimal"/>
+      <w:lvlText w:val="%4."/>
+      <w:lvlJc w:val="left"/>
+      <w:pPr>
+        <w:ind w:left="3240" w:hanging="360"/>
+      </w:pPr>
+    </w:lvl>
+    <w:lvl w:ilvl="4" w:tplc="04090019" w:tentative="1">
+      <w:start w:val="1"/>
+      <w:numFmt w:val="lowerLetter"/>
+      <w:lvlText w:val="%5."/>
+      <w:lvlJc w:val="left"/>
+      <w:pPr>
+        <w:ind w:left="3960" w:hanging="360"/>
+      </w:pPr>
+    </w:lvl>
+    <w:lvl w:ilvl="5" w:tplc="0409001B" w:tentative="1">
+      <w:start w:val="1"/>
+      <w:numFmt w:val="lowerRoman"/>
+      <w:lvlText w:val="%6."/>
+      <w:lvlJc w:val="right"/>
+      <w:pPr>
+        <w:ind w:left="4680" w:hanging="180"/>
+      </w:pPr>
+    </w:lvl>
+    <w:lvl w:ilvl="6" w:tplc="0409000F" w:tentative="1">
+      <w:start w:val="1"/>
+      <w:numFmt w:val="decimal"/>
+      <w:lvlText w:val="%7."/>
+      <w:lvlJc w:val="left"/>
+      <w:pPr>
+        <w:ind w:left="5400" w:hanging="360"/>
+      </w:pPr>
+    </w:lvl>
+    <w:lvl w:ilvl="7" w:tplc="04090019" w:tentative="1">
+      <w:start w:val="1"/>
+      <w:numFmt w:val="lowerLetter"/>
+      <w:lvlText w:val="%8."/>
+      <w:lvlJc w:val="left"/>
+      <w:pPr>
+        <w:ind w:left="6120" w:hanging="360"/>
+      </w:pPr>
+    </w:lvl>
+    <w:lvl w:ilvl="8" w:tplc="0409001B" w:tentative="1">
+      <w:start w:val="1"/>
+      <w:numFmt w:val="lowerRoman"/>
+      <w:lvlText w:val="%9."/>
+      <w:lvlJc w:val="right"/>
+      <w:pPr>
+        <w:ind w:left="6840" w:hanging="180"/>
+      </w:pPr>
+    </w:lvl>
+  </w:abstractNum>
+  <w:abstractNum w:abstractNumId="1">
     <w:nsid w:val="077664D5"/>
     <w:multiLevelType w:val="hybridMultilevel"/>
     <w:tmpl w:val="6378911A"/>
@@ -8358,7 +8750,7 @@
       </w:pPr>
     </w:lvl>
   </w:abstractNum>
-  <w:abstractNum w:abstractNumId="1">
+  <w:abstractNum w:abstractNumId="2">
     <w:nsid w:val="147C05F3"/>
     <w:multiLevelType w:val="hybridMultilevel"/>
     <w:tmpl w:val="683A0978"/>
@@ -8447,7 +8839,7 @@
       </w:pPr>
     </w:lvl>
   </w:abstractNum>
-  <w:abstractNum w:abstractNumId="2">
+  <w:abstractNum w:abstractNumId="3">
     <w:nsid w:val="2021585C"/>
     <w:multiLevelType w:val="hybridMultilevel"/>
     <w:tmpl w:val="367EEF72"/>
@@ -8560,7 +8952,233 @@
       </w:rPr>
     </w:lvl>
   </w:abstractNum>
-  <w:abstractNum w:abstractNumId="3">
+  <w:abstractNum w:abstractNumId="4">
+    <w:nsid w:val="29B8421B"/>
+    <w:multiLevelType w:val="hybridMultilevel"/>
+    <w:tmpl w:val="6AA0FA32"/>
+    <w:lvl w:ilvl="0" w:tplc="04090005">
+      <w:start w:val="1"/>
+      <w:numFmt w:val="bullet"/>
+      <w:lvlText w:val=""/>
+      <w:lvlJc w:val="left"/>
+      <w:pPr>
+        <w:ind w:left="2520" w:hanging="360"/>
+      </w:pPr>
+      <w:rPr>
+        <w:rFonts w:ascii="Wingdings" w:hAnsi="Wingdings" w:hint="default"/>
+      </w:rPr>
+    </w:lvl>
+    <w:lvl w:ilvl="1" w:tplc="04090003" w:tentative="1">
+      <w:start w:val="1"/>
+      <w:numFmt w:val="bullet"/>
+      <w:lvlText w:val="o"/>
+      <w:lvlJc w:val="left"/>
+      <w:pPr>
+        <w:ind w:left="3240" w:hanging="360"/>
+      </w:pPr>
+      <w:rPr>
+        <w:rFonts w:ascii="Courier New" w:hAnsi="Courier New" w:cs="Courier New" w:hint="default"/>
+      </w:rPr>
+    </w:lvl>
+    <w:lvl w:ilvl="2" w:tplc="04090005" w:tentative="1">
+      <w:start w:val="1"/>
+      <w:numFmt w:val="bullet"/>
+      <w:lvlText w:val=""/>
+      <w:lvlJc w:val="left"/>
+      <w:pPr>
+        <w:ind w:left="3960" w:hanging="360"/>
+      </w:pPr>
+      <w:rPr>
+        <w:rFonts w:ascii="Wingdings" w:hAnsi="Wingdings" w:hint="default"/>
+      </w:rPr>
+    </w:lvl>
+    <w:lvl w:ilvl="3" w:tplc="04090001" w:tentative="1">
+      <w:start w:val="1"/>
+      <w:numFmt w:val="bullet"/>
+      <w:lvlText w:val=""/>
+      <w:lvlJc w:val="left"/>
+      <w:pPr>
+        <w:ind w:left="4680" w:hanging="360"/>
+      </w:pPr>
+      <w:rPr>
+        <w:rFonts w:ascii="Symbol" w:hAnsi="Symbol" w:hint="default"/>
+      </w:rPr>
+    </w:lvl>
+    <w:lvl w:ilvl="4" w:tplc="04090003" w:tentative="1">
+      <w:start w:val="1"/>
+      <w:numFmt w:val="bullet"/>
+      <w:lvlText w:val="o"/>
+      <w:lvlJc w:val="left"/>
+      <w:pPr>
+        <w:ind w:left="5400" w:hanging="360"/>
+      </w:pPr>
+      <w:rPr>
+        <w:rFonts w:ascii="Courier New" w:hAnsi="Courier New" w:cs="Courier New" w:hint="default"/>
+      </w:rPr>
+    </w:lvl>
+    <w:lvl w:ilvl="5" w:tplc="04090005" w:tentative="1">
+      <w:start w:val="1"/>
+      <w:numFmt w:val="bullet"/>
+      <w:lvlText w:val=""/>
+      <w:lvlJc w:val="left"/>
+      <w:pPr>
+        <w:ind w:left="6120" w:hanging="360"/>
+      </w:pPr>
+      <w:rPr>
+        <w:rFonts w:ascii="Wingdings" w:hAnsi="Wingdings" w:hint="default"/>
+      </w:rPr>
+    </w:lvl>
+    <w:lvl w:ilvl="6" w:tplc="04090001" w:tentative="1">
+      <w:start w:val="1"/>
+      <w:numFmt w:val="bullet"/>
+      <w:lvlText w:val=""/>
+      <w:lvlJc w:val="left"/>
+      <w:pPr>
+        <w:ind w:left="6840" w:hanging="360"/>
+      </w:pPr>
+      <w:rPr>
+        <w:rFonts w:ascii="Symbol" w:hAnsi="Symbol" w:hint="default"/>
+      </w:rPr>
+    </w:lvl>
+    <w:lvl w:ilvl="7" w:tplc="04090003" w:tentative="1">
+      <w:start w:val="1"/>
+      <w:numFmt w:val="bullet"/>
+      <w:lvlText w:val="o"/>
+      <w:lvlJc w:val="left"/>
+      <w:pPr>
+        <w:ind w:left="7560" w:hanging="360"/>
+      </w:pPr>
+      <w:rPr>
+        <w:rFonts w:ascii="Courier New" w:hAnsi="Courier New" w:cs="Courier New" w:hint="default"/>
+      </w:rPr>
+    </w:lvl>
+    <w:lvl w:ilvl="8" w:tplc="04090005" w:tentative="1">
+      <w:start w:val="1"/>
+      <w:numFmt w:val="bullet"/>
+      <w:lvlText w:val=""/>
+      <w:lvlJc w:val="left"/>
+      <w:pPr>
+        <w:ind w:left="8280" w:hanging="360"/>
+      </w:pPr>
+      <w:rPr>
+        <w:rFonts w:ascii="Wingdings" w:hAnsi="Wingdings" w:hint="default"/>
+      </w:rPr>
+    </w:lvl>
+  </w:abstractNum>
+  <w:abstractNum w:abstractNumId="5">
+    <w:nsid w:val="2BF751F8"/>
+    <w:multiLevelType w:val="hybridMultilevel"/>
+    <w:tmpl w:val="B1D48578"/>
+    <w:lvl w:ilvl="0" w:tplc="04090003">
+      <w:start w:val="1"/>
+      <w:numFmt w:val="bullet"/>
+      <w:lvlText w:val="o"/>
+      <w:lvlJc w:val="left"/>
+      <w:pPr>
+        <w:ind w:left="1080" w:hanging="360"/>
+      </w:pPr>
+      <w:rPr>
+        <w:rFonts w:ascii="Courier New" w:hAnsi="Courier New" w:cs="Courier New" w:hint="default"/>
+      </w:rPr>
+    </w:lvl>
+    <w:lvl w:ilvl="1" w:tplc="04090003" w:tentative="1">
+      <w:start w:val="1"/>
+      <w:numFmt w:val="bullet"/>
+      <w:lvlText w:val="o"/>
+      <w:lvlJc w:val="left"/>
+      <w:pPr>
+        <w:ind w:left="1800" w:hanging="360"/>
+      </w:pPr>
+      <w:rPr>
+        <w:rFonts w:ascii="Courier New" w:hAnsi="Courier New" w:cs="Courier New" w:hint="default"/>
+      </w:rPr>
+    </w:lvl>
+    <w:lvl w:ilvl="2" w:tplc="04090005" w:tentative="1">
+      <w:start w:val="1"/>
+      <w:numFmt w:val="bullet"/>
+      <w:lvlText w:val=""/>
+      <w:lvlJc w:val="left"/>
+      <w:pPr>
+        <w:ind w:left="2520" w:hanging="360"/>
+      </w:pPr>
+      <w:rPr>
+        <w:rFonts w:ascii="Wingdings" w:hAnsi="Wingdings" w:hint="default"/>
+      </w:rPr>
+    </w:lvl>
+    <w:lvl w:ilvl="3" w:tplc="04090001" w:tentative="1">
+      <w:start w:val="1"/>
+      <w:numFmt w:val="bullet"/>
+      <w:lvlText w:val=""/>
+      <w:lvlJc w:val="left"/>
+      <w:pPr>
+        <w:ind w:left="3240" w:hanging="360"/>
+      </w:pPr>
+      <w:rPr>
+        <w:rFonts w:ascii="Symbol" w:hAnsi="Symbol" w:hint="default"/>
+      </w:rPr>
+    </w:lvl>
+    <w:lvl w:ilvl="4" w:tplc="04090003" w:tentative="1">
+      <w:start w:val="1"/>
+      <w:numFmt w:val="bullet"/>
+      <w:lvlText w:val="o"/>
+      <w:lvlJc w:val="left"/>
+      <w:pPr>
+        <w:ind w:left="3960" w:hanging="360"/>
+      </w:pPr>
+      <w:rPr>
+        <w:rFonts w:ascii="Courier New" w:hAnsi="Courier New" w:cs="Courier New" w:hint="default"/>
+      </w:rPr>
+    </w:lvl>
+    <w:lvl w:ilvl="5" w:tplc="04090005" w:tentative="1">
+      <w:start w:val="1"/>
+      <w:numFmt w:val="bullet"/>
+      <w:lvlText w:val=""/>
+      <w:lvlJc w:val="left"/>
+      <w:pPr>
+        <w:ind w:left="4680" w:hanging="360"/>
+      </w:pPr>
+      <w:rPr>
+        <w:rFonts w:ascii="Wingdings" w:hAnsi="Wingdings" w:hint="default"/>
+      </w:rPr>
+    </w:lvl>
+    <w:lvl w:ilvl="6" w:tplc="04090001" w:tentative="1">
+      <w:start w:val="1"/>
+      <w:numFmt w:val="bullet"/>
+      <w:lvlText w:val=""/>
+      <w:lvlJc w:val="left"/>
+      <w:pPr>
+        <w:ind w:left="5400" w:hanging="360"/>
+      </w:pPr>
+      <w:rPr>
+        <w:rFonts w:ascii="Symbol" w:hAnsi="Symbol" w:hint="default"/>
+      </w:rPr>
+    </w:lvl>
+    <w:lvl w:ilvl="7" w:tplc="04090003" w:tentative="1">
+      <w:start w:val="1"/>
+      <w:numFmt w:val="bullet"/>
+      <w:lvlText w:val="o"/>
+      <w:lvlJc w:val="left"/>
+      <w:pPr>
+        <w:ind w:left="6120" w:hanging="360"/>
+      </w:pPr>
+      <w:rPr>
+        <w:rFonts w:ascii="Courier New" w:hAnsi="Courier New" w:cs="Courier New" w:hint="default"/>
+      </w:rPr>
+    </w:lvl>
+    <w:lvl w:ilvl="8" w:tplc="04090005" w:tentative="1">
+      <w:start w:val="1"/>
+      <w:numFmt w:val="bullet"/>
+      <w:lvlText w:val=""/>
+      <w:lvlJc w:val="left"/>
+      <w:pPr>
+        <w:ind w:left="6840" w:hanging="360"/>
+      </w:pPr>
+      <w:rPr>
+        <w:rFonts w:ascii="Wingdings" w:hAnsi="Wingdings" w:hint="default"/>
+      </w:rPr>
+    </w:lvl>
+  </w:abstractNum>
+  <w:abstractNum w:abstractNumId="6">
     <w:nsid w:val="2DF374C1"/>
     <w:multiLevelType w:val="hybridMultilevel"/>
     <w:tmpl w:val="1D386C8E"/>
@@ -8649,7 +9267,7 @@
       </w:pPr>
     </w:lvl>
   </w:abstractNum>
-  <w:abstractNum w:abstractNumId="4">
+  <w:abstractNum w:abstractNumId="7">
     <w:nsid w:val="2FB4446E"/>
     <w:multiLevelType w:val="hybridMultilevel"/>
     <w:tmpl w:val="55C6EAC6"/>
@@ -8738,7 +9356,7 @@
       </w:pPr>
     </w:lvl>
   </w:abstractNum>
-  <w:abstractNum w:abstractNumId="5">
+  <w:abstractNum w:abstractNumId="8">
     <w:nsid w:val="30E151D8"/>
     <w:multiLevelType w:val="hybridMultilevel"/>
     <w:tmpl w:val="34260112"/>
@@ -8827,7 +9445,7 @@
       </w:pPr>
     </w:lvl>
   </w:abstractNum>
-  <w:abstractNum w:abstractNumId="6">
+  <w:abstractNum w:abstractNumId="9">
     <w:nsid w:val="3A9C3E5D"/>
     <w:multiLevelType w:val="multilevel"/>
     <w:tmpl w:val="2C6227B6"/>
@@ -8922,7 +9540,7 @@
       </w:pPr>
     </w:lvl>
   </w:abstractNum>
-  <w:abstractNum w:abstractNumId="7">
+  <w:abstractNum w:abstractNumId="10">
     <w:nsid w:val="3BDC17D0"/>
     <w:multiLevelType w:val="hybridMultilevel"/>
     <w:tmpl w:val="92E606BA"/>
@@ -9035,7 +9653,7 @@
       </w:rPr>
     </w:lvl>
   </w:abstractNum>
-  <w:abstractNum w:abstractNumId="8">
+  <w:abstractNum w:abstractNumId="11">
     <w:nsid w:val="3EDB21FD"/>
     <w:multiLevelType w:val="hybridMultilevel"/>
     <w:tmpl w:val="B2AAD428"/>
@@ -9124,7 +9742,7 @@
       </w:pPr>
     </w:lvl>
   </w:abstractNum>
-  <w:abstractNum w:abstractNumId="9">
+  <w:abstractNum w:abstractNumId="12">
     <w:nsid w:val="431C4C56"/>
     <w:multiLevelType w:val="hybridMultilevel"/>
     <w:tmpl w:val="63B6A786"/>
@@ -9237,7 +9855,120 @@
       </w:rPr>
     </w:lvl>
   </w:abstractNum>
-  <w:abstractNum w:abstractNumId="10">
+  <w:abstractNum w:abstractNumId="13">
+    <w:nsid w:val="457717B4"/>
+    <w:multiLevelType w:val="hybridMultilevel"/>
+    <w:tmpl w:val="0E5E8EDC"/>
+    <w:lvl w:ilvl="0" w:tplc="04090005">
+      <w:start w:val="1"/>
+      <w:numFmt w:val="bullet"/>
+      <w:lvlText w:val=""/>
+      <w:lvlJc w:val="left"/>
+      <w:pPr>
+        <w:ind w:left="2520" w:hanging="360"/>
+      </w:pPr>
+      <w:rPr>
+        <w:rFonts w:ascii="Wingdings" w:hAnsi="Wingdings" w:hint="default"/>
+      </w:rPr>
+    </w:lvl>
+    <w:lvl w:ilvl="1" w:tplc="04090003" w:tentative="1">
+      <w:start w:val="1"/>
+      <w:numFmt w:val="bullet"/>
+      <w:lvlText w:val="o"/>
+      <w:lvlJc w:val="left"/>
+      <w:pPr>
+        <w:ind w:left="3240" w:hanging="360"/>
+      </w:pPr>
+      <w:rPr>
+        <w:rFonts w:ascii="Courier New" w:hAnsi="Courier New" w:cs="Courier New" w:hint="default"/>
+      </w:rPr>
+    </w:lvl>
+    <w:lvl w:ilvl="2" w:tplc="04090005" w:tentative="1">
+      <w:start w:val="1"/>
+      <w:numFmt w:val="bullet"/>
+      <w:lvlText w:val=""/>
+      <w:lvlJc w:val="left"/>
+      <w:pPr>
+        <w:ind w:left="3960" w:hanging="360"/>
+      </w:pPr>
+      <w:rPr>
+        <w:rFonts w:ascii="Wingdings" w:hAnsi="Wingdings" w:hint="default"/>
+      </w:rPr>
+    </w:lvl>
+    <w:lvl w:ilvl="3" w:tplc="04090001" w:tentative="1">
+      <w:start w:val="1"/>
+      <w:numFmt w:val="bullet"/>
+      <w:lvlText w:val=""/>
+      <w:lvlJc w:val="left"/>
+      <w:pPr>
+        <w:ind w:left="4680" w:hanging="360"/>
+      </w:pPr>
+      <w:rPr>
+        <w:rFonts w:ascii="Symbol" w:hAnsi="Symbol" w:hint="default"/>
+      </w:rPr>
+    </w:lvl>
+    <w:lvl w:ilvl="4" w:tplc="04090003" w:tentative="1">
+      <w:start w:val="1"/>
+      <w:numFmt w:val="bullet"/>
+      <w:lvlText w:val="o"/>
+      <w:lvlJc w:val="left"/>
+      <w:pPr>
+        <w:ind w:left="5400" w:hanging="360"/>
+      </w:pPr>
+      <w:rPr>
+        <w:rFonts w:ascii="Courier New" w:hAnsi="Courier New" w:cs="Courier New" w:hint="default"/>
+      </w:rPr>
+    </w:lvl>
+    <w:lvl w:ilvl="5" w:tplc="04090005" w:tentative="1">
+      <w:start w:val="1"/>
+      <w:numFmt w:val="bullet"/>
+      <w:lvlText w:val=""/>
+      <w:lvlJc w:val="left"/>
+      <w:pPr>
+        <w:ind w:left="6120" w:hanging="360"/>
+      </w:pPr>
+      <w:rPr>
+        <w:rFonts w:ascii="Wingdings" w:hAnsi="Wingdings" w:hint="default"/>
+      </w:rPr>
+    </w:lvl>
+    <w:lvl w:ilvl="6" w:tplc="04090001" w:tentative="1">
+      <w:start w:val="1"/>
+      <w:numFmt w:val="bullet"/>
+      <w:lvlText w:val=""/>
+      <w:lvlJc w:val="left"/>
+      <w:pPr>
+        <w:ind w:left="6840" w:hanging="360"/>
+      </w:pPr>
+      <w:rPr>
+        <w:rFonts w:ascii="Symbol" w:hAnsi="Symbol" w:hint="default"/>
+      </w:rPr>
+    </w:lvl>
+    <w:lvl w:ilvl="7" w:tplc="04090003" w:tentative="1">
+      <w:start w:val="1"/>
+      <w:numFmt w:val="bullet"/>
+      <w:lvlText w:val="o"/>
+      <w:lvlJc w:val="left"/>
+      <w:pPr>
+        <w:ind w:left="7560" w:hanging="360"/>
+      </w:pPr>
+      <w:rPr>
+        <w:rFonts w:ascii="Courier New" w:hAnsi="Courier New" w:cs="Courier New" w:hint="default"/>
+      </w:rPr>
+    </w:lvl>
+    <w:lvl w:ilvl="8" w:tplc="04090005" w:tentative="1">
+      <w:start w:val="1"/>
+      <w:numFmt w:val="bullet"/>
+      <w:lvlText w:val=""/>
+      <w:lvlJc w:val="left"/>
+      <w:pPr>
+        <w:ind w:left="8280" w:hanging="360"/>
+      </w:pPr>
+      <w:rPr>
+        <w:rFonts w:ascii="Wingdings" w:hAnsi="Wingdings" w:hint="default"/>
+      </w:rPr>
+    </w:lvl>
+  </w:abstractNum>
+  <w:abstractNum w:abstractNumId="14">
     <w:nsid w:val="46CC4B48"/>
     <w:multiLevelType w:val="hybridMultilevel"/>
     <w:tmpl w:val="8B4EB7A8"/>
@@ -9350,7 +10081,7 @@
       </w:rPr>
     </w:lvl>
   </w:abstractNum>
-  <w:abstractNum w:abstractNumId="11">
+  <w:abstractNum w:abstractNumId="15">
     <w:nsid w:val="49145389"/>
     <w:multiLevelType w:val="hybridMultilevel"/>
     <w:tmpl w:val="0C16E9FE"/>
@@ -9439,7 +10170,7 @@
       </w:pPr>
     </w:lvl>
   </w:abstractNum>
-  <w:abstractNum w:abstractNumId="12">
+  <w:abstractNum w:abstractNumId="16">
     <w:nsid w:val="4D9B06E1"/>
     <w:multiLevelType w:val="hybridMultilevel"/>
     <w:tmpl w:val="1B3AFE9C"/>
@@ -9528,7 +10259,7 @@
       </w:pPr>
     </w:lvl>
   </w:abstractNum>
-  <w:abstractNum w:abstractNumId="13">
+  <w:abstractNum w:abstractNumId="17">
     <w:nsid w:val="52B41A51"/>
     <w:multiLevelType w:val="hybridMultilevel"/>
     <w:tmpl w:val="B74A0874"/>
@@ -9617,7 +10348,209 @@
       </w:pPr>
     </w:lvl>
   </w:abstractNum>
-  <w:abstractNum w:abstractNumId="14">
+  <w:abstractNum w:abstractNumId="18">
+    <w:nsid w:val="563D1AB4"/>
+    <w:multiLevelType w:val="hybridMultilevel"/>
+    <w:tmpl w:val="F2B6B1D4"/>
+    <w:lvl w:ilvl="0" w:tplc="2B6076F4">
+      <w:start w:val="1"/>
+      <w:numFmt w:val="lowerLetter"/>
+      <w:lvlText w:val="%1."/>
+      <w:lvlJc w:val="left"/>
+      <w:pPr>
+        <w:ind w:left="1080" w:hanging="360"/>
+      </w:pPr>
+      <w:rPr>
+        <w:rFonts w:hint="default"/>
+      </w:rPr>
+    </w:lvl>
+    <w:lvl w:ilvl="1" w:tplc="04090019" w:tentative="1">
+      <w:start w:val="1"/>
+      <w:numFmt w:val="lowerLetter"/>
+      <w:lvlText w:val="%2."/>
+      <w:lvlJc w:val="left"/>
+      <w:pPr>
+        <w:ind w:left="1800" w:hanging="360"/>
+      </w:pPr>
+    </w:lvl>
+    <w:lvl w:ilvl="2" w:tplc="0409001B" w:tentative="1">
+      <w:start w:val="1"/>
+      <w:numFmt w:val="lowerRoman"/>
+      <w:lvlText w:val="%3."/>
+      <w:lvlJc w:val="right"/>
+      <w:pPr>
+        <w:ind w:left="2520" w:hanging="180"/>
+      </w:pPr>
+    </w:lvl>
+    <w:lvl w:ilvl="3" w:tplc="0409000F" w:tentative="1">
+      <w:start w:val="1"/>
+      <w:numFmt w:val="decimal"/>
+      <w:lvlText w:val="%4."/>
+      <w:lvlJc w:val="left"/>
+      <w:pPr>
+        <w:ind w:left="3240" w:hanging="360"/>
+      </w:pPr>
+    </w:lvl>
+    <w:lvl w:ilvl="4" w:tplc="04090019" w:tentative="1">
+      <w:start w:val="1"/>
+      <w:numFmt w:val="lowerLetter"/>
+      <w:lvlText w:val="%5."/>
+      <w:lvlJc w:val="left"/>
+      <w:pPr>
+        <w:ind w:left="3960" w:hanging="360"/>
+      </w:pPr>
+    </w:lvl>
+    <w:lvl w:ilvl="5" w:tplc="0409001B" w:tentative="1">
+      <w:start w:val="1"/>
+      <w:numFmt w:val="lowerRoman"/>
+      <w:lvlText w:val="%6."/>
+      <w:lvlJc w:val="right"/>
+      <w:pPr>
+        <w:ind w:left="4680" w:hanging="180"/>
+      </w:pPr>
+    </w:lvl>
+    <w:lvl w:ilvl="6" w:tplc="0409000F" w:tentative="1">
+      <w:start w:val="1"/>
+      <w:numFmt w:val="decimal"/>
+      <w:lvlText w:val="%7."/>
+      <w:lvlJc w:val="left"/>
+      <w:pPr>
+        <w:ind w:left="5400" w:hanging="360"/>
+      </w:pPr>
+    </w:lvl>
+    <w:lvl w:ilvl="7" w:tplc="04090019" w:tentative="1">
+      <w:start w:val="1"/>
+      <w:numFmt w:val="lowerLetter"/>
+      <w:lvlText w:val="%8."/>
+      <w:lvlJc w:val="left"/>
+      <w:pPr>
+        <w:ind w:left="6120" w:hanging="360"/>
+      </w:pPr>
+    </w:lvl>
+    <w:lvl w:ilvl="8" w:tplc="0409001B" w:tentative="1">
+      <w:start w:val="1"/>
+      <w:numFmt w:val="lowerRoman"/>
+      <w:lvlText w:val="%9."/>
+      <w:lvlJc w:val="right"/>
+      <w:pPr>
+        <w:ind w:left="6840" w:hanging="180"/>
+      </w:pPr>
+    </w:lvl>
+  </w:abstractNum>
+  <w:abstractNum w:abstractNumId="19">
+    <w:nsid w:val="686A78A1"/>
+    <w:multiLevelType w:val="hybridMultilevel"/>
+    <w:tmpl w:val="54FCA1CC"/>
+    <w:lvl w:ilvl="0" w:tplc="04090003">
+      <w:start w:val="1"/>
+      <w:numFmt w:val="bullet"/>
+      <w:lvlText w:val="o"/>
+      <w:lvlJc w:val="left"/>
+      <w:pPr>
+        <w:ind w:left="1800" w:hanging="360"/>
+      </w:pPr>
+      <w:rPr>
+        <w:rFonts w:ascii="Courier New" w:hAnsi="Courier New" w:cs="Courier New" w:hint="default"/>
+      </w:rPr>
+    </w:lvl>
+    <w:lvl w:ilvl="1" w:tplc="04090003">
+      <w:start w:val="1"/>
+      <w:numFmt w:val="bullet"/>
+      <w:lvlText w:val="o"/>
+      <w:lvlJc w:val="left"/>
+      <w:pPr>
+        <w:ind w:left="2520" w:hanging="360"/>
+      </w:pPr>
+      <w:rPr>
+        <w:rFonts w:ascii="Courier New" w:hAnsi="Courier New" w:cs="Courier New" w:hint="default"/>
+      </w:rPr>
+    </w:lvl>
+    <w:lvl w:ilvl="2" w:tplc="04090005" w:tentative="1">
+      <w:start w:val="1"/>
+      <w:numFmt w:val="bullet"/>
+      <w:lvlText w:val=""/>
+      <w:lvlJc w:val="left"/>
+      <w:pPr>
+        <w:ind w:left="3240" w:hanging="360"/>
+      </w:pPr>
+      <w:rPr>
+        <w:rFonts w:ascii="Wingdings" w:hAnsi="Wingdings" w:hint="default"/>
+      </w:rPr>
+    </w:lvl>
+    <w:lvl w:ilvl="3" w:tplc="04090001" w:tentative="1">
+      <w:start w:val="1"/>
+      <w:numFmt w:val="bullet"/>
+      <w:lvlText w:val=""/>
+      <w:lvlJc w:val="left"/>
+      <w:pPr>
+        <w:ind w:left="3960" w:hanging="360"/>
+      </w:pPr>
+      <w:rPr>
+        <w:rFonts w:ascii="Symbol" w:hAnsi="Symbol" w:hint="default"/>
+      </w:rPr>
+    </w:lvl>
+    <w:lvl w:ilvl="4" w:tplc="04090003" w:tentative="1">
+      <w:start w:val="1"/>
+      <w:numFmt w:val="bullet"/>
+      <w:lvlText w:val="o"/>
+      <w:lvlJc w:val="left"/>
+      <w:pPr>
+        <w:ind w:left="4680" w:hanging="360"/>
+      </w:pPr>
+      <w:rPr>
+        <w:rFonts w:ascii="Courier New" w:hAnsi="Courier New" w:cs="Courier New" w:hint="default"/>
+      </w:rPr>
+    </w:lvl>
+    <w:lvl w:ilvl="5" w:tplc="04090005" w:tentative="1">
+      <w:start w:val="1"/>
+      <w:numFmt w:val="bullet"/>
+      <w:lvlText w:val=""/>
+      <w:lvlJc w:val="left"/>
+      <w:pPr>
+        <w:ind w:left="5400" w:hanging="360"/>
+      </w:pPr>
+      <w:rPr>
+        <w:rFonts w:ascii="Wingdings" w:hAnsi="Wingdings" w:hint="default"/>
+      </w:rPr>
+    </w:lvl>
+    <w:lvl w:ilvl="6" w:tplc="04090001" w:tentative="1">
+      <w:start w:val="1"/>
+      <w:numFmt w:val="bullet"/>
+      <w:lvlText w:val=""/>
+      <w:lvlJc w:val="left"/>
+      <w:pPr>
+        <w:ind w:left="6120" w:hanging="360"/>
+      </w:pPr>
+      <w:rPr>
+        <w:rFonts w:ascii="Symbol" w:hAnsi="Symbol" w:hint="default"/>
+      </w:rPr>
+    </w:lvl>
+    <w:lvl w:ilvl="7" w:tplc="04090003" w:tentative="1">
+      <w:start w:val="1"/>
+      <w:numFmt w:val="bullet"/>
+      <w:lvlText w:val="o"/>
+      <w:lvlJc w:val="left"/>
+      <w:pPr>
+        <w:ind w:left="6840" w:hanging="360"/>
+      </w:pPr>
+      <w:rPr>
+        <w:rFonts w:ascii="Courier New" w:hAnsi="Courier New" w:cs="Courier New" w:hint="default"/>
+      </w:rPr>
+    </w:lvl>
+    <w:lvl w:ilvl="8" w:tplc="04090005" w:tentative="1">
+      <w:start w:val="1"/>
+      <w:numFmt w:val="bullet"/>
+      <w:lvlText w:val=""/>
+      <w:lvlJc w:val="left"/>
+      <w:pPr>
+        <w:ind w:left="7560" w:hanging="360"/>
+      </w:pPr>
+      <w:rPr>
+        <w:rFonts w:ascii="Wingdings" w:hAnsi="Wingdings" w:hint="default"/>
+      </w:rPr>
+    </w:lvl>
+  </w:abstractNum>
+  <w:abstractNum w:abstractNumId="20">
     <w:nsid w:val="68CD5DE5"/>
     <w:multiLevelType w:val="hybridMultilevel"/>
     <w:tmpl w:val="C5BEAD54"/>
@@ -9730,7 +10663,7 @@
       </w:rPr>
     </w:lvl>
   </w:abstractNum>
-  <w:abstractNum w:abstractNumId="15">
+  <w:abstractNum w:abstractNumId="21">
     <w:nsid w:val="6F7D4D67"/>
     <w:multiLevelType w:val="hybridMultilevel"/>
     <w:tmpl w:val="8F24CE94"/>
@@ -9819,7 +10752,7 @@
       </w:pPr>
     </w:lvl>
   </w:abstractNum>
-  <w:abstractNum w:abstractNumId="16">
+  <w:abstractNum w:abstractNumId="22">
     <w:nsid w:val="766E2075"/>
     <w:multiLevelType w:val="hybridMultilevel"/>
     <w:tmpl w:val="5014681C"/>
@@ -9909,43 +10842,43 @@
     </w:lvl>
   </w:abstractNum>
   <w:num w:numId="1">
-    <w:abstractNumId w:val="6"/>
+    <w:abstractNumId w:val="9"/>
   </w:num>
   <w:num w:numId="2">
-    <w:abstractNumId w:val="9"/>
+    <w:abstractNumId w:val="12"/>
   </w:num>
   <w:num w:numId="3">
-    <w:abstractNumId w:val="2"/>
+    <w:abstractNumId w:val="3"/>
   </w:num>
   <w:num w:numId="4">
+    <w:abstractNumId w:val="14"/>
+  </w:num>
+  <w:num w:numId="5">
+    <w:abstractNumId w:val="7"/>
+  </w:num>
+  <w:num w:numId="6">
     <w:abstractNumId w:val="10"/>
   </w:num>
-  <w:num w:numId="5">
-    <w:abstractNumId w:val="4"/>
-  </w:num>
-  <w:num w:numId="6">
-    <w:abstractNumId w:val="7"/>
-  </w:num>
   <w:num w:numId="7">
-    <w:abstractNumId w:val="14"/>
+    <w:abstractNumId w:val="20"/>
   </w:num>
   <w:num w:numId="8">
-    <w:abstractNumId w:val="13"/>
+    <w:abstractNumId w:val="17"/>
   </w:num>
   <w:num w:numId="9">
+    <w:abstractNumId w:val="22"/>
+  </w:num>
+  <w:num w:numId="10">
     <w:abstractNumId w:val="16"/>
   </w:num>
-  <w:num w:numId="10">
-    <w:abstractNumId w:val="12"/>
-  </w:num>
   <w:num w:numId="11">
-    <w:abstractNumId w:val="8"/>
+    <w:abstractNumId w:val="11"/>
   </w:num>
   <w:num w:numId="12">
-    <w:abstractNumId w:val="11"/>
+    <w:abstractNumId w:val="15"/>
   </w:num>
   <w:num w:numId="13">
-    <w:abstractNumId w:val="6"/>
+    <w:abstractNumId w:val="9"/>
     <w:lvlOverride w:ilvl="0">
       <w:startOverride w:val="1"/>
     </w:lvlOverride>
@@ -9975,7 +10908,7 @@
     </w:lvlOverride>
   </w:num>
   <w:num w:numId="14">
-    <w:abstractNumId w:val="6"/>
+    <w:abstractNumId w:val="9"/>
     <w:lvlOverride w:ilvl="0">
       <w:startOverride w:val="1"/>
     </w:lvlOverride>
@@ -10005,19 +10938,37 @@
     </w:lvlOverride>
   </w:num>
   <w:num w:numId="15">
-    <w:abstractNumId w:val="3"/>
+    <w:abstractNumId w:val="6"/>
   </w:num>
   <w:num w:numId="16">
+    <w:abstractNumId w:val="2"/>
+  </w:num>
+  <w:num w:numId="17">
+    <w:abstractNumId w:val="21"/>
+  </w:num>
+  <w:num w:numId="18">
+    <w:abstractNumId w:val="8"/>
+  </w:num>
+  <w:num w:numId="19">
     <w:abstractNumId w:val="1"/>
   </w:num>
-  <w:num w:numId="17">
-    <w:abstractNumId w:val="15"/>
+  <w:num w:numId="20">
+    <w:abstractNumId w:val="0"/>
   </w:num>
-  <w:num w:numId="18">
+  <w:num w:numId="21">
+    <w:abstractNumId w:val="18"/>
+  </w:num>
+  <w:num w:numId="22">
+    <w:abstractNumId w:val="19"/>
+  </w:num>
+  <w:num w:numId="23">
     <w:abstractNumId w:val="5"/>
   </w:num>
-  <w:num w:numId="19">
-    <w:abstractNumId w:val="0"/>
+  <w:num w:numId="24">
+    <w:abstractNumId w:val="13"/>
+  </w:num>
+  <w:num w:numId="25">
+    <w:abstractNumId w:val="4"/>
   </w:num>
   <w:numIdMacAtCleanup w:val="14"/>
 </w:numbering>
@@ -12466,6 +13417,21 @@
 </file>
 
 <file path=customXml/item1.xml><?xml version="1.0" encoding="utf-8"?>
+<p:properties xmlns:p="http://schemas.microsoft.com/office/2006/metadata/properties" xmlns:xsi="http://www.w3.org/2001/XMLSchema-instance" xmlns:pc="http://schemas.microsoft.com/office/infopath/2007/PartnerControls">
+  <documentManagement/>
+</p:properties>
+</file>
+
+<file path=customXml/item2.xml><?xml version="1.0" encoding="utf-8"?>
+<?mso-contentType ?>
+<FormTemplates xmlns="http://schemas.microsoft.com/sharepoint/v3/contenttype/forms">
+  <Display>DocumentLibraryForm</Display>
+  <Edit>DocumentLibraryForm</Edit>
+  <New>DocumentLibraryForm</New>
+</FormTemplates>
+</file>
+
+<file path=customXml/item3.xml><?xml version="1.0" encoding="utf-8"?>
 <ct:contentTypeSchema xmlns:ct="http://schemas.microsoft.com/office/2006/metadata/contentType" xmlns:ma="http://schemas.microsoft.com/office/2006/metadata/properties/metaAttributes" ct:_="" ma:_="" ma:contentTypeName="Document" ma:contentTypeID="0x0101004EBE68FC4175994BAE3D28BD72094A56" ma:contentTypeVersion="0" ma:contentTypeDescription="Create a new document." ma:contentTypeScope="" ma:versionID="04e1e15bbc452589497cc3644ebf9a33">
   <xsd:schema xmlns:xsd="http://www.w3.org/2001/XMLSchema" xmlns:xs="http://www.w3.org/2001/XMLSchema" xmlns:p="http://schemas.microsoft.com/office/2006/metadata/properties" targetNamespace="http://schemas.microsoft.com/office/2006/metadata/properties" ma:root="true" ma:fieldsID="c64490b4aec6201516c3a874156f37b2">
     <xsd:element name="properties">
@@ -12579,26 +13545,28 @@
 </ct:contentTypeSchema>
 </file>
 
-<file path=customXml/item2.xml><?xml version="1.0" encoding="utf-8"?>
-<?mso-contentType ?>
-<FormTemplates xmlns="http://schemas.microsoft.com/sharepoint/v3/contenttype/forms">
-  <Display>DocumentLibraryForm</Display>
-  <Edit>DocumentLibraryForm</Edit>
-  <New>DocumentLibraryForm</New>
-</FormTemplates>
-</file>
-
-<file path=customXml/item3.xml><?xml version="1.0" encoding="utf-8"?>
-<p:properties xmlns:p="http://schemas.microsoft.com/office/2006/metadata/properties" xmlns:xsi="http://www.w3.org/2001/XMLSchema-instance" xmlns:pc="http://schemas.microsoft.com/office/infopath/2007/PartnerControls">
-  <documentManagement/>
-</p:properties>
-</file>
-
 <file path=customXml/item4.xml><?xml version="1.0" encoding="utf-8"?>
 <b:Sources xmlns:b="http://schemas.openxmlformats.org/officeDocument/2006/bibliography" xmlns="http://schemas.openxmlformats.org/officeDocument/2006/bibliography" SelectedStyle="\APA.XSL" StyleName="APA"/>
 </file>
 
 <file path=customXml/itemProps1.xml><?xml version="1.0" encoding="utf-8"?>
+<ds:datastoreItem xmlns:ds="http://schemas.openxmlformats.org/officeDocument/2006/customXml" ds:itemID="{EF4D868D-C3C8-44C7-AC42-9BAB2E581B66}">
+  <ds:schemaRefs>
+    <ds:schemaRef ds:uri="http://schemas.microsoft.com/office/2006/metadata/properties"/>
+    <ds:schemaRef ds:uri="http://schemas.microsoft.com/office/infopath/2007/PartnerControls"/>
+  </ds:schemaRefs>
+</ds:datastoreItem>
+</file>
+
+<file path=customXml/itemProps2.xml><?xml version="1.0" encoding="utf-8"?>
+<ds:datastoreItem xmlns:ds="http://schemas.openxmlformats.org/officeDocument/2006/customXml" ds:itemID="{BC063370-5D6B-4661-B6E2-7EB5A745F910}">
+  <ds:schemaRefs>
+    <ds:schemaRef ds:uri="http://schemas.microsoft.com/sharepoint/v3/contenttype/forms"/>
+  </ds:schemaRefs>
+</ds:datastoreItem>
+</file>
+
+<file path=customXml/itemProps3.xml><?xml version="1.0" encoding="utf-8"?>
 <ds:datastoreItem xmlns:ds="http://schemas.openxmlformats.org/officeDocument/2006/customXml" ds:itemID="{3DC4005A-0B2D-4B16-BF4B-9377053EB817}">
   <ds:schemaRefs>
     <ds:schemaRef ds:uri="http://schemas.microsoft.com/office/2006/metadata/contentType"/>
@@ -12614,25 +13582,8 @@
 </ds:datastoreItem>
 </file>
 
-<file path=customXml/itemProps2.xml><?xml version="1.0" encoding="utf-8"?>
-<ds:datastoreItem xmlns:ds="http://schemas.openxmlformats.org/officeDocument/2006/customXml" ds:itemID="{BC063370-5D6B-4661-B6E2-7EB5A745F910}">
-  <ds:schemaRefs>
-    <ds:schemaRef ds:uri="http://schemas.microsoft.com/sharepoint/v3/contenttype/forms"/>
-  </ds:schemaRefs>
-</ds:datastoreItem>
-</file>
-
-<file path=customXml/itemProps3.xml><?xml version="1.0" encoding="utf-8"?>
-<ds:datastoreItem xmlns:ds="http://schemas.openxmlformats.org/officeDocument/2006/customXml" ds:itemID="{EF4D868D-C3C8-44C7-AC42-9BAB2E581B66}">
-  <ds:schemaRefs>
-    <ds:schemaRef ds:uri="http://schemas.microsoft.com/office/2006/metadata/properties"/>
-    <ds:schemaRef ds:uri="http://schemas.microsoft.com/office/infopath/2007/PartnerControls"/>
-  </ds:schemaRefs>
-</ds:datastoreItem>
-</file>
-
 <file path=customXml/itemProps4.xml><?xml version="1.0" encoding="utf-8"?>
-<ds:datastoreItem xmlns:ds="http://schemas.openxmlformats.org/officeDocument/2006/customXml" ds:itemID="{646B3F1D-9BDA-4F76-B381-01E795D6571E}">
+<ds:datastoreItem xmlns:ds="http://schemas.openxmlformats.org/officeDocument/2006/customXml" ds:itemID="{CB53B0FB-7D85-4636-9CD2-548243B7CFD1}">
   <ds:schemaRefs>
     <ds:schemaRef ds:uri="http://schemas.openxmlformats.org/officeDocument/2006/bibliography"/>
   </ds:schemaRefs>

</xml_diff>

<commit_message>
Commit fixes: a. Add some DOCs like: 1. Synth AD5355 schematic and placement. 2. Project 1410 files.
</commit_message>
<xml_diff>
--- a/Software requierments/1533/SRS_1533.docx
+++ b/Software requierments/1533/SRS_1533.docx
@@ -6,13 +6,14 @@
       <w:pPr>
         <w:jc w:val="center"/>
         <w:rPr>
-          <w:rFonts w:ascii="Arial" w:hAnsi="Arial" w:cs="Arial" w:hint="cs"/>
+          <w:rFonts w:ascii="Arial" w:hAnsi="Arial" w:cs="Arial"/>
           <w:b/>
           <w:bCs/>
           <w:sz w:val="40"/>
-          <w:rtl/>
-        </w:rPr>
-      </w:pPr>
+        </w:rPr>
+      </w:pPr>
+      <w:bookmarkStart w:id="0" w:name="_GoBack"/>
+      <w:bookmarkEnd w:id="0"/>
     </w:p>
     <w:p>
       <w:pPr>
@@ -474,8 +475,6 @@
         <w:t>Table of Contents</w:t>
       </w:r>
     </w:p>
-    <w:bookmarkStart w:id="0" w:name="_GoBack"/>
-    <w:bookmarkEnd w:id="0"/>
     <w:p>
       <w:pPr>
         <w:pStyle w:val="TOC1"/>
@@ -538,13 +537,6 @@
           <w:noProof/>
         </w:rPr>
         <w:instrText xml:space="preserve"> </w:instrText>
-      </w:r>
-      <w:r>
-        <w:rPr>
-          <w:rStyle w:val="Hyperlink"/>
-          <w:noProof/>
-          <w:rtl/>
-        </w:rPr>
       </w:r>
       <w:r>
         <w:rPr>
@@ -2409,16 +2401,8 @@
               <w:rPr>
                 <w:rFonts w:ascii="Arial" w:hAnsi="Arial" w:cs="Arial"/>
               </w:rPr>
-              <w:t xml:space="preserve">Roee </w:t>
-            </w:r>
-            <w:proofErr w:type="spellStart"/>
-            <w:r>
-              <w:rPr>
-                <w:rFonts w:ascii="Arial" w:hAnsi="Arial" w:cs="Arial"/>
-              </w:rPr>
-              <w:t>Zinoue</w:t>
-            </w:r>
-            <w:proofErr w:type="spellEnd"/>
+              <w:t>Roee Zinoue</w:t>
+            </w:r>
           </w:p>
         </w:tc>
         <w:tc>
@@ -2555,16 +2539,8 @@
               <w:rPr>
                 <w:rFonts w:ascii="Arial" w:hAnsi="Arial" w:cs="Arial"/>
               </w:rPr>
-              <w:t xml:space="preserve">Roee </w:t>
-            </w:r>
-            <w:proofErr w:type="spellStart"/>
-            <w:r>
-              <w:rPr>
-                <w:rFonts w:ascii="Arial" w:hAnsi="Arial" w:cs="Arial"/>
-              </w:rPr>
-              <w:t>Zinoue</w:t>
-            </w:r>
-            <w:proofErr w:type="spellEnd"/>
+              <w:t>Roee Zinoue</w:t>
+            </w:r>
           </w:p>
         </w:tc>
         <w:tc>
@@ -3330,13 +3306,7 @@
         <w:rPr>
           <w:rFonts w:ascii="Arial" w:hAnsi="Arial" w:cs="Arial"/>
         </w:rPr>
-        <w:t xml:space="preserve">The transmission unit will transmit one tone at same pattern at each transmission, this signal </w:t>
-      </w:r>
-      <w:r>
-        <w:rPr>
-          <w:rFonts w:ascii="Arial" w:hAnsi="Arial" w:cs="Arial"/>
-        </w:rPr>
-        <w:t xml:space="preserve">data rate will be </w:t>
+        <w:t xml:space="preserve">The transmission unit will transmit one tone at same pattern at each transmission, this signal data rate will be </w:t>
       </w:r>
       <w:r>
         <w:rPr>
@@ -3348,13 +3318,7 @@
         <w:rPr>
           <w:rFonts w:ascii="Arial" w:hAnsi="Arial" w:cs="Arial"/>
         </w:rPr>
-        <w:t>on 9Mbps</w:t>
-      </w:r>
-      <w:r>
-        <w:rPr>
-          <w:rFonts w:ascii="Arial" w:hAnsi="Arial" w:cs="Arial"/>
-        </w:rPr>
-        <w:t>.</w:t>
+        <w:t>on 9Mbps.</w:t>
       </w:r>
     </w:p>
     <w:p>
@@ -3466,19 +3430,7 @@
         <w:rPr>
           <w:rFonts w:ascii="Arial" w:hAnsi="Arial" w:cs="Arial"/>
         </w:rPr>
-        <w:t xml:space="preserve">The transmission unit will measure </w:t>
-      </w:r>
-      <w:r>
-        <w:rPr>
-          <w:rFonts w:ascii="Arial" w:hAnsi="Arial" w:cs="Arial"/>
-        </w:rPr>
-        <w:t xml:space="preserve">using A2D </w:t>
-      </w:r>
-      <w:r>
-        <w:rPr>
-          <w:rFonts w:ascii="Arial" w:hAnsi="Arial" w:cs="Arial"/>
-        </w:rPr>
-        <w:t>the following data:</w:t>
+        <w:t>The transmission unit will measure using A2D the following data:</w:t>
       </w:r>
     </w:p>
     <w:p>
@@ -3580,31 +3532,7 @@
         <w:rPr>
           <w:rFonts w:ascii="Arial" w:hAnsi="Arial" w:cs="Arial"/>
         </w:rPr>
-        <w:t xml:space="preserve">The A2D sensors can be turn </w:t>
-      </w:r>
-      <w:r>
-        <w:rPr>
-          <w:rFonts w:ascii="Arial" w:hAnsi="Arial" w:cs="Arial"/>
-        </w:rPr>
-        <w:t>ON</w:t>
-      </w:r>
-      <w:r>
-        <w:rPr>
-          <w:rFonts w:ascii="Arial" w:hAnsi="Arial" w:cs="Arial"/>
-        </w:rPr>
-        <w:t xml:space="preserve"> </w:t>
-      </w:r>
-      <w:r>
-        <w:rPr>
-          <w:rFonts w:ascii="Arial" w:hAnsi="Arial" w:cs="Arial"/>
-        </w:rPr>
-        <w:t xml:space="preserve">or OFF </w:t>
-      </w:r>
-      <w:r>
-        <w:rPr>
-          <w:rFonts w:ascii="Arial" w:hAnsi="Arial" w:cs="Arial"/>
-        </w:rPr>
-        <w:t>by user request via serial command.</w:t>
+        <w:t>The A2D sensors can be turn ON or OFF by user request via serial command.</w:t>
       </w:r>
     </w:p>
     <w:p>
@@ -4365,8 +4293,6 @@
           <w:rFonts w:ascii="Arial" w:hAnsi="Arial" w:cs="Arial"/>
         </w:rPr>
       </w:pPr>
-      <w:proofErr w:type="spellStart"/>
-      <w:proofErr w:type="gramStart"/>
       <w:r>
         <w:rPr>
           <w:rFonts w:ascii="Arial" w:hAnsi="Arial" w:cs="Arial"/>
@@ -4374,18 +4300,7 @@
           <w:bCs/>
           <w:u w:val="single"/>
         </w:rPr>
-        <w:t>Tx</w:t>
-      </w:r>
-      <w:proofErr w:type="spellEnd"/>
-      <w:proofErr w:type="gramEnd"/>
-      <w:r>
-        <w:rPr>
-          <w:rFonts w:ascii="Arial" w:hAnsi="Arial" w:cs="Arial"/>
-          <w:b/>
-          <w:bCs/>
-          <w:u w:val="single"/>
-        </w:rPr>
-        <w:t xml:space="preserve"> signals</w:t>
+        <w:t>Tx signals</w:t>
       </w:r>
       <w:r>
         <w:rPr>
@@ -4501,58 +4416,38 @@
           <w:rFonts w:ascii="Arial" w:hAnsi="Arial" w:cs="Arial"/>
         </w:rPr>
       </w:pPr>
-      <w:proofErr w:type="spellStart"/>
-      <w:proofErr w:type="gramStart"/>
       <w:r>
         <w:rPr>
           <w:rFonts w:cs="David"/>
         </w:rPr>
-        <w:t>prog</w:t>
-      </w:r>
-      <w:proofErr w:type="spellEnd"/>
-      <w:proofErr w:type="gramEnd"/>
+        <w:t>prog = 0b110010010000000010010011</w:t>
+      </w:r>
+      <w:r>
+        <w:rPr>
+          <w:rFonts w:ascii="Arial" w:hAnsi="Arial" w:cs="Arial"/>
+        </w:rPr>
+        <w:t xml:space="preserve"> = 0x</w:t>
+      </w:r>
+      <w:r>
+        <w:rPr>
+          <w:rFonts w:ascii="Arial" w:hAnsi="Arial" w:cs="Arial"/>
+        </w:rPr>
+        <w:t>C90093</w:t>
+      </w:r>
+    </w:p>
+    <w:p>
+      <w:pPr>
+        <w:bidi w:val="0"/>
+        <w:ind w:left="720"/>
+        <w:rPr>
+          <w:rFonts w:ascii="Arial" w:hAnsi="Arial" w:cs="Arial"/>
+        </w:rPr>
+      </w:pPr>
       <w:r>
         <w:rPr>
           <w:rFonts w:cs="David"/>
         </w:rPr>
-        <w:t xml:space="preserve"> = 0b110010010000000010010011</w:t>
-      </w:r>
-      <w:r>
-        <w:rPr>
-          <w:rFonts w:ascii="Arial" w:hAnsi="Arial" w:cs="Arial"/>
-        </w:rPr>
-        <w:t xml:space="preserve"> = 0x</w:t>
-      </w:r>
-      <w:r>
-        <w:rPr>
-          <w:rFonts w:ascii="Arial" w:hAnsi="Arial" w:cs="Arial"/>
-        </w:rPr>
-        <w:t>C90093</w:t>
-      </w:r>
-    </w:p>
-    <w:p>
-      <w:pPr>
-        <w:bidi w:val="0"/>
-        <w:ind w:left="720"/>
-        <w:rPr>
-          <w:rFonts w:ascii="Arial" w:hAnsi="Arial" w:cs="Arial"/>
-        </w:rPr>
-      </w:pPr>
-      <w:proofErr w:type="spellStart"/>
-      <w:proofErr w:type="gramStart"/>
-      <w:r>
-        <w:rPr>
-          <w:rFonts w:cs="David"/>
-        </w:rPr>
-        <w:t>prog</w:t>
-      </w:r>
-      <w:proofErr w:type="spellEnd"/>
-      <w:proofErr w:type="gramEnd"/>
-      <w:r>
-        <w:rPr>
-          <w:rFonts w:cs="David"/>
-        </w:rPr>
-        <w:t xml:space="preserve"> = 0b000000000000111110100000</w:t>
+        <w:t>prog = 0b000000000000111110100000</w:t>
       </w:r>
       <w:r>
         <w:rPr>
@@ -4595,23 +4490,13 @@
                 <w:szCs w:val="20"/>
               </w:rPr>
             </w:pPr>
-            <w:proofErr w:type="spellStart"/>
             <w:r>
               <w:rPr>
                 <w:rFonts w:asciiTheme="minorBidi" w:hAnsiTheme="minorBidi" w:cstheme="minorBidi"/>
                 <w:sz w:val="20"/>
                 <w:szCs w:val="20"/>
               </w:rPr>
-              <w:t>Tx</w:t>
-            </w:r>
-            <w:proofErr w:type="spellEnd"/>
-            <w:r>
-              <w:rPr>
-                <w:rFonts w:asciiTheme="minorBidi" w:hAnsiTheme="minorBidi" w:cstheme="minorBidi"/>
-                <w:sz w:val="20"/>
-                <w:szCs w:val="20"/>
-              </w:rPr>
-              <w:t xml:space="preserve"> signals </w:t>
+              <w:t xml:space="preserve">Tx signals </w:t>
             </w:r>
           </w:p>
         </w:tc>
@@ -6317,21 +6202,7 @@
         <w:rPr>
           <w:rFonts w:ascii="Arial" w:hAnsi="Arial" w:cs="Arial"/>
         </w:rPr>
-        <w:t>In order to configure the registers of both ADF4113 and ADF4350 we use Analog devices simulator (</w:t>
-      </w:r>
-      <w:proofErr w:type="spellStart"/>
-      <w:r>
-        <w:rPr>
-          <w:rFonts w:ascii="Arial" w:hAnsi="Arial" w:cs="Arial"/>
-        </w:rPr>
-        <w:t>Int</w:t>
-      </w:r>
-      <w:proofErr w:type="spellEnd"/>
-      <w:r>
-        <w:rPr>
-          <w:rFonts w:ascii="Arial" w:hAnsi="Arial" w:cs="Arial"/>
-        </w:rPr>
-        <w:t xml:space="preserve"> N-PLL software).</w:t>
+        <w:t>In order to configure the registers of both ADF4113 and ADF4350 we use Analog devices simulator (Int N-PLL software).</w:t>
       </w:r>
     </w:p>
     <w:p>
@@ -6808,23 +6679,7 @@
         <w:rPr>
           <w:rFonts w:ascii="Arial" w:hAnsi="Arial" w:cs="Arial"/>
         </w:rPr>
-        <w:t xml:space="preserve">For both Rx and </w:t>
-      </w:r>
-      <w:proofErr w:type="spellStart"/>
-      <w:proofErr w:type="gramStart"/>
-      <w:r>
-        <w:rPr>
-          <w:rFonts w:ascii="Arial" w:hAnsi="Arial" w:cs="Arial"/>
-        </w:rPr>
-        <w:t>Tx</w:t>
-      </w:r>
-      <w:proofErr w:type="spellEnd"/>
-      <w:proofErr w:type="gramEnd"/>
-      <w:r>
-        <w:rPr>
-          <w:rFonts w:ascii="Arial" w:hAnsi="Arial" w:cs="Arial"/>
-        </w:rPr>
-        <w:t xml:space="preserve"> the flow data / control direction can be describe as: </w:t>
+        <w:t xml:space="preserve">For both Rx and Tx the flow data / control direction can be describe as: </w:t>
       </w:r>
     </w:p>
     <w:p>
@@ -6863,10 +6718,10 @@
             <v:path o:extrusionok="f" gradientshapeok="t" o:connecttype="rect"/>
             <o:lock v:ext="edit" aspectratio="t"/>
           </v:shapetype>
-          <v:shape id="_x0000_i1025" type="#_x0000_t75" style="width:281.25pt;height:137.25pt" o:ole="">
+          <v:shape id="_x0000_i1025" type="#_x0000_t75" style="width:281.1pt;height:137.1pt" o:ole="">
             <v:imagedata r:id="rId12" o:title=""/>
           </v:shape>
-          <o:OLEObject Type="Embed" ProgID="Visio.Drawing.11" ShapeID="_x0000_i1025" DrawAspect="Content" ObjectID="_1580130099" r:id="rId13"/>
+          <o:OLEObject Type="Embed" ProgID="Visio.Drawing.11" ShapeID="_x0000_i1025" DrawAspect="Content" ObjectID="_1580130255" r:id="rId13"/>
         </w:object>
       </w:r>
     </w:p>
@@ -6930,21 +6785,7 @@
         <w:rPr>
           <w:rFonts w:ascii="Arial" w:hAnsi="Arial" w:cs="Arial"/>
         </w:rPr>
-        <w:t xml:space="preserve"> and end with &lt;</w:t>
-      </w:r>
-      <w:proofErr w:type="spellStart"/>
-      <w:r>
-        <w:rPr>
-          <w:rFonts w:ascii="Arial" w:hAnsi="Arial" w:cs="Arial"/>
-        </w:rPr>
-        <w:t>cr</w:t>
-      </w:r>
-      <w:proofErr w:type="spellEnd"/>
-      <w:r>
-        <w:rPr>
-          <w:rFonts w:ascii="Arial" w:hAnsi="Arial" w:cs="Arial"/>
-        </w:rPr>
-        <w:t>&gt; (carriage return)</w:t>
+        <w:t xml:space="preserve"> and end with &lt;cr&gt; (carriage return)</w:t>
       </w:r>
       <w:r>
         <w:rPr>
@@ -6980,21 +6821,7 @@
         <w:rPr>
           <w:rFonts w:ascii="Arial" w:hAnsi="Arial" w:cs="Arial"/>
         </w:rPr>
-        <w:t>"OK &lt;</w:t>
-      </w:r>
-      <w:proofErr w:type="spellStart"/>
-      <w:r>
-        <w:rPr>
-          <w:rFonts w:ascii="Arial" w:hAnsi="Arial" w:cs="Arial"/>
-        </w:rPr>
-        <w:t>cr</w:t>
-      </w:r>
-      <w:proofErr w:type="spellEnd"/>
-      <w:r>
-        <w:rPr>
-          <w:rFonts w:ascii="Arial" w:hAnsi="Arial" w:cs="Arial"/>
-        </w:rPr>
-        <w:t>&gt;$"</w:t>
+        <w:t>"OK &lt;cr&gt;$"</w:t>
       </w:r>
       <w:r>
         <w:rPr>
@@ -7379,41 +7206,13 @@
                 <w:szCs w:val="18"/>
               </w:rPr>
             </w:pPr>
-            <w:proofErr w:type="spellStart"/>
-            <w:r>
-              <w:rPr>
-                <w:rFonts w:asciiTheme="minorBidi" w:hAnsiTheme="minorBidi" w:cstheme="minorBidi"/>
-                <w:sz w:val="18"/>
-                <w:szCs w:val="18"/>
-              </w:rPr>
-              <w:t>Init</w:t>
-            </w:r>
-            <w:proofErr w:type="spellEnd"/>
-            <w:r>
-              <w:rPr>
-                <w:rFonts w:asciiTheme="minorBidi" w:hAnsiTheme="minorBidi" w:cstheme="minorBidi"/>
-                <w:sz w:val="18"/>
-                <w:szCs w:val="18"/>
-              </w:rPr>
-              <w:t xml:space="preserve"> TX system: </w:t>
-            </w:r>
-            <w:proofErr w:type="spellStart"/>
-            <w:r>
-              <w:rPr>
-                <w:rFonts w:asciiTheme="minorBidi" w:hAnsiTheme="minorBidi" w:cstheme="minorBidi"/>
-                <w:sz w:val="18"/>
-                <w:szCs w:val="18"/>
-              </w:rPr>
-              <w:t>init</w:t>
-            </w:r>
-            <w:proofErr w:type="spellEnd"/>
-            <w:r>
-              <w:rPr>
-                <w:rFonts w:asciiTheme="minorBidi" w:hAnsiTheme="minorBidi" w:cstheme="minorBidi"/>
-                <w:sz w:val="18"/>
-                <w:szCs w:val="18"/>
-              </w:rPr>
-              <w:t xml:space="preserve"> TX unit system, this command include carrier frequency that the system start to work with </w:t>
+            <w:r>
+              <w:rPr>
+                <w:rFonts w:asciiTheme="minorBidi" w:hAnsiTheme="minorBidi" w:cstheme="minorBidi"/>
+                <w:sz w:val="18"/>
+                <w:szCs w:val="18"/>
+              </w:rPr>
+              <w:t xml:space="preserve">Init TX system: init TX unit system, this command include carrier frequency that the system start to work with </w:t>
             </w:r>
           </w:p>
           <w:p>
@@ -7500,25 +7299,7 @@
                 <w:sz w:val="18"/>
                 <w:szCs w:val="18"/>
               </w:rPr>
-              <w:t>$TI XXXX &lt;</w:t>
-            </w:r>
-            <w:proofErr w:type="spellStart"/>
-            <w:r>
-              <w:rPr>
-                <w:rFonts w:asciiTheme="minorBidi" w:hAnsiTheme="minorBidi" w:cstheme="minorBidi"/>
-                <w:sz w:val="18"/>
-                <w:szCs w:val="18"/>
-              </w:rPr>
-              <w:t>cr</w:t>
-            </w:r>
-            <w:proofErr w:type="spellEnd"/>
-            <w:r>
-              <w:rPr>
-                <w:rFonts w:asciiTheme="minorBidi" w:hAnsiTheme="minorBidi" w:cstheme="minorBidi"/>
-                <w:sz w:val="18"/>
-                <w:szCs w:val="18"/>
-              </w:rPr>
-              <w:t>&gt;  Frequency in MHz XXXX</w:t>
+              <w:t>$TI XXXX &lt;cr&gt;  Frequency in MHz XXXX</w:t>
             </w:r>
           </w:p>
         </w:tc>
@@ -7546,25 +7327,7 @@
                 <w:sz w:val="18"/>
                 <w:szCs w:val="18"/>
               </w:rPr>
-              <w:t>$TI 1230 &lt;</w:t>
-            </w:r>
-            <w:proofErr w:type="spellStart"/>
-            <w:r>
-              <w:rPr>
-                <w:rFonts w:asciiTheme="minorBidi" w:hAnsiTheme="minorBidi" w:cstheme="minorBidi"/>
-                <w:sz w:val="18"/>
-                <w:szCs w:val="18"/>
-              </w:rPr>
-              <w:t>cr</w:t>
-            </w:r>
-            <w:proofErr w:type="spellEnd"/>
-            <w:r>
-              <w:rPr>
-                <w:rFonts w:asciiTheme="minorBidi" w:hAnsiTheme="minorBidi" w:cstheme="minorBidi"/>
-                <w:sz w:val="18"/>
-                <w:szCs w:val="18"/>
-              </w:rPr>
-              <w:t>&gt;</w:t>
+              <w:t>$TI 1230 &lt;cr&gt;</w:t>
             </w:r>
           </w:p>
           <w:p>
@@ -7582,59 +7345,13 @@
                 <w:rtl/>
               </w:rPr>
             </w:pPr>
-            <w:proofErr w:type="spellStart"/>
-            <w:r>
-              <w:rPr>
-                <w:rFonts w:asciiTheme="minorBidi" w:hAnsiTheme="minorBidi" w:cstheme="minorBidi"/>
-                <w:sz w:val="18"/>
-                <w:szCs w:val="18"/>
-              </w:rPr>
-              <w:t>Init</w:t>
-            </w:r>
-            <w:proofErr w:type="spellEnd"/>
-            <w:r>
-              <w:rPr>
-                <w:rFonts w:asciiTheme="minorBidi" w:hAnsiTheme="minorBidi" w:cstheme="minorBidi"/>
-                <w:sz w:val="18"/>
-                <w:szCs w:val="18"/>
-              </w:rPr>
-              <w:t xml:space="preserve"> </w:t>
-            </w:r>
-            <w:proofErr w:type="spellStart"/>
-            <w:r>
-              <w:rPr>
-                <w:rFonts w:asciiTheme="minorBidi" w:hAnsiTheme="minorBidi" w:cstheme="minorBidi"/>
-                <w:sz w:val="18"/>
-                <w:szCs w:val="18"/>
-              </w:rPr>
-              <w:t>Tx</w:t>
-            </w:r>
-            <w:proofErr w:type="spellEnd"/>
-            <w:r>
-              <w:rPr>
-                <w:rFonts w:asciiTheme="minorBidi" w:hAnsiTheme="minorBidi" w:cstheme="minorBidi"/>
-                <w:sz w:val="18"/>
-                <w:szCs w:val="18"/>
-              </w:rPr>
-              <w:t xml:space="preserve"> unit and set </w:t>
-            </w:r>
-            <w:proofErr w:type="spellStart"/>
-            <w:r>
-              <w:rPr>
-                <w:rFonts w:asciiTheme="minorBidi" w:hAnsiTheme="minorBidi" w:cstheme="minorBidi"/>
-                <w:sz w:val="18"/>
-                <w:szCs w:val="18"/>
-              </w:rPr>
-              <w:t>frequancy</w:t>
-            </w:r>
-            <w:proofErr w:type="spellEnd"/>
-            <w:r>
-              <w:rPr>
-                <w:rFonts w:asciiTheme="minorBidi" w:hAnsiTheme="minorBidi" w:cstheme="minorBidi"/>
-                <w:sz w:val="18"/>
-                <w:szCs w:val="18"/>
-              </w:rPr>
-              <w:t xml:space="preserve"> of 1230 MHz</w:t>
+            <w:r>
+              <w:rPr>
+                <w:rFonts w:asciiTheme="minorBidi" w:hAnsiTheme="minorBidi" w:cstheme="minorBidi"/>
+                <w:sz w:val="18"/>
+                <w:szCs w:val="18"/>
+              </w:rPr>
+              <w:t>Init Tx unit and set frequancy of 1230 MHz</w:t>
             </w:r>
           </w:p>
         </w:tc>
@@ -7749,25 +7466,7 @@
                 <w:sz w:val="18"/>
                 <w:szCs w:val="18"/>
               </w:rPr>
-              <w:t>TF XXXX &lt;</w:t>
-            </w:r>
-            <w:proofErr w:type="spellStart"/>
-            <w:r>
-              <w:rPr>
-                <w:rFonts w:asciiTheme="minorBidi" w:hAnsiTheme="minorBidi" w:cstheme="minorBidi"/>
-                <w:sz w:val="18"/>
-                <w:szCs w:val="18"/>
-              </w:rPr>
-              <w:t>cr</w:t>
-            </w:r>
-            <w:proofErr w:type="spellEnd"/>
-            <w:r>
-              <w:rPr>
-                <w:rFonts w:asciiTheme="minorBidi" w:hAnsiTheme="minorBidi" w:cstheme="minorBidi"/>
-                <w:sz w:val="18"/>
-                <w:szCs w:val="18"/>
-              </w:rPr>
-              <w:t xml:space="preserve">&gt; </w:t>
+              <w:t xml:space="preserve">TF XXXX &lt;cr&gt; </w:t>
             </w:r>
           </w:p>
           <w:p>
@@ -7823,25 +7522,7 @@
                 <w:sz w:val="18"/>
                 <w:szCs w:val="18"/>
               </w:rPr>
-              <w:t>TF 1234 &lt;</w:t>
-            </w:r>
-            <w:proofErr w:type="spellStart"/>
-            <w:r>
-              <w:rPr>
-                <w:rFonts w:asciiTheme="minorBidi" w:hAnsiTheme="minorBidi" w:cstheme="minorBidi"/>
-                <w:sz w:val="18"/>
-                <w:szCs w:val="18"/>
-              </w:rPr>
-              <w:t>cr</w:t>
-            </w:r>
-            <w:proofErr w:type="spellEnd"/>
-            <w:r>
-              <w:rPr>
-                <w:rFonts w:asciiTheme="minorBidi" w:hAnsiTheme="minorBidi" w:cstheme="minorBidi"/>
-                <w:sz w:val="18"/>
-                <w:szCs w:val="18"/>
-              </w:rPr>
-              <w:t xml:space="preserve">&gt; </w:t>
+              <w:t xml:space="preserve">TF 1234 &lt;cr&gt; </w:t>
             </w:r>
           </w:p>
           <w:p>
@@ -7860,36 +7541,8 @@
                 <w:sz w:val="18"/>
                 <w:szCs w:val="18"/>
               </w:rPr>
-              <w:t xml:space="preserve">Set TX unit </w:t>
-            </w:r>
-            <w:proofErr w:type="spellStart"/>
-            <w:r>
-              <w:rPr>
-                <w:rFonts w:asciiTheme="minorBidi" w:hAnsiTheme="minorBidi" w:cstheme="minorBidi"/>
-                <w:sz w:val="18"/>
-                <w:szCs w:val="18"/>
-              </w:rPr>
-              <w:t>frequancy</w:t>
-            </w:r>
-            <w:proofErr w:type="spellEnd"/>
-            <w:r>
-              <w:rPr>
-                <w:rFonts w:asciiTheme="minorBidi" w:hAnsiTheme="minorBidi" w:cstheme="minorBidi"/>
-                <w:sz w:val="18"/>
-                <w:szCs w:val="18"/>
-              </w:rPr>
-              <w:t xml:space="preserve"> at 1234 </w:t>
-            </w:r>
-            <w:proofErr w:type="spellStart"/>
-            <w:r>
-              <w:rPr>
-                <w:rFonts w:asciiTheme="minorBidi" w:hAnsiTheme="minorBidi" w:cstheme="minorBidi"/>
-                <w:sz w:val="18"/>
-                <w:szCs w:val="18"/>
-              </w:rPr>
-              <w:t>MHz.</w:t>
-            </w:r>
-            <w:proofErr w:type="spellEnd"/>
+              <w:t>Set TX unit frequancy at 1234 MHz.</w:t>
+            </w:r>
           </w:p>
         </w:tc>
       </w:tr>
@@ -8445,25 +8098,7 @@
                 <w:sz w:val="18"/>
                 <w:szCs w:val="18"/>
               </w:rPr>
-              <w:t>$TQ &lt;</w:t>
-            </w:r>
-            <w:proofErr w:type="spellStart"/>
-            <w:r>
-              <w:rPr>
-                <w:rFonts w:asciiTheme="minorBidi" w:hAnsiTheme="minorBidi" w:cstheme="minorBidi"/>
-                <w:sz w:val="18"/>
-                <w:szCs w:val="18"/>
-              </w:rPr>
-              <w:t>cr</w:t>
-            </w:r>
-            <w:proofErr w:type="spellEnd"/>
-            <w:r>
-              <w:rPr>
-                <w:rFonts w:asciiTheme="minorBidi" w:hAnsiTheme="minorBidi" w:cstheme="minorBidi"/>
-                <w:sz w:val="18"/>
-                <w:szCs w:val="18"/>
-              </w:rPr>
-              <w:t>&gt;</w:t>
+              <w:t>$TQ &lt;cr&gt;</w:t>
             </w:r>
           </w:p>
           <w:p>
@@ -8654,18 +8289,8 @@
                 <w:sz w:val="18"/>
                 <w:szCs w:val="18"/>
               </w:rPr>
-              <w:t xml:space="preserve">REV POWER=-32 </w:t>
-            </w:r>
-            <w:proofErr w:type="spellStart"/>
-            <w:r>
-              <w:rPr>
-                <w:rFonts w:asciiTheme="minorBidi" w:hAnsiTheme="minorBidi" w:cstheme="minorBidi"/>
-                <w:sz w:val="18"/>
-                <w:szCs w:val="18"/>
-              </w:rPr>
-              <w:t>dB.</w:t>
-            </w:r>
-            <w:proofErr w:type="spellEnd"/>
+              <w:t>REV POWER=-32 dB.</w:t>
+            </w:r>
           </w:p>
           <w:p>
             <w:pPr>
@@ -8688,25 +8313,7 @@
                 <w:sz w:val="18"/>
                 <w:szCs w:val="18"/>
               </w:rPr>
-              <w:t xml:space="preserve">FWD POWER=22 </w:t>
-            </w:r>
-            <w:proofErr w:type="spellStart"/>
-            <w:r>
-              <w:rPr>
-                <w:rFonts w:asciiTheme="minorBidi" w:hAnsiTheme="minorBidi" w:cstheme="minorBidi"/>
-                <w:sz w:val="18"/>
-                <w:szCs w:val="18"/>
-              </w:rPr>
-              <w:t>dBm</w:t>
-            </w:r>
-            <w:proofErr w:type="spellEnd"/>
-            <w:r>
-              <w:rPr>
-                <w:rFonts w:asciiTheme="minorBidi" w:hAnsiTheme="minorBidi" w:cstheme="minorBidi"/>
-                <w:sz w:val="18"/>
-                <w:szCs w:val="18"/>
-              </w:rPr>
-              <w:t xml:space="preserve"> </w:t>
+              <w:t xml:space="preserve">FWD POWER=22 dBm </w:t>
             </w:r>
           </w:p>
           <w:p>
@@ -9028,25 +8635,7 @@
                 <w:sz w:val="18"/>
                 <w:szCs w:val="18"/>
               </w:rPr>
-              <w:t xml:space="preserve">$TB 1 / 0 &lt; </w:t>
-            </w:r>
-            <w:proofErr w:type="spellStart"/>
-            <w:r>
-              <w:rPr>
-                <w:rFonts w:asciiTheme="minorBidi" w:hAnsiTheme="minorBidi" w:cstheme="minorBidi"/>
-                <w:sz w:val="18"/>
-                <w:szCs w:val="18"/>
-              </w:rPr>
-              <w:t>cr</w:t>
-            </w:r>
-            <w:proofErr w:type="spellEnd"/>
-            <w:r>
-              <w:rPr>
-                <w:rFonts w:asciiTheme="minorBidi" w:hAnsiTheme="minorBidi" w:cstheme="minorBidi"/>
-                <w:sz w:val="18"/>
-                <w:szCs w:val="18"/>
-              </w:rPr>
-              <w:t>&gt;</w:t>
+              <w:t>$TB 1 / 0 &lt; cr&gt;</w:t>
             </w:r>
           </w:p>
           <w:p>
@@ -9131,25 +8720,7 @@
                 <w:sz w:val="18"/>
                 <w:szCs w:val="18"/>
               </w:rPr>
-              <w:t>$TB 1 &lt;</w:t>
-            </w:r>
-            <w:proofErr w:type="spellStart"/>
-            <w:r>
-              <w:rPr>
-                <w:rFonts w:asciiTheme="minorBidi" w:hAnsiTheme="minorBidi" w:cstheme="minorBidi"/>
-                <w:sz w:val="18"/>
-                <w:szCs w:val="18"/>
-              </w:rPr>
-              <w:t>cr</w:t>
-            </w:r>
-            <w:proofErr w:type="spellEnd"/>
-            <w:r>
-              <w:rPr>
-                <w:rFonts w:asciiTheme="minorBidi" w:hAnsiTheme="minorBidi" w:cstheme="minorBidi"/>
-                <w:sz w:val="18"/>
-                <w:szCs w:val="18"/>
-              </w:rPr>
-              <w:t>&gt;</w:t>
+              <w:t>$TB 1 &lt;cr&gt;</w:t>
             </w:r>
           </w:p>
         </w:tc>
@@ -9247,25 +8818,7 @@
                 <w:sz w:val="18"/>
                 <w:szCs w:val="18"/>
               </w:rPr>
-              <w:t xml:space="preserve">$TX 1 / 0 &lt; </w:t>
-            </w:r>
-            <w:proofErr w:type="spellStart"/>
-            <w:r>
-              <w:rPr>
-                <w:rFonts w:asciiTheme="minorBidi" w:hAnsiTheme="minorBidi" w:cstheme="minorBidi"/>
-                <w:sz w:val="18"/>
-                <w:szCs w:val="18"/>
-              </w:rPr>
-              <w:t>cr</w:t>
-            </w:r>
-            <w:proofErr w:type="spellEnd"/>
-            <w:r>
-              <w:rPr>
-                <w:rFonts w:asciiTheme="minorBidi" w:hAnsiTheme="minorBidi" w:cstheme="minorBidi"/>
-                <w:sz w:val="18"/>
-                <w:szCs w:val="18"/>
-              </w:rPr>
-              <w:t xml:space="preserve">&gt;    </w:t>
+              <w:t xml:space="preserve">$TX 1 / 0 &lt; cr&gt;    </w:t>
             </w:r>
           </w:p>
           <w:p>
@@ -9346,25 +8899,7 @@
                 <w:sz w:val="18"/>
                 <w:szCs w:val="18"/>
               </w:rPr>
-              <w:t>$TX 1 &lt;</w:t>
-            </w:r>
-            <w:proofErr w:type="spellStart"/>
-            <w:r>
-              <w:rPr>
-                <w:rFonts w:asciiTheme="minorBidi" w:hAnsiTheme="minorBidi" w:cstheme="minorBidi"/>
-                <w:sz w:val="18"/>
-                <w:szCs w:val="18"/>
-              </w:rPr>
-              <w:t>cr</w:t>
-            </w:r>
-            <w:proofErr w:type="spellEnd"/>
-            <w:r>
-              <w:rPr>
-                <w:rFonts w:asciiTheme="minorBidi" w:hAnsiTheme="minorBidi" w:cstheme="minorBidi"/>
-                <w:sz w:val="18"/>
-                <w:szCs w:val="18"/>
-              </w:rPr>
-              <w:t>&gt;</w:t>
+              <w:t>$TX 1 &lt;cr&gt;</w:t>
             </w:r>
           </w:p>
           <w:p>
@@ -9644,41 +9179,13 @@
                 <w:szCs w:val="18"/>
               </w:rPr>
             </w:pPr>
-            <w:proofErr w:type="spellStart"/>
-            <w:r>
-              <w:rPr>
-                <w:rFonts w:asciiTheme="minorBidi" w:hAnsiTheme="minorBidi" w:cstheme="minorBidi"/>
-                <w:sz w:val="18"/>
-                <w:szCs w:val="18"/>
-              </w:rPr>
-              <w:t>Init</w:t>
-            </w:r>
-            <w:proofErr w:type="spellEnd"/>
-            <w:r>
-              <w:rPr>
-                <w:rFonts w:asciiTheme="minorBidi" w:hAnsiTheme="minorBidi" w:cstheme="minorBidi"/>
-                <w:sz w:val="18"/>
-                <w:szCs w:val="18"/>
-              </w:rPr>
-              <w:t xml:space="preserve"> RX system: </w:t>
-            </w:r>
-            <w:proofErr w:type="spellStart"/>
-            <w:r>
-              <w:rPr>
-                <w:rFonts w:asciiTheme="minorBidi" w:hAnsiTheme="minorBidi" w:cstheme="minorBidi"/>
-                <w:sz w:val="18"/>
-                <w:szCs w:val="18"/>
-              </w:rPr>
-              <w:t>init</w:t>
-            </w:r>
-            <w:proofErr w:type="spellEnd"/>
-            <w:r>
-              <w:rPr>
-                <w:rFonts w:asciiTheme="minorBidi" w:hAnsiTheme="minorBidi" w:cstheme="minorBidi"/>
-                <w:sz w:val="18"/>
-                <w:szCs w:val="18"/>
-              </w:rPr>
-              <w:t xml:space="preserve"> RX unit system, this command include carrier frequency that the system start to work with.</w:t>
+            <w:r>
+              <w:rPr>
+                <w:rFonts w:asciiTheme="minorBidi" w:hAnsiTheme="minorBidi" w:cstheme="minorBidi"/>
+                <w:sz w:val="18"/>
+                <w:szCs w:val="18"/>
+              </w:rPr>
+              <w:t>Init RX system: init RX unit system, this command include carrier frequency that the system start to work with.</w:t>
             </w:r>
           </w:p>
           <w:p>
@@ -9775,25 +9282,7 @@
                 <w:sz w:val="18"/>
                 <w:szCs w:val="18"/>
               </w:rPr>
-              <w:t>$RI XXXX &lt;</w:t>
-            </w:r>
-            <w:proofErr w:type="spellStart"/>
-            <w:r>
-              <w:rPr>
-                <w:rFonts w:asciiTheme="minorBidi" w:hAnsiTheme="minorBidi" w:cstheme="minorBidi"/>
-                <w:sz w:val="18"/>
-                <w:szCs w:val="18"/>
-              </w:rPr>
-              <w:t>cr</w:t>
-            </w:r>
-            <w:proofErr w:type="spellEnd"/>
-            <w:r>
-              <w:rPr>
-                <w:rFonts w:asciiTheme="minorBidi" w:hAnsiTheme="minorBidi" w:cstheme="minorBidi"/>
-                <w:sz w:val="18"/>
-                <w:szCs w:val="18"/>
-              </w:rPr>
-              <w:t xml:space="preserve">&gt; </w:t>
+              <w:t xml:space="preserve">$RI XXXX &lt;cr&gt; </w:t>
             </w:r>
           </w:p>
           <w:p>
@@ -9865,25 +9354,7 @@
                 <w:sz w:val="18"/>
                 <w:szCs w:val="18"/>
               </w:rPr>
-              <w:t>RI 1234 &lt;</w:t>
-            </w:r>
-            <w:proofErr w:type="spellStart"/>
-            <w:r>
-              <w:rPr>
-                <w:rFonts w:asciiTheme="minorBidi" w:hAnsiTheme="minorBidi" w:cstheme="minorBidi"/>
-                <w:sz w:val="18"/>
-                <w:szCs w:val="18"/>
-              </w:rPr>
-              <w:t>cr</w:t>
-            </w:r>
-            <w:proofErr w:type="spellEnd"/>
-            <w:r>
-              <w:rPr>
-                <w:rFonts w:asciiTheme="minorBidi" w:hAnsiTheme="minorBidi" w:cstheme="minorBidi"/>
-                <w:sz w:val="18"/>
-                <w:szCs w:val="18"/>
-              </w:rPr>
-              <w:t xml:space="preserve">&gt; </w:t>
+              <w:t xml:space="preserve">RI 1234 &lt;cr&gt; </w:t>
             </w:r>
           </w:p>
           <w:p>
@@ -10000,25 +9471,7 @@
                 <w:sz w:val="18"/>
                 <w:szCs w:val="18"/>
               </w:rPr>
-              <w:t xml:space="preserve">$RX 1 / 0 &lt; </w:t>
-            </w:r>
-            <w:proofErr w:type="spellStart"/>
-            <w:r>
-              <w:rPr>
-                <w:rFonts w:asciiTheme="minorBidi" w:hAnsiTheme="minorBidi" w:cstheme="minorBidi"/>
-                <w:sz w:val="18"/>
-                <w:szCs w:val="18"/>
-              </w:rPr>
-              <w:t>cr</w:t>
-            </w:r>
-            <w:proofErr w:type="spellEnd"/>
-            <w:r>
-              <w:rPr>
-                <w:rFonts w:asciiTheme="minorBidi" w:hAnsiTheme="minorBidi" w:cstheme="minorBidi"/>
-                <w:sz w:val="18"/>
-                <w:szCs w:val="18"/>
-              </w:rPr>
-              <w:t xml:space="preserve">&gt;    </w:t>
+              <w:t xml:space="preserve">$RX 1 / 0 &lt; cr&gt;    </w:t>
             </w:r>
           </w:p>
           <w:p>
@@ -10099,25 +9552,7 @@
                 <w:sz w:val="18"/>
                 <w:szCs w:val="18"/>
               </w:rPr>
-              <w:t>$RX 1 &lt;</w:t>
-            </w:r>
-            <w:proofErr w:type="spellStart"/>
-            <w:r>
-              <w:rPr>
-                <w:rFonts w:asciiTheme="minorBidi" w:hAnsiTheme="minorBidi" w:cstheme="minorBidi"/>
-                <w:sz w:val="18"/>
-                <w:szCs w:val="18"/>
-              </w:rPr>
-              <w:t>cr</w:t>
-            </w:r>
-            <w:proofErr w:type="spellEnd"/>
-            <w:r>
-              <w:rPr>
-                <w:rFonts w:asciiTheme="minorBidi" w:hAnsiTheme="minorBidi" w:cstheme="minorBidi"/>
-                <w:sz w:val="18"/>
-                <w:szCs w:val="18"/>
-              </w:rPr>
-              <w:t>&gt;</w:t>
+              <w:t>$RX 1 &lt;cr&gt;</w:t>
             </w:r>
           </w:p>
         </w:tc>
@@ -10185,23 +9620,13 @@
                 <w:szCs w:val="18"/>
               </w:rPr>
             </w:pPr>
-            <w:proofErr w:type="spellStart"/>
-            <w:r>
-              <w:rPr>
-                <w:rFonts w:asciiTheme="minorBidi" w:hAnsiTheme="minorBidi" w:cstheme="minorBidi"/>
-                <w:sz w:val="18"/>
-                <w:szCs w:val="18"/>
-              </w:rPr>
-              <w:t>Synt</w:t>
-            </w:r>
-            <w:proofErr w:type="spellEnd"/>
-            <w:r>
-              <w:rPr>
-                <w:rFonts w:asciiTheme="minorBidi" w:hAnsiTheme="minorBidi" w:cstheme="minorBidi"/>
-                <w:sz w:val="18"/>
-                <w:szCs w:val="18"/>
-              </w:rPr>
-              <w:t xml:space="preserve"> (PLL). Lock indication.</w:t>
+            <w:r>
+              <w:rPr>
+                <w:rFonts w:asciiTheme="minorBidi" w:hAnsiTheme="minorBidi" w:cstheme="minorBidi"/>
+                <w:sz w:val="18"/>
+                <w:szCs w:val="18"/>
+              </w:rPr>
+              <w:t>Synt (PLL). Lock indication.</w:t>
             </w:r>
           </w:p>
           <w:p>
@@ -10306,25 +9731,7 @@
                 <w:sz w:val="18"/>
                 <w:szCs w:val="18"/>
               </w:rPr>
-              <w:t xml:space="preserve">RSSI=± XX (value in </w:t>
-            </w:r>
-            <w:proofErr w:type="spellStart"/>
-            <w:r>
-              <w:rPr>
-                <w:rFonts w:asciiTheme="minorBidi" w:hAnsiTheme="minorBidi" w:cstheme="minorBidi"/>
-                <w:sz w:val="18"/>
-                <w:szCs w:val="18"/>
-              </w:rPr>
-              <w:t>dBm</w:t>
-            </w:r>
-            <w:proofErr w:type="spellEnd"/>
-            <w:r>
-              <w:rPr>
-                <w:rFonts w:asciiTheme="minorBidi" w:hAnsiTheme="minorBidi" w:cstheme="minorBidi"/>
-                <w:sz w:val="18"/>
-                <w:szCs w:val="18"/>
-              </w:rPr>
-              <w:t>).</w:t>
+              <w:t>RSSI=± XX (value in dBm).</w:t>
             </w:r>
           </w:p>
           <w:p>
@@ -10521,25 +9928,7 @@
                 <w:sz w:val="18"/>
                 <w:szCs w:val="18"/>
               </w:rPr>
-              <w:t xml:space="preserve">Compression point= XX (Value in </w:t>
-            </w:r>
-            <w:proofErr w:type="spellStart"/>
-            <w:r>
-              <w:rPr>
-                <w:rFonts w:asciiTheme="minorBidi" w:hAnsiTheme="minorBidi" w:cstheme="minorBidi"/>
-                <w:sz w:val="18"/>
-                <w:szCs w:val="18"/>
-              </w:rPr>
-              <w:t>dbm</w:t>
-            </w:r>
-            <w:proofErr w:type="spellEnd"/>
-            <w:r>
-              <w:rPr>
-                <w:rFonts w:asciiTheme="minorBidi" w:hAnsiTheme="minorBidi" w:cstheme="minorBidi"/>
-                <w:sz w:val="18"/>
-                <w:szCs w:val="18"/>
-              </w:rPr>
-              <w:t>)</w:t>
+              <w:t>Compression point= XX (Value in dbm)</w:t>
             </w:r>
           </w:p>
           <w:p>
@@ -10647,25 +10036,7 @@
                 <w:sz w:val="18"/>
                 <w:szCs w:val="18"/>
               </w:rPr>
-              <w:t>$RQ&lt;</w:t>
-            </w:r>
-            <w:proofErr w:type="spellStart"/>
-            <w:r>
-              <w:rPr>
-                <w:rFonts w:asciiTheme="minorBidi" w:hAnsiTheme="minorBidi" w:cstheme="minorBidi"/>
-                <w:sz w:val="18"/>
-                <w:szCs w:val="18"/>
-              </w:rPr>
-              <w:t>cr</w:t>
-            </w:r>
-            <w:proofErr w:type="spellEnd"/>
-            <w:r>
-              <w:rPr>
-                <w:rFonts w:asciiTheme="minorBidi" w:hAnsiTheme="minorBidi" w:cstheme="minorBidi"/>
-                <w:sz w:val="18"/>
-                <w:szCs w:val="18"/>
-              </w:rPr>
-              <w:t>&gt;</w:t>
+              <w:t>$RQ&lt;cr&gt;</w:t>
             </w:r>
           </w:p>
           <w:p>
@@ -10888,25 +10259,7 @@
                 <w:sz w:val="18"/>
                 <w:szCs w:val="18"/>
               </w:rPr>
-              <w:t xml:space="preserve">RSSI: -32 </w:t>
-            </w:r>
-            <w:proofErr w:type="spellStart"/>
-            <w:r>
-              <w:rPr>
-                <w:rFonts w:asciiTheme="minorBidi" w:hAnsiTheme="minorBidi" w:cstheme="minorBidi"/>
-                <w:sz w:val="18"/>
-                <w:szCs w:val="18"/>
-              </w:rPr>
-              <w:t>dBm</w:t>
-            </w:r>
-            <w:proofErr w:type="spellEnd"/>
-            <w:r>
-              <w:rPr>
-                <w:rFonts w:asciiTheme="minorBidi" w:hAnsiTheme="minorBidi" w:cstheme="minorBidi"/>
-                <w:sz w:val="18"/>
-                <w:szCs w:val="18"/>
-              </w:rPr>
-              <w:t>.</w:t>
+              <w:t>RSSI: -32 dBm.</w:t>
             </w:r>
           </w:p>
           <w:p>
@@ -11074,25 +10427,7 @@
                 <w:sz w:val="18"/>
                 <w:szCs w:val="18"/>
               </w:rPr>
-              <w:t xml:space="preserve">Compression point: 23 </w:t>
-            </w:r>
-            <w:proofErr w:type="spellStart"/>
-            <w:r>
-              <w:rPr>
-                <w:rFonts w:asciiTheme="minorBidi" w:hAnsiTheme="minorBidi" w:cstheme="minorBidi"/>
-                <w:sz w:val="18"/>
-                <w:szCs w:val="18"/>
-              </w:rPr>
-              <w:t>dBm</w:t>
-            </w:r>
-            <w:proofErr w:type="spellEnd"/>
-            <w:r>
-              <w:rPr>
-                <w:rFonts w:asciiTheme="minorBidi" w:hAnsiTheme="minorBidi" w:cstheme="minorBidi"/>
-                <w:sz w:val="18"/>
-                <w:szCs w:val="18"/>
-              </w:rPr>
-              <w:t>.</w:t>
+              <w:t>Compression point: 23 dBm.</w:t>
             </w:r>
           </w:p>
           <w:p>
@@ -11262,25 +10597,7 @@
                 <w:sz w:val="18"/>
                 <w:szCs w:val="18"/>
               </w:rPr>
-              <w:t xml:space="preserve"> 1 / 0 &lt;</w:t>
-            </w:r>
-            <w:proofErr w:type="spellStart"/>
-            <w:r>
-              <w:rPr>
-                <w:rFonts w:asciiTheme="minorBidi" w:hAnsiTheme="minorBidi" w:cstheme="minorBidi"/>
-                <w:sz w:val="18"/>
-                <w:szCs w:val="18"/>
-              </w:rPr>
-              <w:t>cr</w:t>
-            </w:r>
-            <w:proofErr w:type="spellEnd"/>
-            <w:r>
-              <w:rPr>
-                <w:rFonts w:asciiTheme="minorBidi" w:hAnsiTheme="minorBidi" w:cstheme="minorBidi"/>
-                <w:sz w:val="18"/>
-                <w:szCs w:val="18"/>
-              </w:rPr>
-              <w:t>&gt;</w:t>
+              <w:t xml:space="preserve"> 1 / 0 &lt;cr&gt;</w:t>
             </w:r>
           </w:p>
           <w:p>
@@ -11578,25 +10895,7 @@
                 <w:sz w:val="18"/>
                 <w:szCs w:val="18"/>
               </w:rPr>
-              <w:t xml:space="preserve"> 1 / 0 &lt;</w:t>
-            </w:r>
-            <w:proofErr w:type="spellStart"/>
-            <w:r>
-              <w:rPr>
-                <w:rFonts w:asciiTheme="minorBidi" w:hAnsiTheme="minorBidi" w:cstheme="minorBidi"/>
-                <w:sz w:val="18"/>
-                <w:szCs w:val="18"/>
-              </w:rPr>
-              <w:t>cr</w:t>
-            </w:r>
-            <w:proofErr w:type="spellEnd"/>
-            <w:r>
-              <w:rPr>
-                <w:rFonts w:asciiTheme="minorBidi" w:hAnsiTheme="minorBidi" w:cstheme="minorBidi"/>
-                <w:sz w:val="18"/>
-                <w:szCs w:val="18"/>
-              </w:rPr>
-              <w:t>&gt;</w:t>
+              <w:t xml:space="preserve"> 1 / 0 &lt;cr&gt;</w:t>
             </w:r>
           </w:p>
           <w:p>
@@ -11862,25 +11161,7 @@
                 <w:sz w:val="18"/>
                 <w:szCs w:val="18"/>
               </w:rPr>
-              <w:t xml:space="preserve">$RB 1 / 0 &lt; </w:t>
-            </w:r>
-            <w:proofErr w:type="spellStart"/>
-            <w:r>
-              <w:rPr>
-                <w:rFonts w:asciiTheme="minorBidi" w:hAnsiTheme="minorBidi" w:cstheme="minorBidi"/>
-                <w:sz w:val="18"/>
-                <w:szCs w:val="18"/>
-              </w:rPr>
-              <w:t>cr</w:t>
-            </w:r>
-            <w:proofErr w:type="spellEnd"/>
-            <w:r>
-              <w:rPr>
-                <w:rFonts w:asciiTheme="minorBidi" w:hAnsiTheme="minorBidi" w:cstheme="minorBidi"/>
-                <w:sz w:val="18"/>
-                <w:szCs w:val="18"/>
-              </w:rPr>
-              <w:t>&gt;</w:t>
+              <w:t>$RB 1 / 0 &lt; cr&gt;</w:t>
             </w:r>
           </w:p>
           <w:p>
@@ -11965,25 +11246,7 @@
                 <w:sz w:val="18"/>
                 <w:szCs w:val="18"/>
               </w:rPr>
-              <w:t>$RB 1 &lt;</w:t>
-            </w:r>
-            <w:proofErr w:type="spellStart"/>
-            <w:r>
-              <w:rPr>
-                <w:rFonts w:asciiTheme="minorBidi" w:hAnsiTheme="minorBidi" w:cstheme="minorBidi"/>
-                <w:sz w:val="18"/>
-                <w:szCs w:val="18"/>
-              </w:rPr>
-              <w:t>cr</w:t>
-            </w:r>
-            <w:proofErr w:type="spellEnd"/>
-            <w:r>
-              <w:rPr>
-                <w:rFonts w:asciiTheme="minorBidi" w:hAnsiTheme="minorBidi" w:cstheme="minorBidi"/>
-                <w:sz w:val="18"/>
-                <w:szCs w:val="18"/>
-              </w:rPr>
-              <w:t>&gt;</w:t>
+              <w:t>$RB 1 &lt;cr&gt;</w:t>
             </w:r>
           </w:p>
         </w:tc>
@@ -12240,21 +11503,7 @@
         <w:rPr>
           <w:rFonts w:ascii="Arial" w:hAnsi="Arial" w:cs="Arial"/>
         </w:rPr>
-        <w:t xml:space="preserve">To verify that the software update component has indeed loaded correctly, the host should request the version string from the MFE. The Version string form the MFE software update component is in the form of </w:t>
-      </w:r>
-      <w:proofErr w:type="spellStart"/>
-      <w:r>
-        <w:rPr>
-          <w:rFonts w:ascii="Arial" w:hAnsi="Arial" w:cs="Arial"/>
-        </w:rPr>
-        <w:t>B.x</w:t>
-      </w:r>
-      <w:proofErr w:type="spellEnd"/>
-      <w:r>
-        <w:rPr>
-          <w:rFonts w:ascii="Arial" w:hAnsi="Arial" w:cs="Arial"/>
-        </w:rPr>
-        <w:t xml:space="preserve"> where B denotes that this is a software update component version.</w:t>
+        <w:t>To verify that the software update component has indeed loaded correctly, the host should request the version string from the MFE. The Version string form the MFE software update component is in the form of B.x where B denotes that this is a software update component version.</w:t>
       </w:r>
     </w:p>
     <w:p>
@@ -13423,21 +12672,7 @@
         <w:rPr>
           <w:rFonts w:ascii="Arial" w:hAnsi="Arial" w:cs="Arial"/>
         </w:rPr>
-        <w:t>Connectivity: 2-UART, 2-SPI, 2-I2C2-</w:t>
-      </w:r>
-      <w:proofErr w:type="gramStart"/>
-      <w:r>
-        <w:rPr>
-          <w:rFonts w:ascii="Arial" w:hAnsi="Arial" w:cs="Arial"/>
-        </w:rPr>
-        <w:t>MSSP(</w:t>
-      </w:r>
-      <w:proofErr w:type="gramEnd"/>
-      <w:r>
-        <w:rPr>
-          <w:rFonts w:ascii="Arial" w:hAnsi="Arial" w:cs="Arial"/>
-        </w:rPr>
-        <w:t>SPI/I2C).</w:t>
+        <w:t>Connectivity: 2-UART, 2-SPI, 2-I2C2-MSSP(SPI/I2C).</w:t>
       </w:r>
     </w:p>
     <w:p>
@@ -13455,21 +12690,7 @@
         <w:rPr>
           <w:rFonts w:ascii="Arial" w:hAnsi="Arial" w:cs="Arial"/>
         </w:rPr>
-        <w:t xml:space="preserve">ADC: 28 </w:t>
-      </w:r>
-      <w:proofErr w:type="spellStart"/>
-      <w:r>
-        <w:rPr>
-          <w:rFonts w:ascii="Arial" w:hAnsi="Arial" w:cs="Arial"/>
-        </w:rPr>
-        <w:t>ch</w:t>
-      </w:r>
-      <w:proofErr w:type="spellEnd"/>
-      <w:r>
-        <w:rPr>
-          <w:rFonts w:ascii="Arial" w:hAnsi="Arial" w:cs="Arial"/>
-        </w:rPr>
-        <w:t xml:space="preserve">, 10-bit. </w:t>
+        <w:t xml:space="preserve">ADC: 28 ch, 10-bit. </w:t>
       </w:r>
     </w:p>
     <w:p>
@@ -14806,39 +14027,7 @@
                 <w:rFonts w:ascii="Calibri" w:hAnsi="Calibri" w:cs="David"/>
                 <w:color w:val="000000"/>
               </w:rPr>
-              <w:t xml:space="preserve">When HI unit goes into </w:t>
-            </w:r>
-            <w:proofErr w:type="spellStart"/>
-            <w:r>
-              <w:rPr>
-                <w:rFonts w:ascii="Calibri" w:hAnsi="Calibri" w:cs="David"/>
-                <w:color w:val="000000"/>
-              </w:rPr>
-              <w:t>STBy</w:t>
-            </w:r>
-            <w:proofErr w:type="spellEnd"/>
-            <w:r>
-              <w:rPr>
-                <w:rFonts w:ascii="Calibri" w:hAnsi="Calibri" w:cs="David"/>
-                <w:color w:val="000000"/>
-              </w:rPr>
-              <w:t xml:space="preserve"> </w:t>
-            </w:r>
-            <w:proofErr w:type="gramStart"/>
-            <w:r>
-              <w:rPr>
-                <w:rFonts w:ascii="Calibri" w:hAnsi="Calibri" w:cs="David"/>
-                <w:color w:val="000000"/>
-              </w:rPr>
-              <w:t>( EN</w:t>
-            </w:r>
-            <w:proofErr w:type="gramEnd"/>
-            <w:r>
-              <w:rPr>
-                <w:rFonts w:ascii="Calibri" w:hAnsi="Calibri" w:cs="David"/>
-                <w:color w:val="000000"/>
-              </w:rPr>
-              <w:t>=0) . If Low the according to Software word)</w:t>
+              <w:t>When HI unit goes into STBy ( EN=0) . If Low the according to Software word)</w:t>
             </w:r>
           </w:p>
         </w:tc>
@@ -16739,23 +15928,7 @@
                 <w:rFonts w:ascii="Calibri" w:hAnsi="Calibri" w:cs="David"/>
                 <w:color w:val="000000"/>
               </w:rPr>
-              <w:t xml:space="preserve">IN </w:t>
-            </w:r>
-            <w:proofErr w:type="gramStart"/>
-            <w:r>
-              <w:rPr>
-                <w:rFonts w:ascii="Calibri" w:hAnsi="Calibri" w:cs="David"/>
-                <w:color w:val="000000"/>
-              </w:rPr>
-              <w:t>TX :</w:t>
-            </w:r>
-            <w:proofErr w:type="gramEnd"/>
-            <w:r>
-              <w:rPr>
-                <w:rFonts w:ascii="Calibri" w:hAnsi="Calibri" w:cs="David"/>
-                <w:color w:val="000000"/>
-              </w:rPr>
-              <w:t xml:space="preserve"> on in full power . Blinks in low power mode , IN RX : Blinks when below RSSI THRESHHOLD, Lights above</w:t>
+              <w:t>IN TX : on in full power . Blinks in low power mode , IN RX : Blinks when below RSSI THRESHHOLD, Lights above</w:t>
             </w:r>
           </w:p>
         </w:tc>
@@ -18082,23 +17255,7 @@
                 <w:rFonts w:ascii="Calibri" w:hAnsi="Calibri" w:cs="David"/>
                 <w:color w:val="000000"/>
               </w:rPr>
-              <w:t xml:space="preserve">TX: PORT B: Set negative voltage according to software </w:t>
-            </w:r>
-            <w:proofErr w:type="gramStart"/>
-            <w:r>
-              <w:rPr>
-                <w:rFonts w:ascii="Calibri" w:hAnsi="Calibri" w:cs="David"/>
-                <w:color w:val="000000"/>
-              </w:rPr>
-              <w:t>control .</w:t>
-            </w:r>
-            <w:proofErr w:type="gramEnd"/>
-            <w:r>
-              <w:rPr>
-                <w:rFonts w:ascii="Calibri" w:hAnsi="Calibri" w:cs="David"/>
-                <w:color w:val="000000"/>
-              </w:rPr>
-              <w:t xml:space="preserve"> HI /LO only</w:t>
+              <w:t>TX: PORT B: Set negative voltage according to software control . HI /LO only</w:t>
             </w:r>
           </w:p>
         </w:tc>
@@ -18674,23 +17831,7 @@
                 <w:rFonts w:ascii="Calibri" w:hAnsi="Calibri" w:cs="David"/>
                 <w:color w:val="000000"/>
               </w:rPr>
-              <w:t xml:space="preserve">TX : Analog input for FWD power to show on meter and in </w:t>
-            </w:r>
-            <w:proofErr w:type="spellStart"/>
-            <w:r>
-              <w:rPr>
-                <w:rFonts w:ascii="Calibri" w:hAnsi="Calibri" w:cs="David"/>
-                <w:color w:val="000000"/>
-              </w:rPr>
-              <w:t>software.RX</w:t>
-            </w:r>
-            <w:proofErr w:type="spellEnd"/>
-            <w:r>
-              <w:rPr>
-                <w:rFonts w:ascii="Calibri" w:hAnsi="Calibri" w:cs="David"/>
-                <w:color w:val="000000"/>
-              </w:rPr>
-              <w:t>: not used</w:t>
+              <w:t>TX : Analog input for FWD power to show on meter and in software.RX: not used</w:t>
             </w:r>
           </w:p>
         </w:tc>
@@ -18879,23 +18020,7 @@
                 <w:rFonts w:ascii="Calibri" w:hAnsi="Calibri" w:cs="David"/>
                 <w:color w:val="000000"/>
               </w:rPr>
-              <w:t xml:space="preserve">Reads Temperature </w:t>
-            </w:r>
-            <w:proofErr w:type="gramStart"/>
-            <w:r>
-              <w:rPr>
-                <w:rFonts w:ascii="Calibri" w:hAnsi="Calibri" w:cs="David"/>
-                <w:color w:val="000000"/>
-              </w:rPr>
-              <w:t>parameters ,</w:t>
-            </w:r>
-            <w:proofErr w:type="gramEnd"/>
-            <w:r>
-              <w:rPr>
-                <w:rFonts w:ascii="Calibri" w:hAnsi="Calibri" w:cs="David"/>
-                <w:color w:val="000000"/>
-              </w:rPr>
-              <w:t xml:space="preserve"> reads in status .</w:t>
+              <w:t>Reads Temperature parameters , reads in status .</w:t>
             </w:r>
           </w:p>
         </w:tc>
@@ -19084,23 +18209,7 @@
                 <w:rFonts w:ascii="Calibri" w:hAnsi="Calibri" w:cs="David"/>
                 <w:color w:val="000000"/>
               </w:rPr>
-              <w:t>Monitors voltage , if Above ?</w:t>
-            </w:r>
-            <w:proofErr w:type="spellStart"/>
-            <w:r>
-              <w:rPr>
-                <w:rFonts w:ascii="Calibri" w:hAnsi="Calibri" w:cs="David"/>
-                <w:color w:val="000000"/>
-              </w:rPr>
-              <w:t>Thereshhold</w:t>
-            </w:r>
-            <w:proofErr w:type="spellEnd"/>
-            <w:r>
-              <w:rPr>
-                <w:rFonts w:ascii="Calibri" w:hAnsi="Calibri" w:cs="David"/>
-                <w:color w:val="000000"/>
-              </w:rPr>
-              <w:t xml:space="preserve"> , PA_ON is off</w:t>
+              <w:t>Monitors voltage , if Above ?Thereshhold , PA_ON is off</w:t>
             </w:r>
           </w:p>
         </w:tc>
@@ -21577,38 +20686,13 @@
               </w:rPr>
               <w:t xml:space="preserve">TX ONLY, When "1" the </w:t>
             </w:r>
-            <w:proofErr w:type="spellStart"/>
             <w:r>
               <w:rPr>
                 <w:rFonts w:ascii="Calibri" w:hAnsi="Calibri" w:cs="David"/>
                 <w:color w:val="000000"/>
               </w:rPr>
               <w:lastRenderedPageBreak/>
-              <w:t>tx</w:t>
-            </w:r>
-            <w:proofErr w:type="spellEnd"/>
-            <w:r>
-              <w:rPr>
-                <w:rFonts w:ascii="Calibri" w:hAnsi="Calibri" w:cs="David"/>
-                <w:color w:val="000000"/>
-              </w:rPr>
-              <w:t xml:space="preserve"> power is set to </w:t>
-            </w:r>
-            <w:proofErr w:type="gramStart"/>
-            <w:r>
-              <w:rPr>
-                <w:rFonts w:ascii="Calibri" w:hAnsi="Calibri" w:cs="David"/>
-                <w:color w:val="000000"/>
-              </w:rPr>
-              <w:t>low .</w:t>
-            </w:r>
-            <w:proofErr w:type="gramEnd"/>
-            <w:r>
-              <w:rPr>
-                <w:rFonts w:ascii="Calibri" w:hAnsi="Calibri" w:cs="David"/>
-                <w:color w:val="000000"/>
-              </w:rPr>
-              <w:t xml:space="preserve"> When "0" Controlled by software </w:t>
+              <w:t xml:space="preserve">tx power is set to low . When "0" Controlled by software </w:t>
             </w:r>
           </w:p>
         </w:tc>
@@ -22764,7 +21848,7 @@
         <w:rFonts w:ascii="Arial" w:hAnsi="Arial" w:cs="Arial"/>
         <w:noProof/>
       </w:rPr>
-      <w:t>14</w:t>
+      <w:t>3</w:t>
     </w:r>
     <w:r>
       <w:rPr>
@@ -22950,7 +22034,7 @@
         </mc:Choice>
         <mc:Fallback>
           <w:pict>
-            <v:line w14:anchorId="66FA8CCA" id="Line 3" o:spid="_x0000_s1026" style="position:absolute;left:0;text-align:left;z-index:251657728;visibility:visible;mso-wrap-style:square;mso-width-percent:0;mso-height-percent:0;mso-wrap-distance-left:9pt;mso-wrap-distance-top:0;mso-wrap-distance-right:9pt;mso-wrap-distance-bottom:0;mso-position-horizontal:absolute;mso-position-horizontal-relative:page;mso-position-vertical:absolute;mso-position-vertical-relative:text;mso-width-percent:0;mso-height-percent:0;mso-width-relative:page;mso-height-relative:page" from=".05pt,.95pt" to="612.05pt,.95pt" o:gfxdata="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">
+            <v:line w14:anchorId="57117048" id="Line 3" o:spid="_x0000_s1026" style="position:absolute;left:0;text-align:left;z-index:251657728;visibility:visible;mso-wrap-style:square;mso-width-percent:0;mso-height-percent:0;mso-wrap-distance-left:9pt;mso-wrap-distance-top:0;mso-wrap-distance-right:9pt;mso-wrap-distance-bottom:0;mso-position-horizontal:absolute;mso-position-horizontal-relative:page;mso-position-vertical:absolute;mso-position-vertical-relative:text;mso-width-percent:0;mso-height-percent:0;mso-width-relative:page;mso-height-relative:page" from=".05pt,.95pt" to="612.05pt,.95pt" o:gfxdata="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">
               <w10:wrap anchorx="page"/>
             </v:line>
           </w:pict>
@@ -23317,10 +22401,10 @@
           <v:path o:extrusionok="f" gradientshapeok="t" o:connecttype="rect"/>
           <o:lock v:ext="edit" aspectratio="t"/>
         </v:shapetype>
-        <v:shape id="_x0000_i1026" type="#_x0000_t75" style="width:63.75pt;height:66.75pt" o:ole="" fillcolor="window">
+        <v:shape id="_x0000_i1026" type="#_x0000_t75" style="width:63.85pt;height:67pt" o:ole="" fillcolor="window">
           <v:imagedata r:id="rId1" o:title=""/>
         </v:shape>
-        <o:OLEObject Type="Embed" ProgID="Word.Picture.8" ShapeID="_x0000_i1026" DrawAspect="Content" ObjectID="_1580130100" r:id="rId2"/>
+        <o:OLEObject Type="Embed" ProgID="Word.Picture.8" ShapeID="_x0000_i1026" DrawAspect="Content" ObjectID="_1580130256" r:id="rId2"/>
       </w:object>
     </w:r>
   </w:p>
@@ -23400,7 +22484,7 @@
         </mc:Choice>
         <mc:Fallback>
           <w:pict>
-            <v:line w14:anchorId="165FE1F5" id="Line 1" o:spid="_x0000_s1026" style="position:absolute;left:0;text-align:left;flip:x;z-index:251656704;visibility:visible;mso-wrap-style:square;mso-width-percent:0;mso-height-percent:0;mso-wrap-distance-left:9pt;mso-wrap-distance-top:0;mso-wrap-distance-right:9pt;mso-wrap-distance-bottom:0;mso-position-horizontal:absolute;mso-position-horizontal-relative:page;mso-position-vertical:absolute;mso-position-vertical-relative:text;mso-width-percent:0;mso-height-percent:0;mso-width-relative:page;mso-height-relative:page" from="64.8pt,53.25pt" to="7in,53.3pt" o:gfxdata="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" o:allowincell="f" strokeweight="1pt">
+            <v:line w14:anchorId="4B75F282" id="Line 1" o:spid="_x0000_s1026" style="position:absolute;left:0;text-align:left;flip:x;z-index:251656704;visibility:visible;mso-wrap-style:square;mso-width-percent:0;mso-height-percent:0;mso-wrap-distance-left:9pt;mso-wrap-distance-top:0;mso-wrap-distance-right:9pt;mso-wrap-distance-bottom:0;mso-position-horizontal:absolute;mso-position-horizontal-relative:page;mso-position-vertical:absolute;mso-position-vertical-relative:text;mso-width-percent:0;mso-height-percent:0;mso-width-relative:page;mso-height-relative:page" from="64.8pt,53.25pt" to="7in,53.3pt" o:gfxdata="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" o:allowincell="f" strokeweight="1pt">
               <v:stroke startarrowwidth="narrow" startarrowlength="short" endarrowwidth="narrow" endarrowlength="short"/>
               <w10:wrap anchorx="page"/>
             </v:line>
@@ -30450,9 +29534,12 @@
 </file>
 
 <file path=customXml/item1.xml><?xml version="1.0" encoding="utf-8"?>
-<p:properties xmlns:p="http://schemas.microsoft.com/office/2006/metadata/properties" xmlns:xsi="http://www.w3.org/2001/XMLSchema-instance" xmlns:pc="http://schemas.microsoft.com/office/infopath/2007/PartnerControls">
-  <documentManagement/>
-</p:properties>
+<?mso-contentType ?>
+<FormTemplates xmlns="http://schemas.microsoft.com/sharepoint/v3/contenttype/forms">
+  <Display>DocumentLibraryForm</Display>
+  <Edit>DocumentLibraryForm</Edit>
+  <New>DocumentLibraryForm</New>
+</FormTemplates>
 </file>
 
 <file path=customXml/item2.xml><?xml version="1.0" encoding="utf-8"?>
@@ -30570,12 +29657,9 @@
 </file>
 
 <file path=customXml/item3.xml><?xml version="1.0" encoding="utf-8"?>
-<?mso-contentType ?>
-<FormTemplates xmlns="http://schemas.microsoft.com/sharepoint/v3/contenttype/forms">
-  <Display>DocumentLibraryForm</Display>
-  <Edit>DocumentLibraryForm</Edit>
-  <New>DocumentLibraryForm</New>
-</FormTemplates>
+<p:properties xmlns:p="http://schemas.microsoft.com/office/2006/metadata/properties" xmlns:xsi="http://www.w3.org/2001/XMLSchema-instance" xmlns:pc="http://schemas.microsoft.com/office/infopath/2007/PartnerControls">
+  <documentManagement/>
+</p:properties>
 </file>
 
 <file path=customXml/item4.xml><?xml version="1.0" encoding="utf-8"?>
@@ -30583,10 +29667,9 @@
 </file>
 
 <file path=customXml/itemProps1.xml><?xml version="1.0" encoding="utf-8"?>
-<ds:datastoreItem xmlns:ds="http://schemas.openxmlformats.org/officeDocument/2006/customXml" ds:itemID="{EF4D868D-C3C8-44C7-AC42-9BAB2E581B66}">
+<ds:datastoreItem xmlns:ds="http://schemas.openxmlformats.org/officeDocument/2006/customXml" ds:itemID="{BC063370-5D6B-4661-B6E2-7EB5A745F910}">
   <ds:schemaRefs>
-    <ds:schemaRef ds:uri="http://schemas.microsoft.com/office/2006/metadata/properties"/>
-    <ds:schemaRef ds:uri="http://schemas.microsoft.com/office/infopath/2007/PartnerControls"/>
+    <ds:schemaRef ds:uri="http://schemas.microsoft.com/sharepoint/v3/contenttype/forms"/>
   </ds:schemaRefs>
 </ds:datastoreItem>
 </file>
@@ -30608,15 +29691,16 @@
 </file>
 
 <file path=customXml/itemProps3.xml><?xml version="1.0" encoding="utf-8"?>
-<ds:datastoreItem xmlns:ds="http://schemas.openxmlformats.org/officeDocument/2006/customXml" ds:itemID="{BC063370-5D6B-4661-B6E2-7EB5A745F910}">
+<ds:datastoreItem xmlns:ds="http://schemas.openxmlformats.org/officeDocument/2006/customXml" ds:itemID="{EF4D868D-C3C8-44C7-AC42-9BAB2E581B66}">
   <ds:schemaRefs>
-    <ds:schemaRef ds:uri="http://schemas.microsoft.com/sharepoint/v3/contenttype/forms"/>
+    <ds:schemaRef ds:uri="http://schemas.microsoft.com/office/2006/metadata/properties"/>
+    <ds:schemaRef ds:uri="http://schemas.microsoft.com/office/infopath/2007/PartnerControls"/>
   </ds:schemaRefs>
 </ds:datastoreItem>
 </file>
 
 <file path=customXml/itemProps4.xml><?xml version="1.0" encoding="utf-8"?>
-<ds:datastoreItem xmlns:ds="http://schemas.openxmlformats.org/officeDocument/2006/customXml" ds:itemID="{3327F83F-515E-415C-AB3F-9EC9540BF1E8}">
+<ds:datastoreItem xmlns:ds="http://schemas.openxmlformats.org/officeDocument/2006/customXml" ds:itemID="{98BD03CE-FB44-458F-9974-650995AAE7CB}">
   <ds:schemaRefs>
     <ds:schemaRef ds:uri="http://schemas.openxmlformats.org/officeDocument/2006/bibliography"/>
   </ds:schemaRefs>

</xml_diff>